<commit_message>
this report is pissing me off, massive update
</commit_message>
<xml_diff>
--- a/report/Final Exam Project REPORT (Recovered).docx
+++ b/report/Final Exam Project REPORT (Recovered).docx
@@ -7,14 +7,46 @@
         <w:spacing w:before="8"/>
         <w:ind w:left="7414"/>
       </w:pPr>
+    </w:p>
+    <w:p>
+      <w:pPr>
+        <w:spacing w:before="9" w:line="180" w:lineRule="exact"/>
+        <w:rPr>
+          <w:sz w:val="19"/>
+          <w:szCs w:val="19"/>
+        </w:rPr>
+      </w:pPr>
+    </w:p>
+    <w:p>
+      <w:pPr>
+        <w:spacing w:line="200" w:lineRule="exact"/>
+      </w:pPr>
+    </w:p>
+    <w:p>
+      <w:pPr>
+        <w:spacing w:line="200" w:lineRule="exact"/>
+      </w:pPr>
+    </w:p>
+    <w:p>
+      <w:pPr>
+        <w:spacing w:line="200" w:lineRule="exact"/>
+      </w:pPr>
       <w:r>
         <w:rPr>
           <w:noProof/>
         </w:rPr>
         <w:drawing>
-          <wp:inline distT="0" distB="0" distL="0" distR="0" wp14:anchorId="31E71603" wp14:editId="09443ECB">
+          <wp:anchor distT="0" distB="0" distL="114300" distR="114300" simplePos="0" relativeHeight="251669504" behindDoc="1" locked="0" layoutInCell="1" allowOverlap="1" wp14:anchorId="19F7577E" wp14:editId="40E44EE5">
+            <wp:simplePos x="0" y="0"/>
+            <wp:positionH relativeFrom="column">
+              <wp:posOffset>2289175</wp:posOffset>
+            </wp:positionH>
+            <wp:positionV relativeFrom="paragraph">
+              <wp:posOffset>52705</wp:posOffset>
+            </wp:positionV>
             <wp:extent cx="1771650" cy="638175"/>
             <wp:effectExtent l="0" t="0" r="0" b="9525"/>
+            <wp:wrapNone/>
             <wp:docPr id="1" name="Picture 1"/>
             <wp:cNvGraphicFramePr>
               <a:graphicFrameLocks xmlns:a="http://schemas.openxmlformats.org/drawingml/2006/main" noChangeAspect="1"/>
@@ -57,21 +89,18 @@
                 </pic:pic>
               </a:graphicData>
             </a:graphic>
-          </wp:inline>
+            <wp14:sizeRelH relativeFrom="page">
+              <wp14:pctWidth>0</wp14:pctWidth>
+            </wp14:sizeRelH>
+            <wp14:sizeRelV relativeFrom="page">
+              <wp14:pctHeight>0</wp14:pctHeight>
+            </wp14:sizeRelV>
+          </wp:anchor>
         </w:drawing>
       </w:r>
     </w:p>
     <w:p>
       <w:pPr>
-        <w:spacing w:before="9" w:line="180" w:lineRule="exact"/>
-        <w:rPr>
-          <w:sz w:val="19"/>
-          <w:szCs w:val="19"/>
-        </w:rPr>
-      </w:pPr>
-    </w:p>
-    <w:p>
-      <w:pPr>
         <w:spacing w:line="200" w:lineRule="exact"/>
       </w:pPr>
     </w:p>
@@ -82,297 +111,196 @@
     </w:p>
     <w:p>
       <w:pPr>
-        <w:spacing w:line="200" w:lineRule="exact"/>
-      </w:pPr>
-    </w:p>
-    <w:p>
-      <w:pPr>
-        <w:spacing w:line="200" w:lineRule="exact"/>
-      </w:pPr>
-    </w:p>
-    <w:p>
-      <w:pPr>
-        <w:spacing w:line="200" w:lineRule="exact"/>
-      </w:pPr>
-    </w:p>
-    <w:p>
-      <w:pPr>
-        <w:spacing w:line="200" w:lineRule="exact"/>
-      </w:pPr>
-    </w:p>
-    <w:p>
-      <w:pPr>
-        <w:spacing w:line="200" w:lineRule="exact"/>
-      </w:pPr>
-    </w:p>
-    <w:p>
-      <w:pPr>
-        <w:spacing w:line="780" w:lineRule="exact"/>
-        <w:ind w:left="1187" w:right="2191"/>
         <w:jc w:val="center"/>
         <w:rPr>
-          <w:rFonts w:ascii="Calibri" w:eastAsia="Calibri" w:hAnsi="Calibri" w:cs="Calibri"/>
-          <w:sz w:val="72"/>
-          <w:szCs w:val="72"/>
-        </w:rPr>
-      </w:pPr>
-      <w:r>
-        <w:rPr>
-          <w:rFonts w:ascii="Calibri" w:eastAsia="Calibri" w:hAnsi="Calibri" w:cs="Calibri"/>
-          <w:position w:val="3"/>
-          <w:sz w:val="72"/>
-          <w:szCs w:val="72"/>
-        </w:rPr>
-        <w:t>UCN Comp</w:t>
-      </w:r>
-      <w:r>
-        <w:rPr>
-          <w:rFonts w:ascii="Calibri" w:eastAsia="Calibri" w:hAnsi="Calibri" w:cs="Calibri"/>
-          <w:spacing w:val="1"/>
-          <w:position w:val="3"/>
-          <w:sz w:val="72"/>
-          <w:szCs w:val="72"/>
-        </w:rPr>
-        <w:t>u</w:t>
-      </w:r>
-      <w:r>
-        <w:rPr>
-          <w:rFonts w:ascii="Calibri" w:eastAsia="Calibri" w:hAnsi="Calibri" w:cs="Calibri"/>
-          <w:position w:val="3"/>
-          <w:sz w:val="72"/>
-          <w:szCs w:val="72"/>
-        </w:rPr>
-        <w:t>ter</w:t>
-      </w:r>
-      <w:r>
-        <w:rPr>
-          <w:rFonts w:ascii="Calibri" w:eastAsia="Calibri" w:hAnsi="Calibri" w:cs="Calibri"/>
-          <w:spacing w:val="-3"/>
-          <w:position w:val="3"/>
-          <w:sz w:val="72"/>
-          <w:szCs w:val="72"/>
-        </w:rPr>
-        <w:t xml:space="preserve"> </w:t>
-      </w:r>
-      <w:r>
-        <w:rPr>
-          <w:rFonts w:ascii="Calibri" w:eastAsia="Calibri" w:hAnsi="Calibri" w:cs="Calibri"/>
-          <w:position w:val="3"/>
-          <w:sz w:val="72"/>
-          <w:szCs w:val="72"/>
-        </w:rPr>
-        <w:t>Science</w:t>
-      </w:r>
-    </w:p>
-    <w:p>
-      <w:pPr>
-        <w:spacing w:before="13" w:line="220" w:lineRule="exact"/>
-        <w:rPr>
+          <w:b/>
+          <w:color w:val="F79646" w:themeColor="accent6"/>
+          <w:sz w:val="160"/>
+          <w:szCs w:val="52"/>
+        </w:rPr>
+      </w:pPr>
+      <w:r>
+        <w:rPr>
+          <w:b/>
+          <w:color w:val="F79646" w:themeColor="accent6"/>
+          <w:sz w:val="96"/>
+          <w:szCs w:val="52"/>
+        </w:rPr>
+        <w:br/>
+      </w:r>
+      <w:r>
+        <w:rPr>
+          <w:b/>
+          <w:color w:val="F79646" w:themeColor="accent6"/>
+          <w:sz w:val="96"/>
+          <w:szCs w:val="52"/>
+        </w:rPr>
+        <w:br/>
+      </w:r>
+      <w:r>
+        <w:rPr>
+          <w:b/>
+          <w:color w:val="F79646" w:themeColor="accent6"/>
+          <w:sz w:val="96"/>
+          <w:szCs w:val="52"/>
+        </w:rPr>
+        <w:t>Project Report</w:t>
+      </w:r>
+    </w:p>
+    <w:p>
+      <w:pPr>
+        <w:jc w:val="center"/>
+        <w:rPr>
+          <w:sz w:val="28"/>
+          <w:szCs w:val="28"/>
+        </w:rPr>
+      </w:pPr>
+      <w:r>
+        <w:rPr>
+          <w:sz w:val="28"/>
+          <w:szCs w:val="28"/>
+        </w:rPr>
+        <w:br/>
+      </w:r>
+      <w:r>
+        <w:rPr>
+          <w:sz w:val="28"/>
+          <w:szCs w:val="28"/>
+        </w:rPr>
+        <w:br/>
+      </w:r>
+      <w:r>
+        <w:rPr>
+          <w:sz w:val="28"/>
+          <w:szCs w:val="28"/>
+        </w:rPr>
+        <w:br/>
+      </w:r>
+      <w:r>
+        <w:rPr>
+          <w:sz w:val="28"/>
+          <w:szCs w:val="28"/>
+        </w:rPr>
+        <w:t xml:space="preserve">Computer Science </w:t>
+      </w:r>
+      <w:r>
+        <w:rPr>
+          <w:sz w:val="28"/>
+          <w:szCs w:val="28"/>
+        </w:rPr>
+        <w:t>dmai</w:t>
+      </w:r>
+      <w:r>
+        <w:rPr>
+          <w:sz w:val="28"/>
+          <w:szCs w:val="28"/>
+        </w:rPr>
+        <w:t xml:space="preserve">-0914 </w:t>
+      </w:r>
+      <w:r>
+        <w:rPr>
+          <w:sz w:val="28"/>
+          <w:szCs w:val="28"/>
+        </w:rPr>
+        <w:br/>
+      </w:r>
+      <w:r>
+        <w:rPr>
+          <w:sz w:val="28"/>
+          <w:szCs w:val="28"/>
+        </w:rPr>
+        <w:br/>
+        <w:t>AP Degree</w:t>
+      </w:r>
+      <w:r>
+        <w:rPr>
+          <w:sz w:val="28"/>
+          <w:szCs w:val="28"/>
+        </w:rPr>
+        <w:br/>
+      </w:r>
+    </w:p>
+    <w:p>
+      <w:pPr>
+        <w:jc w:val="center"/>
+        <w:rPr>
+          <w:sz w:val="28"/>
+          <w:szCs w:val="28"/>
+        </w:rPr>
+      </w:pPr>
+      <w:r>
+        <w:rPr>
+          <w:sz w:val="28"/>
+          <w:szCs w:val="28"/>
+        </w:rPr>
+        <w:t>University College of Northern Denmark</w:t>
+      </w:r>
+    </w:p>
+    <w:p>
+      <w:pPr>
+        <w:jc w:val="center"/>
+        <w:rPr>
+          <w:sz w:val="28"/>
+          <w:szCs w:val="28"/>
+        </w:rPr>
+      </w:pPr>
+      <w:r>
+        <w:rPr>
+          <w:sz w:val="28"/>
+          <w:szCs w:val="28"/>
+        </w:rPr>
+        <w:br/>
+      </w:r>
+      <w:r>
+        <w:rPr>
+          <w:sz w:val="28"/>
+          <w:szCs w:val="28"/>
+        </w:rPr>
+        <w:br/>
+      </w:r>
+    </w:p>
+    <w:p>
+      <w:r>
+        <w:br/>
+      </w:r>
+    </w:p>
+    <w:p>
+      <w:pPr>
+        <w:ind w:left="720" w:firstLine="720"/>
+        <w:rPr>
+          <w:rFonts w:asciiTheme="minorHAnsi" w:hAnsiTheme="minorHAnsi"/>
           <w:sz w:val="22"/>
-          <w:szCs w:val="22"/>
-        </w:rPr>
-      </w:pPr>
-    </w:p>
-    <w:p>
-      <w:pPr>
-        <w:ind w:left="3536" w:right="4533"/>
-        <w:jc w:val="center"/>
-        <w:rPr>
-          <w:rFonts w:ascii="Calibri" w:eastAsia="Calibri" w:hAnsi="Calibri" w:cs="Calibri"/>
-          <w:sz w:val="52"/>
-          <w:szCs w:val="52"/>
-        </w:rPr>
-      </w:pPr>
-      <w:r>
-        <w:rPr>
-          <w:rFonts w:ascii="Calibri" w:eastAsia="Calibri" w:hAnsi="Calibri" w:cs="Calibri"/>
-          <w:sz w:val="52"/>
-          <w:szCs w:val="52"/>
-        </w:rPr>
-        <w:t>dmai0914</w:t>
-      </w:r>
-    </w:p>
-    <w:p>
-      <w:pPr>
-        <w:spacing w:line="200" w:lineRule="exact"/>
-      </w:pPr>
-    </w:p>
-    <w:p>
-      <w:pPr>
-        <w:spacing w:line="200" w:lineRule="exact"/>
-      </w:pPr>
-    </w:p>
-    <w:p>
-      <w:pPr>
-        <w:spacing w:line="200" w:lineRule="exact"/>
-      </w:pPr>
-    </w:p>
-    <w:p>
-      <w:pPr>
-        <w:spacing w:line="200" w:lineRule="exact"/>
-      </w:pPr>
-    </w:p>
-    <w:p>
-      <w:pPr>
-        <w:spacing w:before="13" w:line="240" w:lineRule="exact"/>
-        <w:rPr>
-          <w:sz w:val="24"/>
-          <w:szCs w:val="24"/>
-        </w:rPr>
-      </w:pPr>
-    </w:p>
-    <w:p>
-      <w:pPr>
-        <w:ind w:left="4081" w:right="5085"/>
-        <w:jc w:val="center"/>
-        <w:rPr>
-          <w:rFonts w:ascii="Calibri" w:eastAsia="Calibri" w:hAnsi="Calibri" w:cs="Calibri"/>
-          <w:sz w:val="32"/>
-          <w:szCs w:val="32"/>
-        </w:rPr>
-      </w:pPr>
-      <w:r>
-        <w:rPr>
-          <w:rFonts w:ascii="Calibri" w:eastAsia="Calibri" w:hAnsi="Calibri" w:cs="Calibri"/>
-          <w:sz w:val="32"/>
-          <w:szCs w:val="32"/>
-        </w:rPr>
-        <w:t>Gr</w:t>
-      </w:r>
-      <w:r>
-        <w:rPr>
-          <w:rFonts w:ascii="Calibri" w:eastAsia="Calibri" w:hAnsi="Calibri" w:cs="Calibri"/>
-          <w:spacing w:val="-1"/>
-          <w:sz w:val="32"/>
-          <w:szCs w:val="32"/>
-        </w:rPr>
-        <w:t>o</w:t>
-      </w:r>
-      <w:r>
-        <w:rPr>
-          <w:rFonts w:ascii="Calibri" w:eastAsia="Calibri" w:hAnsi="Calibri" w:cs="Calibri"/>
-          <w:sz w:val="32"/>
-          <w:szCs w:val="32"/>
-        </w:rPr>
-        <w:t>up</w:t>
-      </w:r>
-      <w:r>
-        <w:rPr>
-          <w:rFonts w:ascii="Calibri" w:eastAsia="Calibri" w:hAnsi="Calibri" w:cs="Calibri"/>
-          <w:spacing w:val="-6"/>
-          <w:sz w:val="32"/>
-          <w:szCs w:val="32"/>
-        </w:rPr>
-        <w:t xml:space="preserve"> </w:t>
-      </w:r>
-      <w:r>
-        <w:rPr>
-          <w:rFonts w:ascii="Calibri" w:eastAsia="Calibri" w:hAnsi="Calibri" w:cs="Calibri"/>
-          <w:w w:val="99"/>
-          <w:sz w:val="32"/>
-          <w:szCs w:val="32"/>
-        </w:rPr>
-        <w:t>5</w:t>
-      </w:r>
-    </w:p>
-    <w:p>
-      <w:pPr>
-        <w:spacing w:before="3" w:line="180" w:lineRule="exact"/>
-        <w:rPr>
-          <w:sz w:val="19"/>
-          <w:szCs w:val="19"/>
-        </w:rPr>
-      </w:pPr>
-    </w:p>
-    <w:p>
-      <w:pPr>
-        <w:ind w:left="3565" w:right="4568"/>
-        <w:jc w:val="center"/>
-        <w:rPr>
-          <w:rFonts w:ascii="Calibri" w:eastAsia="Calibri" w:hAnsi="Calibri" w:cs="Calibri"/>
-          <w:sz w:val="32"/>
-          <w:szCs w:val="32"/>
-        </w:rPr>
-      </w:pPr>
-      <w:r>
-        <w:rPr>
-          <w:rFonts w:ascii="Calibri" w:eastAsia="Calibri" w:hAnsi="Calibri" w:cs="Calibri"/>
-          <w:sz w:val="32"/>
-          <w:szCs w:val="32"/>
-        </w:rPr>
-        <w:t>First year p</w:t>
-      </w:r>
-      <w:r>
-        <w:rPr>
-          <w:rFonts w:ascii="Calibri" w:eastAsia="Calibri" w:hAnsi="Calibri" w:cs="Calibri"/>
-          <w:sz w:val="32"/>
-          <w:szCs w:val="32"/>
-        </w:rPr>
-        <w:t>roject</w:t>
-      </w:r>
-    </w:p>
-    <w:p>
-      <w:pPr>
-        <w:spacing w:line="140" w:lineRule="exact"/>
-        <w:rPr>
-          <w:sz w:val="15"/>
-          <w:szCs w:val="15"/>
-        </w:rPr>
-      </w:pPr>
-    </w:p>
-    <w:p>
-      <w:pPr>
-        <w:spacing w:line="200" w:lineRule="exact"/>
-      </w:pPr>
-    </w:p>
-    <w:p>
-      <w:pPr>
-        <w:spacing w:line="200" w:lineRule="exact"/>
-        <w:rPr>
-          <w:rFonts w:ascii="Calibri" w:hAnsi="Calibri"/>
-        </w:rPr>
-      </w:pPr>
-    </w:p>
-    <w:p>
-      <w:pPr>
-        <w:ind w:left="720" w:firstLine="720"/>
-        <w:rPr>
-          <w:rFonts w:ascii="Calibri" w:hAnsi="Calibri"/>
+        </w:rPr>
+      </w:pPr>
+      <w:r>
+        <w:t xml:space="preserve">   </w:t>
+      </w:r>
+      <w:r>
+        <w:rPr>
+          <w:rFonts w:asciiTheme="minorHAnsi" w:hAnsiTheme="minorHAnsi"/>
           <w:sz w:val="22"/>
         </w:rPr>
-      </w:pPr>
-      <w:r>
-        <w:rPr>
-          <w:rFonts w:ascii="Calibri" w:hAnsi="Calibri"/>
-        </w:rPr>
-        <w:t xml:space="preserve">   </w:t>
-      </w:r>
-      <w:r>
-        <w:rPr>
-          <w:rFonts w:ascii="Calibri" w:hAnsi="Calibri"/>
+        <w:t xml:space="preserve">Adrian </w:t>
+      </w:r>
+      <w:proofErr w:type="spellStart"/>
+      <w:r>
+        <w:rPr>
+          <w:rFonts w:asciiTheme="minorHAnsi" w:hAnsiTheme="minorHAnsi"/>
           <w:sz w:val="22"/>
         </w:rPr>
-        <w:t xml:space="preserve">Adrian </w:t>
-      </w:r>
-      <w:proofErr w:type="spellStart"/>
-      <w:r>
-        <w:rPr>
-          <w:rFonts w:ascii="Calibri" w:hAnsi="Calibri"/>
+        <w:t>Frunza</w:t>
+      </w:r>
+      <w:proofErr w:type="spellEnd"/>
+      <w:r>
+        <w:rPr>
+          <w:rFonts w:asciiTheme="minorHAnsi" w:hAnsiTheme="minorHAnsi"/>
           <w:sz w:val="22"/>
         </w:rPr>
-        <w:t>Frunza</w:t>
-      </w:r>
-      <w:proofErr w:type="spellEnd"/>
-      <w:r>
-        <w:rPr>
-          <w:rFonts w:ascii="Calibri" w:hAnsi="Calibri"/>
-          <w:sz w:val="22"/>
-        </w:rPr>
         <w:tab/>
       </w:r>
       <w:r>
         <w:rPr>
-          <w:rFonts w:ascii="Calibri" w:hAnsi="Calibri"/>
+          <w:rFonts w:asciiTheme="minorHAnsi" w:hAnsiTheme="minorHAnsi"/>
           <w:sz w:val="22"/>
         </w:rPr>
         <w:tab/>
@@ -381,7 +309,7 @@
       <w:proofErr w:type="spellStart"/>
       <w:r>
         <w:rPr>
-          <w:rFonts w:ascii="Calibri" w:hAnsi="Calibri" w:cs="Helvetica"/>
+          <w:rFonts w:asciiTheme="minorHAnsi" w:hAnsiTheme="minorHAnsi" w:cs="Helvetica"/>
           <w:sz w:val="22"/>
           <w:szCs w:val="18"/>
           <w:shd w:val="clear" w:color="auto" w:fill="F7F7F7"/>
@@ -391,7 +319,7 @@
       <w:proofErr w:type="spellEnd"/>
       <w:r>
         <w:rPr>
-          <w:rFonts w:ascii="Calibri" w:hAnsi="Calibri"/>
+          <w:rFonts w:asciiTheme="minorHAnsi" w:hAnsiTheme="minorHAnsi"/>
           <w:sz w:val="22"/>
         </w:rPr>
         <w:t xml:space="preserve"> </w:t>
@@ -399,7 +327,7 @@
       <w:proofErr w:type="spellStart"/>
       <w:r>
         <w:rPr>
-          <w:rFonts w:ascii="Calibri" w:hAnsi="Calibri"/>
+          <w:rFonts w:asciiTheme="minorHAnsi" w:hAnsiTheme="minorHAnsi"/>
           <w:sz w:val="22"/>
         </w:rPr>
         <w:t>Njogu</w:t>
@@ -407,7 +335,7 @@
       <w:proofErr w:type="spellEnd"/>
       <w:r>
         <w:rPr>
-          <w:rFonts w:ascii="Calibri" w:hAnsi="Calibri"/>
+          <w:rFonts w:asciiTheme="minorHAnsi" w:hAnsiTheme="minorHAnsi"/>
           <w:sz w:val="22"/>
         </w:rPr>
         <w:tab/>
@@ -416,7 +344,7 @@
       <w:proofErr w:type="spellStart"/>
       <w:r>
         <w:rPr>
-          <w:rFonts w:ascii="Calibri" w:hAnsi="Calibri"/>
+          <w:rFonts w:asciiTheme="minorHAnsi" w:hAnsiTheme="minorHAnsi"/>
           <w:sz w:val="22"/>
         </w:rPr>
         <w:t>Kristupas</w:t>
@@ -424,7 +352,7 @@
       <w:proofErr w:type="spellEnd"/>
       <w:r>
         <w:rPr>
-          <w:rFonts w:ascii="Calibri" w:hAnsi="Calibri"/>
+          <w:rFonts w:asciiTheme="minorHAnsi" w:hAnsiTheme="minorHAnsi"/>
           <w:sz w:val="22"/>
         </w:rPr>
         <w:t xml:space="preserve"> </w:t>
@@ -432,7 +360,7 @@
       <w:proofErr w:type="spellStart"/>
       <w:r>
         <w:rPr>
-          <w:rFonts w:ascii="Calibri" w:hAnsi="Calibri"/>
+          <w:rFonts w:asciiTheme="minorHAnsi" w:hAnsiTheme="minorHAnsi"/>
           <w:sz w:val="22"/>
         </w:rPr>
         <w:t>Sakalius</w:t>
@@ -442,27 +370,27 @@
     <w:p>
       <w:pPr>
         <w:rPr>
-          <w:rFonts w:ascii="Calibri" w:hAnsi="Calibri"/>
+          <w:rFonts w:asciiTheme="minorHAnsi" w:hAnsiTheme="minorHAnsi"/>
           <w:sz w:val="22"/>
         </w:rPr>
       </w:pPr>
       <w:r>
         <w:rPr>
-          <w:rFonts w:ascii="Calibri" w:hAnsi="Calibri"/>
+          <w:rFonts w:asciiTheme="minorHAnsi" w:hAnsiTheme="minorHAnsi"/>
           <w:sz w:val="22"/>
         </w:rPr>
         <w:tab/>
       </w:r>
       <w:r>
         <w:rPr>
-          <w:rFonts w:ascii="Calibri" w:hAnsi="Calibri"/>
+          <w:rFonts w:asciiTheme="minorHAnsi" w:hAnsiTheme="minorHAnsi"/>
           <w:sz w:val="22"/>
         </w:rPr>
         <w:tab/>
       </w:r>
       <w:r>
         <w:rPr>
-          <w:rFonts w:ascii="Calibri" w:hAnsi="Calibri"/>
+          <w:rFonts w:asciiTheme="minorHAnsi" w:hAnsiTheme="minorHAnsi"/>
           <w:sz w:val="22"/>
         </w:rPr>
         <w:tab/>
@@ -471,7 +399,7 @@
       <w:proofErr w:type="spellStart"/>
       <w:r>
         <w:rPr>
-          <w:rFonts w:ascii="Calibri" w:hAnsi="Calibri" w:cs="Helvetica"/>
+          <w:rFonts w:asciiTheme="minorHAnsi" w:hAnsiTheme="minorHAnsi" w:cs="Helvetica"/>
           <w:sz w:val="22"/>
           <w:szCs w:val="18"/>
         </w:rPr>
@@ -480,14 +408,14 @@
       <w:proofErr w:type="spellEnd"/>
       <w:r>
         <w:rPr>
-          <w:rFonts w:ascii="Calibri" w:hAnsi="Calibri"/>
+          <w:rFonts w:asciiTheme="minorHAnsi" w:hAnsiTheme="minorHAnsi"/>
           <w:sz w:val="22"/>
         </w:rPr>
         <w:tab/>
       </w:r>
       <w:r>
         <w:rPr>
-          <w:rFonts w:ascii="Calibri" w:hAnsi="Calibri"/>
+          <w:rFonts w:asciiTheme="minorHAnsi" w:hAnsiTheme="minorHAnsi"/>
           <w:sz w:val="22"/>
         </w:rPr>
         <w:tab/>
@@ -496,7 +424,7 @@
       <w:proofErr w:type="spellStart"/>
       <w:r>
         <w:rPr>
-          <w:rFonts w:ascii="Calibri" w:hAnsi="Calibri"/>
+          <w:rFonts w:asciiTheme="minorHAnsi" w:hAnsiTheme="minorHAnsi"/>
           <w:sz w:val="22"/>
         </w:rPr>
         <w:t>Patatu</w:t>
@@ -506,26 +434,19 @@
     <w:p>
       <w:pPr>
         <w:spacing w:line="200" w:lineRule="exact"/>
+        <w:jc w:val="center"/>
       </w:pPr>
     </w:p>
     <w:p>
       <w:pPr>
         <w:spacing w:line="200" w:lineRule="exact"/>
+        <w:jc w:val="center"/>
       </w:pPr>
     </w:p>
     <w:p>
       <w:pPr>
         <w:spacing w:line="200" w:lineRule="exact"/>
-      </w:pPr>
-    </w:p>
-    <w:p>
-      <w:pPr>
-        <w:spacing w:line="200" w:lineRule="exact"/>
-      </w:pPr>
-    </w:p>
-    <w:p>
-      <w:pPr>
-        <w:spacing w:line="200" w:lineRule="exact"/>
+        <w:jc w:val="center"/>
       </w:pPr>
     </w:p>
     <w:p>
@@ -533,14 +454,14 @@
         <w:ind w:left="3484" w:right="4485"/>
         <w:jc w:val="center"/>
         <w:rPr>
-          <w:rFonts w:ascii="Calibri" w:eastAsia="Calibri" w:hAnsi="Calibri" w:cs="Calibri"/>
+          <w:rFonts w:eastAsia="Calibri"/>
           <w:sz w:val="22"/>
           <w:szCs w:val="22"/>
         </w:rPr>
       </w:pPr>
       <w:r>
         <w:rPr>
-          <w:rFonts w:ascii="Calibri" w:eastAsia="Calibri" w:hAnsi="Calibri" w:cs="Calibri"/>
+          <w:rFonts w:eastAsia="Calibri"/>
           <w:spacing w:val="1"/>
           <w:sz w:val="22"/>
           <w:szCs w:val="22"/>
@@ -549,7 +470,7 @@
       </w:r>
       <w:r>
         <w:rPr>
-          <w:rFonts w:ascii="Calibri" w:eastAsia="Calibri" w:hAnsi="Calibri" w:cs="Calibri"/>
+          <w:rFonts w:eastAsia="Calibri"/>
           <w:spacing w:val="-1"/>
           <w:sz w:val="22"/>
           <w:szCs w:val="22"/>
@@ -558,7 +479,7 @@
       </w:r>
       <w:r>
         <w:rPr>
-          <w:rFonts w:ascii="Calibri" w:eastAsia="Calibri" w:hAnsi="Calibri" w:cs="Calibri"/>
+          <w:rFonts w:eastAsia="Calibri"/>
           <w:spacing w:val="1"/>
           <w:sz w:val="22"/>
           <w:szCs w:val="22"/>
@@ -567,7 +488,7 @@
       </w:r>
       <w:r>
         <w:rPr>
-          <w:rFonts w:ascii="Calibri" w:eastAsia="Calibri" w:hAnsi="Calibri" w:cs="Calibri"/>
+          <w:rFonts w:eastAsia="Calibri"/>
           <w:spacing w:val="-3"/>
           <w:sz w:val="22"/>
           <w:szCs w:val="22"/>
@@ -576,7 +497,7 @@
       </w:r>
       <w:r>
         <w:rPr>
-          <w:rFonts w:ascii="Calibri" w:eastAsia="Calibri" w:hAnsi="Calibri" w:cs="Calibri"/>
+          <w:rFonts w:eastAsia="Calibri"/>
           <w:spacing w:val="1"/>
           <w:sz w:val="22"/>
           <w:szCs w:val="22"/>
@@ -585,7 +506,7 @@
       </w:r>
       <w:r>
         <w:rPr>
-          <w:rFonts w:ascii="Calibri" w:eastAsia="Calibri" w:hAnsi="Calibri" w:cs="Calibri"/>
+          <w:rFonts w:eastAsia="Calibri"/>
           <w:spacing w:val="-2"/>
           <w:sz w:val="22"/>
           <w:szCs w:val="22"/>
@@ -594,7 +515,7 @@
       </w:r>
       <w:r>
         <w:rPr>
-          <w:rFonts w:ascii="Calibri" w:eastAsia="Calibri" w:hAnsi="Calibri" w:cs="Calibri"/>
+          <w:rFonts w:eastAsia="Calibri"/>
           <w:spacing w:val="1"/>
           <w:sz w:val="22"/>
           <w:szCs w:val="22"/>
@@ -603,7 +524,7 @@
       </w:r>
       <w:r>
         <w:rPr>
-          <w:rFonts w:ascii="Calibri" w:eastAsia="Calibri" w:hAnsi="Calibri" w:cs="Calibri"/>
+          <w:rFonts w:eastAsia="Calibri"/>
           <w:spacing w:val="-2"/>
           <w:sz w:val="22"/>
           <w:szCs w:val="22"/>
@@ -612,7 +533,7 @@
       </w:r>
       <w:r>
         <w:rPr>
-          <w:rFonts w:ascii="Calibri" w:eastAsia="Calibri" w:hAnsi="Calibri" w:cs="Calibri"/>
+          <w:rFonts w:eastAsia="Calibri"/>
           <w:spacing w:val="1"/>
           <w:sz w:val="22"/>
           <w:szCs w:val="22"/>
@@ -621,7 +542,7 @@
       </w:r>
       <w:r>
         <w:rPr>
-          <w:rFonts w:ascii="Calibri" w:eastAsia="Calibri" w:hAnsi="Calibri" w:cs="Calibri"/>
+          <w:rFonts w:eastAsia="Calibri"/>
           <w:sz w:val="22"/>
           <w:szCs w:val="22"/>
         </w:rPr>
@@ -632,14 +553,14 @@
       <w:pPr>
         <w:spacing w:after="200" w:line="276" w:lineRule="auto"/>
         <w:rPr>
-          <w:rFonts w:ascii="Calibri" w:eastAsia="Calibri" w:hAnsi="Calibri" w:cs="Calibri"/>
+          <w:rFonts w:eastAsia="Calibri"/>
           <w:sz w:val="22"/>
           <w:szCs w:val="22"/>
         </w:rPr>
       </w:pPr>
       <w:r>
         <w:rPr>
-          <w:rFonts w:ascii="Calibri" w:eastAsia="Calibri" w:hAnsi="Calibri" w:cs="Calibri"/>
+          <w:rFonts w:eastAsia="Calibri"/>
           <w:sz w:val="22"/>
           <w:szCs w:val="22"/>
         </w:rPr>
@@ -651,18 +572,7 @@
         <w:pStyle w:val="Heading1"/>
       </w:pPr>
       <w:r>
-        <w:rPr>
-          <w:rFonts w:ascii="Calibri" w:eastAsia="Calibri" w:hAnsi="Calibri" w:cs="Calibri"/>
-          <w:sz w:val="22"/>
-          <w:szCs w:val="22"/>
-        </w:rPr>
         <w:lastRenderedPageBreak/>
-        <w:br/>
-      </w:r>
-      <w:r>
-        <w:br/>
-      </w:r>
-      <w:r>
         <w:br/>
       </w:r>
       <w:bookmarkStart w:id="0" w:name="_Toc420939898"/>
@@ -670,6 +580,9 @@
       <w:bookmarkStart w:id="2" w:name="_Toc420940237"/>
       <w:bookmarkStart w:id="3" w:name="_Toc420940283"/>
       <w:r>
+        <w:br/>
+      </w:r>
+      <w:r>
         <w:t>- Project I</w:t>
       </w:r>
       <w:r>
@@ -690,65 +603,24 @@
     </w:p>
     <w:p>
       <w:r>
-        <w:t xml:space="preserve">This is the documentation file for </w:t>
-      </w:r>
-      <w:r>
-        <w:t>the</w:t>
-      </w:r>
-      <w:r>
-        <w:t>1</w:t>
-      </w:r>
-      <w:r>
-        <w:rPr>
-          <w:vertAlign w:val="superscript"/>
-        </w:rPr>
-        <w:t>st</w:t>
-      </w:r>
-      <w:r>
-        <w:t xml:space="preserve"> year project. Its purpose is to explain all the details of the software </w:t>
-      </w:r>
-      <w:r>
-        <w:t>that</w:t>
-      </w:r>
-      <w:r>
-        <w:t xml:space="preserve"> h</w:t>
-      </w:r>
-      <w:r>
-        <w:t>as been</w:t>
-      </w:r>
-      <w:r>
-        <w:t xml:space="preserve"> produced along with the process of how it was made to give the basic idea of our way of thinking during the period of time we were making it.</w:t>
-      </w:r>
-    </w:p>
-    <w:p/>
-    <w:p>
-      <w:r>
-        <w:t xml:space="preserve">We were working for a pharmaceuticals company </w:t>
-      </w:r>
-      <w:proofErr w:type="gramStart"/>
-      <w:r>
-        <w:t>named  “</w:t>
-      </w:r>
-      <w:proofErr w:type="spellStart"/>
-      <w:proofErr w:type="gramEnd"/>
+        <w:t xml:space="preserve">This documentation is the result of all the work done by the group for the 1st year project. It showcases the developed product together with the entire development process. It aims to present the reader with a detailed description of the process, the reasoning behind decisions and the approach followed to get from concept to results. </w:t>
+      </w:r>
+      <w:r>
+        <w:br/>
+      </w:r>
+      <w:r>
+        <w:br/>
+      </w:r>
+      <w:r>
+        <w:t xml:space="preserve">The group has been closely working with </w:t>
+      </w:r>
+      <w:proofErr w:type="spellStart"/>
       <w:r>
         <w:t>Entafarma</w:t>
       </w:r>
       <w:proofErr w:type="spellEnd"/>
       <w:r>
-        <w:t xml:space="preserve">” and were asked to design a software which would be more efficient than the one they had before. The software should be able to provide information about every single product available, show statistics, work faster than its </w:t>
-      </w:r>
-      <w:r>
-        <w:t>ancestor</w:t>
-      </w:r>
-      <w:r>
-        <w:t>, have a stable database and most importantly handle all the sales automatically instead of h</w:t>
-      </w:r>
-      <w:r>
-        <w:t>a</w:t>
-      </w:r>
-      <w:r>
-        <w:t>ving workers to do it manually.</w:t>
+        <w:t>, a pharmaceutical wholesaler company established in Lithuania. The business requested a dedicated software solution that would handle the sales, manage the stock and store information about its customers and employees.</w:t>
       </w:r>
       <w:r>
         <w:br/>
@@ -964,9 +836,207 @@
       </w:r>
     </w:p>
     <w:p>
-      <w:pPr>
+      <w:r>
+        <w:sym w:font="Symbol" w:char="F0B7"/>
+      </w:r>
+      <w:r>
+        <w:t xml:space="preserve"> SQL Management Studio for the store’s database.</w:t>
+      </w:r>
+      <w:r>
+        <w:br/>
+      </w:r>
+      <w:r>
+        <w:sym w:font="Symbol" w:char="F0B7"/>
+      </w:r>
+      <w:r>
+        <w:t xml:space="preserve"> </w:t>
+      </w:r>
+      <w:proofErr w:type="gramStart"/>
+      <w:r>
+        <w:t xml:space="preserve">Course books and reading material e.g. Applying UML and Patterns by Craig </w:t>
+      </w:r>
+      <w:proofErr w:type="spellStart"/>
+      <w:r>
+        <w:t>Larman</w:t>
+      </w:r>
+      <w:proofErr w:type="spellEnd"/>
+      <w:r>
+        <w:t>.</w:t>
+      </w:r>
+      <w:proofErr w:type="gramEnd"/>
+      <w:r>
+        <w:t xml:space="preserve"> </w:t>
+      </w:r>
+    </w:p>
+    <w:p>
+      <w:pPr>
+        <w:spacing w:after="200" w:line="276" w:lineRule="auto"/>
+      </w:pPr>
+      <w:r>
+        <w:br w:type="page"/>
+      </w:r>
+    </w:p>
+    <w:p>
+      <w:pPr>
+        <w:pStyle w:val="Heading2"/>
+      </w:pPr>
+      <w:r>
+        <w:lastRenderedPageBreak/>
+        <w:br/>
+      </w:r>
+      <w:r>
+        <w:br/>
+      </w:r>
+      <w:r>
+        <w:br/>
+      </w:r>
+      <w:r>
+        <w:t>Project Scope definition</w:t>
+      </w:r>
+      <w:r>
+        <w:br/>
+      </w:r>
+    </w:p>
+    <w:p>
+      <w:r>
+        <w:t>Definition of this project’s scope is determined by gathering fundamental requirements vital to the completion of the project. An analysis on the company’s business structure and software being used currently is done by conducting interviews with the C.E.O. The information acquired is used in conception of requirement documentation based on; business application, system development and programming.</w:t>
+      </w:r>
+      <w:r>
+        <w:br/>
+        <w:t xml:space="preserve"> </w:t>
+      </w:r>
+    </w:p>
+    <w:p>
+      <w:pPr>
+        <w:pStyle w:val="Heading2"/>
+      </w:pPr>
+      <w:r>
+        <w:t>Project Scope Statement</w:t>
+      </w:r>
+      <w:r>
+        <w:br/>
+      </w:r>
+    </w:p>
+    <w:p>
+      <w:r>
+        <w:t>This project includes business analysis, system design, programming and testing of new software for inventory keeping and warehouse management. This project will be considered complete when the deliverables, in this case compatible software capable of performing the most complex use case, are successfully implemented and tested. Also, the assumption made is that relevant resources and team members are available for the successful completion of this project.</w:t>
+      </w:r>
+      <w:r>
+        <w:br/>
+      </w:r>
+    </w:p>
+    <w:p>
+      <w:pPr>
+        <w:pStyle w:val="Heading2"/>
+      </w:pPr>
+      <w:r>
+        <w:t>Work Breakdown Structure (WBS)</w:t>
+      </w:r>
+      <w:r>
+        <w:br/>
+      </w:r>
+    </w:p>
+    <w:p>
+      <w:r>
+        <w:t>To manage this project successfully, the tasks are divided into individual tasks or work packages. This ensures that the team works on the necessary tasks thus effective management of the project scope is achieved. It is divided into three stages; design phase, programming phase and the test phase. These phases are then divided further to ensure manageable implementation and emphasis on quality. The first phase will require an estimate of 1-2 weeks while the last two phases will require approximately three weeks.</w:t>
+      </w:r>
+    </w:p>
+    <w:p>
+      <w:pPr>
+        <w:rPr>
+          <w:rFonts w:ascii="SimSun" w:hAnsi="SimSun"/>
+          <w:sz w:val="24"/>
+        </w:rPr>
+      </w:pPr>
+      <w:r>
+        <w:rPr>
+          <w:rFonts w:ascii="SimSun" w:hAnsi="SimSun"/>
+          <w:noProof/>
+          <w:sz w:val="24"/>
+        </w:rPr>
+        <w:drawing>
+          <wp:inline distT="0" distB="0" distL="0" distR="0">
+            <wp:extent cx="5762625" cy="2066925"/>
+            <wp:effectExtent l="0" t="0" r="9525" b="9525"/>
+            <wp:docPr id="12" name="Picture 12" descr="http://i.gyazo.com/1c70cd5d09c611e2d620dda2232846de.png"/>
+            <wp:cNvGraphicFramePr>
+              <a:graphicFrameLocks xmlns:a="http://schemas.openxmlformats.org/drawingml/2006/main" noChangeAspect="1"/>
+            </wp:cNvGraphicFramePr>
+            <a:graphic xmlns:a="http://schemas.openxmlformats.org/drawingml/2006/main">
+              <a:graphicData uri="http://schemas.openxmlformats.org/drawingml/2006/picture">
+                <pic:pic xmlns:pic="http://schemas.openxmlformats.org/drawingml/2006/picture">
+                  <pic:nvPicPr>
+                    <pic:cNvPr id="0" name="Picture Frame 1026" descr="http://i.gyazo.com/1c70cd5d09c611e2d620dda2232846de.png"/>
+                    <pic:cNvPicPr>
+                      <a:picLocks noChangeAspect="1" noChangeArrowheads="1"/>
+                    </pic:cNvPicPr>
+                  </pic:nvPicPr>
+                  <pic:blipFill>
+                    <a:blip r:embed="rId10" r:link="rId11">
+                      <a:extLst>
+                        <a:ext uri="{28A0092B-C50C-407E-A947-70E740481C1C}">
+                          <a14:useLocalDpi xmlns:a14="http://schemas.microsoft.com/office/drawing/2010/main" val="0"/>
+                        </a:ext>
+                      </a:extLst>
+                    </a:blip>
+                    <a:srcRect/>
+                    <a:stretch>
+                      <a:fillRect/>
+                    </a:stretch>
+                  </pic:blipFill>
+                  <pic:spPr bwMode="auto">
+                    <a:xfrm>
+                      <a:off x="0" y="0"/>
+                      <a:ext cx="5762625" cy="2066925"/>
+                    </a:xfrm>
+                    <a:prstGeom prst="rect">
+                      <a:avLst/>
+                    </a:prstGeom>
+                    <a:noFill/>
+                    <a:ln>
+                      <a:noFill/>
+                    </a:ln>
+                  </pic:spPr>
+                </pic:pic>
+              </a:graphicData>
+            </a:graphic>
+          </wp:inline>
+        </w:drawing>
+      </w:r>
+    </w:p>
+    <w:p>
+      <w:pPr>
+        <w:rPr>
+          <w:rFonts w:ascii="SimSun" w:hAnsi="SimSun"/>
+          <w:sz w:val="24"/>
+        </w:rPr>
+      </w:pPr>
+    </w:p>
+    <w:p>
+      <w:pPr>
+        <w:rPr>
+          <w:sz w:val="24"/>
+        </w:rPr>
+      </w:pPr>
+      <w:r>
+        <w:t xml:space="preserve">The numbers in the network diagram above signify days spent on the task. </w:t>
+      </w:r>
+    </w:p>
+    <w:p>
+      <w:pPr>
+        <w:rPr>
+          <w:rFonts w:ascii="SimSun" w:hAnsi="SimSun"/>
+          <w:sz w:val="24"/>
+        </w:rPr>
+      </w:pPr>
+    </w:p>
+    <w:p/>
+    <w:p/>
+    <w:p>
+      <w:pPr>
+        <w:spacing w:after="200" w:line="276" w:lineRule="auto"/>
         <w:sectPr>
-          <w:footerReference w:type="default" r:id="rId10"/>
+          <w:footerReference w:type="default" r:id="rId12"/>
           <w:pgSz w:w="11920" w:h="16840"/>
           <w:pgMar w:top="-20" w:right="300" w:bottom="280" w:left="1300" w:header="0" w:footer="1003" w:gutter="0"/>
           <w:pgNumType w:start="1"/>
@@ -974,28 +1044,8 @@
         </w:sectPr>
       </w:pPr>
       <w:r>
-        <w:sym w:font="Symbol" w:char="F0B7"/>
-      </w:r>
-      <w:r>
-        <w:t xml:space="preserve"> SQL Management Studio for the store’s database.</w:t>
-      </w:r>
-      <w:r>
-        <w:br/>
-      </w:r>
-      <w:r>
-        <w:sym w:font="Symbol" w:char="F0B7"/>
-      </w:r>
-      <w:r>
-        <w:t xml:space="preserve"> Course books and reading material e.g. Applying U</w:t>
-      </w:r>
-      <w:r>
-        <w:t xml:space="preserve">ML and Patterns by Craig </w:t>
-      </w:r>
-      <w:proofErr w:type="spellStart"/>
-      <w:r>
-        <w:t>Larman</w:t>
-      </w:r>
-      <w:proofErr w:type="spellEnd"/>
+        <w:br w:type="page"/>
+      </w:r>
     </w:p>
     <w:p>
       <w:pPr>
@@ -1025,15 +1075,7 @@
         <w:rPr>
           <w:rFonts w:eastAsia="Calibri"/>
         </w:rPr>
-        <w:t>nvest</w:t>
-      </w:r>
-      <w:bookmarkStart w:id="20" w:name="_GoBack"/>
-      <w:bookmarkEnd w:id="20"/>
-      <w:r>
-        <w:rPr>
-          <w:rFonts w:eastAsia="Calibri"/>
-        </w:rPr>
-        <w:t>igation -</w:t>
+        <w:t>nvestigation -</w:t>
       </w:r>
       <w:bookmarkEnd w:id="16"/>
       <w:bookmarkEnd w:id="17"/>
@@ -1060,10 +1102,10 @@
           <w:rFonts w:eastAsia="Calibri"/>
         </w:rPr>
       </w:pPr>
-      <w:bookmarkStart w:id="21" w:name="_Toc420939904"/>
-      <w:bookmarkStart w:id="22" w:name="_Toc420939994"/>
-      <w:bookmarkStart w:id="23" w:name="_Toc420940243"/>
-      <w:bookmarkStart w:id="24" w:name="_Toc420940289"/>
+      <w:bookmarkStart w:id="20" w:name="_Toc420939904"/>
+      <w:bookmarkStart w:id="21" w:name="_Toc420939994"/>
+      <w:bookmarkStart w:id="22" w:name="_Toc420940243"/>
+      <w:bookmarkStart w:id="23" w:name="_Toc420940289"/>
       <w:r>
         <w:rPr>
           <w:rFonts w:eastAsia="Calibri"/>
@@ -1082,10 +1124,10 @@
         </w:rPr>
         <w:t>ompany</w:t>
       </w:r>
+      <w:bookmarkEnd w:id="20"/>
       <w:bookmarkEnd w:id="21"/>
       <w:bookmarkEnd w:id="22"/>
       <w:bookmarkEnd w:id="23"/>
-      <w:bookmarkEnd w:id="24"/>
     </w:p>
     <w:p>
       <w:pPr>
@@ -1413,10 +1455,10 @@
           <w:rFonts w:eastAsia="Calibri"/>
         </w:rPr>
       </w:pPr>
-      <w:bookmarkStart w:id="25" w:name="_Toc420939905"/>
-      <w:bookmarkStart w:id="26" w:name="_Toc420939995"/>
-      <w:bookmarkStart w:id="27" w:name="_Toc420940244"/>
-      <w:bookmarkStart w:id="28" w:name="_Toc420940290"/>
+      <w:bookmarkStart w:id="24" w:name="_Toc420939905"/>
+      <w:bookmarkStart w:id="25" w:name="_Toc420939995"/>
+      <w:bookmarkStart w:id="26" w:name="_Toc420940244"/>
+      <w:bookmarkStart w:id="27" w:name="_Toc420940290"/>
       <w:proofErr w:type="spellStart"/>
       <w:r>
         <w:rPr>
@@ -1456,10 +1498,10 @@
         </w:rPr>
         <w:t>valuation</w:t>
       </w:r>
+      <w:bookmarkEnd w:id="24"/>
       <w:bookmarkEnd w:id="25"/>
       <w:bookmarkEnd w:id="26"/>
       <w:bookmarkEnd w:id="27"/>
-      <w:bookmarkEnd w:id="28"/>
     </w:p>
     <w:p>
       <w:pPr>
@@ -1478,20 +1520,20 @@
           <w:rFonts w:eastAsia="Calibri"/>
         </w:rPr>
       </w:pPr>
-      <w:bookmarkStart w:id="29" w:name="_Toc420939906"/>
-      <w:bookmarkStart w:id="30" w:name="_Toc420939996"/>
-      <w:bookmarkStart w:id="31" w:name="_Toc420940245"/>
-      <w:bookmarkStart w:id="32" w:name="_Toc420940291"/>
+      <w:bookmarkStart w:id="28" w:name="_Toc420939906"/>
+      <w:bookmarkStart w:id="29" w:name="_Toc420939996"/>
+      <w:bookmarkStart w:id="30" w:name="_Toc420940245"/>
+      <w:bookmarkStart w:id="31" w:name="_Toc420940291"/>
       <w:r>
         <w:rPr>
           <w:rFonts w:eastAsia="Calibri"/>
         </w:rPr>
         <w:t>Structure</w:t>
       </w:r>
+      <w:bookmarkEnd w:id="28"/>
       <w:bookmarkEnd w:id="29"/>
       <w:bookmarkEnd w:id="30"/>
       <w:bookmarkEnd w:id="31"/>
-      <w:bookmarkEnd w:id="32"/>
     </w:p>
     <w:p>
       <w:pPr>
@@ -1696,39 +1738,22 @@
           <w:color w:val="000000"/>
           <w:szCs w:val="23"/>
         </w:rPr>
-        <w:t xml:space="preserve"> formalized and there are many routines and procedures to be followed e.g. process of selling wholesale and retail to public and private pharmacies. [Ian Brooks, “</w:t>
-      </w:r>
-      <w:proofErr w:type="spellStart"/>
-      <w:r>
-        <w:rPr>
+        <w:t xml:space="preserve"> formalized and there are many routines and procedures to be followed e.g. process of selling wholesale and retail to public and private pharmacies. [</w:t>
+      </w:r>
+      <w:r>
+        <w:rPr>
+          <w:rStyle w:val="EndnoteReference"/>
           <w:color w:val="000000"/>
           <w:szCs w:val="23"/>
         </w:rPr>
-        <w:t>Organisational</w:t>
-      </w:r>
-      <w:proofErr w:type="spellEnd"/>
+        <w:endnoteReference w:id="1"/>
+      </w:r>
       <w:r>
         <w:rPr>
           <w:color w:val="000000"/>
           <w:szCs w:val="23"/>
         </w:rPr>
-        <w:t xml:space="preserve"> </w:t>
-      </w:r>
-      <w:proofErr w:type="spellStart"/>
-      <w:r>
-        <w:rPr>
-          <w:color w:val="000000"/>
-          <w:szCs w:val="23"/>
-        </w:rPr>
-        <w:t>Behaviour</w:t>
-      </w:r>
-      <w:proofErr w:type="spellEnd"/>
-      <w:r>
-        <w:rPr>
-          <w:color w:val="000000"/>
-          <w:szCs w:val="23"/>
-        </w:rPr>
-        <w:t>, 4th Edition”, p. 212-213]</w:t>
+        <w:t>]</w:t>
       </w:r>
     </w:p>
     <w:p>
@@ -1778,7 +1803,7 @@
                     </pic:cNvPicPr>
                   </pic:nvPicPr>
                   <pic:blipFill>
-                    <a:blip r:embed="rId11">
+                    <a:blip r:embed="rId13">
                       <a:extLst>
                         <a:ext uri="{28A0092B-C50C-407E-A947-70E740481C1C}">
                           <a14:useLocalDpi xmlns:a14="http://schemas.microsoft.com/office/drawing/2010/main" val="0"/>
@@ -1895,23 +1920,16 @@
       </w:r>
       <w:proofErr w:type="spellEnd"/>
       <w:r>
-        <w:t xml:space="preserve"> decision making is centralized while in a Professional Bureaucracy structure the decision making is decentralized due to the presence of highly trained employees in a business – the manager or director can overlook everything. [Ian Brooks, “</w:t>
-      </w:r>
-      <w:proofErr w:type="spellStart"/>
-      <w:r>
-        <w:t>Organisational</w:t>
-      </w:r>
-      <w:proofErr w:type="spellEnd"/>
-      <w:r>
-        <w:t xml:space="preserve"> </w:t>
-      </w:r>
-      <w:proofErr w:type="spellStart"/>
-      <w:r>
-        <w:t>Behaviour</w:t>
-      </w:r>
-      <w:proofErr w:type="spellEnd"/>
-      <w:r>
-        <w:t>, 4th Edition”, p. 213]</w:t>
+        <w:t xml:space="preserve"> decision making is centralized while in a Professional Bureaucracy structure the decision making is decentralized due to the presence of highly trained employees in a business – the manager or director can overlook everything. [</w:t>
+      </w:r>
+      <w:r>
+        <w:rPr>
+          <w:rStyle w:val="EndnoteReference"/>
+        </w:rPr>
+        <w:endnoteReference w:id="2"/>
+      </w:r>
+      <w:r>
+        <w:t>]</w:t>
       </w:r>
     </w:p>
     <w:p>
@@ -1931,10 +1949,10 @@
           <w:rFonts w:eastAsia="Calibri"/>
         </w:rPr>
       </w:pPr>
-      <w:bookmarkStart w:id="33" w:name="_Toc420939907"/>
-      <w:bookmarkStart w:id="34" w:name="_Toc420939997"/>
-      <w:bookmarkStart w:id="35" w:name="_Toc420940246"/>
-      <w:bookmarkStart w:id="36" w:name="_Toc420940292"/>
+      <w:bookmarkStart w:id="32" w:name="_Toc420939907"/>
+      <w:bookmarkStart w:id="33" w:name="_Toc420939997"/>
+      <w:bookmarkStart w:id="34" w:name="_Toc420940246"/>
+      <w:bookmarkStart w:id="35" w:name="_Toc420940292"/>
       <w:r>
         <w:rPr>
           <w:rFonts w:eastAsia="Calibri"/>
@@ -1953,10 +1971,10 @@
         </w:rPr>
         <w:t>roblems</w:t>
       </w:r>
+      <w:bookmarkEnd w:id="32"/>
       <w:bookmarkEnd w:id="33"/>
       <w:bookmarkEnd w:id="34"/>
       <w:bookmarkEnd w:id="35"/>
-      <w:bookmarkEnd w:id="36"/>
     </w:p>
     <w:p>
       <w:pPr>
@@ -1999,14 +2017,12 @@
       <w:r>
         <w:t>Also, they will confront big changes in society. Because this kind of bureaucracy is perfect for companies that are “static”, every change will cause difficulties because of their standardized schedule. [</w:t>
       </w:r>
-      <w:hyperlink r:id="rId12" w:history="1">
-        <w:r>
-          <w:rPr>
-            <w:rStyle w:val="Hyperlink"/>
-          </w:rPr>
-          <w:t>http://www.lindsay-sherwin.co.uk/guide_managing_change/html_change_strategy/07_mintzberg.htm</w:t>
-        </w:r>
-      </w:hyperlink>
+      <w:r>
+        <w:rPr>
+          <w:rStyle w:val="EndnoteReference"/>
+        </w:rPr>
+        <w:endnoteReference w:id="3"/>
+      </w:r>
       <w:r>
         <w:t>].</w:t>
       </w:r>
@@ -2029,18 +2045,18 @@
       <w:pPr>
         <w:pStyle w:val="Heading2"/>
       </w:pPr>
-      <w:bookmarkStart w:id="37" w:name="_Toc420939908"/>
-      <w:bookmarkStart w:id="38" w:name="_Toc420939998"/>
-      <w:bookmarkStart w:id="39" w:name="_Toc420940247"/>
-      <w:bookmarkStart w:id="40" w:name="_Toc420940293"/>
+      <w:bookmarkStart w:id="36" w:name="_Toc420939908"/>
+      <w:bookmarkStart w:id="37" w:name="_Toc420939998"/>
+      <w:bookmarkStart w:id="38" w:name="_Toc420940247"/>
+      <w:bookmarkStart w:id="39" w:name="_Toc420940293"/>
       <w:r>
         <w:lastRenderedPageBreak/>
         <w:t>Management</w:t>
       </w:r>
+      <w:bookmarkEnd w:id="36"/>
       <w:bookmarkEnd w:id="37"/>
       <w:bookmarkEnd w:id="38"/>
       <w:bookmarkEnd w:id="39"/>
-      <w:bookmarkEnd w:id="40"/>
     </w:p>
     <w:p/>
     <w:p>
@@ -2066,23 +2082,16 @@
       </w:r>
       <w:proofErr w:type="spellEnd"/>
       <w:r>
-        <w:t>. [Ian Brooks, “</w:t>
-      </w:r>
-      <w:proofErr w:type="spellStart"/>
-      <w:r>
-        <w:t>Organisational</w:t>
-      </w:r>
-      <w:proofErr w:type="spellEnd"/>
-      <w:r>
-        <w:t xml:space="preserve"> </w:t>
-      </w:r>
-      <w:proofErr w:type="spellStart"/>
-      <w:r>
-        <w:t>Behaviour</w:t>
-      </w:r>
-      <w:proofErr w:type="spellEnd"/>
-      <w:r>
-        <w:t>, 4th Edition”, p. 267] The company has three senior managers: an executive director, a head of development and a marketing manager. They control and coordinate their own departments, but most of the decisions have to be approved by the C.E.O. Rules, procedures and job descriptions are clearly defined and closely followed by everybody in the company. Work is rationally allocated to employees according to their departments, job descriptions and skills.</w:t>
+        <w:t>. [</w:t>
+      </w:r>
+      <w:r>
+        <w:rPr>
+          <w:rStyle w:val="EndnoteReference"/>
+        </w:rPr>
+        <w:endnoteReference w:id="4"/>
+      </w:r>
+      <w:r>
+        <w:t>] The company has three senior managers: an executive director, a head of development and a marketing manager. They control and coordinate their own departments, but most of the decisions have to be approved by the C.E.O. Rules, procedures and job descriptions are clearly defined and closely followed by everybody in the company. Work is rationally allocated to employees according to their departments, job descriptions and skills.</w:t>
       </w:r>
     </w:p>
     <w:p/>
@@ -2137,7 +2146,7 @@
                     </pic:cNvPicPr>
                   </pic:nvPicPr>
                   <pic:blipFill>
-                    <a:blip r:embed="rId13">
+                    <a:blip r:embed="rId14">
                       <a:extLst>
                         <a:ext uri="{28A0092B-C50C-407E-A947-70E740481C1C}">
                           <a14:useLocalDpi xmlns:a14="http://schemas.microsoft.com/office/drawing/2010/main" val="0"/>
@@ -2181,10 +2190,10 @@
       <w:pPr>
         <w:pStyle w:val="Heading2"/>
       </w:pPr>
-      <w:bookmarkStart w:id="41" w:name="_Toc420939909"/>
-      <w:bookmarkStart w:id="42" w:name="_Toc420939999"/>
-      <w:bookmarkStart w:id="43" w:name="_Toc420940248"/>
-      <w:bookmarkStart w:id="44" w:name="_Toc420940294"/>
+      <w:bookmarkStart w:id="40" w:name="_Toc420939909"/>
+      <w:bookmarkStart w:id="41" w:name="_Toc420939999"/>
+      <w:bookmarkStart w:id="42" w:name="_Toc420940248"/>
+      <w:bookmarkStart w:id="43" w:name="_Toc420940294"/>
       <w:r>
         <w:lastRenderedPageBreak/>
         <w:t xml:space="preserve">Mission and </w:t>
@@ -2195,10 +2204,10 @@
       <w:r>
         <w:t>ision</w:t>
       </w:r>
+      <w:bookmarkEnd w:id="40"/>
       <w:bookmarkEnd w:id="41"/>
       <w:bookmarkEnd w:id="42"/>
       <w:bookmarkEnd w:id="43"/>
-      <w:bookmarkEnd w:id="44"/>
       <w:r>
         <w:br/>
       </w:r>
@@ -2220,49 +2229,33 @@
         <w:rPr>
           <w:color w:val="000000"/>
         </w:rPr>
-        <w:t xml:space="preserve">[Wendy </w:t>
-      </w:r>
-      <w:proofErr w:type="spellStart"/>
-      <w:r>
-        <w:rPr>
+        <w:t>[</w:t>
+      </w:r>
+      <w:r>
+        <w:rPr>
+          <w:rStyle w:val="EndnoteReference"/>
           <w:color w:val="000000"/>
         </w:rPr>
-        <w:t>Bloisi</w:t>
-      </w:r>
-      <w:proofErr w:type="spellEnd"/>
+        <w:endnoteReference w:id="5"/>
+      </w:r>
       <w:r>
         <w:rPr>
           <w:color w:val="000000"/>
         </w:rPr>
-        <w:t xml:space="preserve">, “Management and </w:t>
-      </w:r>
-      <w:proofErr w:type="spellStart"/>
-      <w:r>
-        <w:rPr>
+        <w:t>] [</w:t>
+      </w:r>
+      <w:r>
+        <w:rPr>
+          <w:rStyle w:val="EndnoteReference"/>
           <w:color w:val="000000"/>
         </w:rPr>
-        <w:t>Organisational</w:t>
-      </w:r>
-      <w:proofErr w:type="spellEnd"/>
+        <w:endnoteReference w:id="6"/>
+      </w:r>
       <w:r>
         <w:rPr>
           <w:color w:val="000000"/>
         </w:rPr>
-        <w:t xml:space="preserve"> </w:t>
-      </w:r>
-      <w:proofErr w:type="spellStart"/>
-      <w:r>
-        <w:rPr>
-          <w:color w:val="000000"/>
-        </w:rPr>
-        <w:t>Behaviour</w:t>
-      </w:r>
-      <w:proofErr w:type="spellEnd"/>
-      <w:r>
-        <w:rPr>
-          <w:color w:val="000000"/>
-        </w:rPr>
-        <w:t>”, p. 76-77] [http://entafarma.lt/en/about-us]</w:t>
+        <w:t>]</w:t>
       </w:r>
     </w:p>
     <w:p/>
@@ -2316,49 +2309,33 @@
         <w:rPr>
           <w:color w:val="000000"/>
         </w:rPr>
-        <w:t xml:space="preserve">[Wendy </w:t>
-      </w:r>
-      <w:proofErr w:type="spellStart"/>
-      <w:r>
-        <w:rPr>
+        <w:t>[</w:t>
+      </w:r>
+      <w:r>
+        <w:rPr>
+          <w:rStyle w:val="EndnoteReference"/>
           <w:color w:val="000000"/>
         </w:rPr>
-        <w:t>Bloisi</w:t>
-      </w:r>
-      <w:proofErr w:type="spellEnd"/>
+        <w:endnoteReference w:id="7"/>
+      </w:r>
       <w:r>
         <w:rPr>
           <w:color w:val="000000"/>
         </w:rPr>
-        <w:t xml:space="preserve">, “Management and </w:t>
-      </w:r>
-      <w:proofErr w:type="spellStart"/>
-      <w:r>
-        <w:rPr>
+        <w:t>] [</w:t>
+      </w:r>
+      <w:r>
+        <w:rPr>
+          <w:rStyle w:val="EndnoteReference"/>
           <w:color w:val="000000"/>
         </w:rPr>
-        <w:t>Organisational</w:t>
-      </w:r>
-      <w:proofErr w:type="spellEnd"/>
+        <w:endnoteReference w:id="8"/>
+      </w:r>
       <w:r>
         <w:rPr>
           <w:color w:val="000000"/>
         </w:rPr>
-        <w:t xml:space="preserve"> </w:t>
-      </w:r>
-      <w:proofErr w:type="spellStart"/>
-      <w:r>
-        <w:rPr>
-          <w:color w:val="000000"/>
-        </w:rPr>
-        <w:t>Behaviour</w:t>
-      </w:r>
-      <w:proofErr w:type="spellEnd"/>
-      <w:r>
-        <w:rPr>
-          <w:color w:val="000000"/>
-        </w:rPr>
-        <w:t>”, p. 76] [http://entafarma.lt/en/about-us]</w:t>
+        <w:t>]</w:t>
       </w:r>
     </w:p>
     <w:p>
@@ -2442,91 +2419,33 @@
         <w:rPr>
           <w:szCs w:val="24"/>
         </w:rPr>
-        <w:t xml:space="preserve">This diagram shows the strength and desirable future for the business. On the left side there are internal strengths, external opportunities and on the right are the internal weaknesses and external threats. [Wendy </w:t>
-      </w:r>
-      <w:proofErr w:type="spellStart"/>
-      <w:r>
-        <w:rPr>
-          <w:szCs w:val="24"/>
-        </w:rPr>
-        <w:t>Bloisi</w:t>
-      </w:r>
-      <w:proofErr w:type="spellEnd"/>
-      <w:r>
-        <w:rPr>
-          <w:szCs w:val="24"/>
-        </w:rPr>
-        <w:t xml:space="preserve">, “Management and </w:t>
-      </w:r>
-      <w:proofErr w:type="spellStart"/>
-      <w:r>
-        <w:rPr>
-          <w:szCs w:val="24"/>
-        </w:rPr>
-        <w:t>Organisational</w:t>
-      </w:r>
-      <w:proofErr w:type="spellEnd"/>
-      <w:r>
-        <w:rPr>
-          <w:szCs w:val="24"/>
-        </w:rPr>
-        <w:t xml:space="preserve"> </w:t>
-      </w:r>
-      <w:proofErr w:type="spellStart"/>
-      <w:r>
-        <w:rPr>
-          <w:szCs w:val="24"/>
-        </w:rPr>
-        <w:t>Behaviour</w:t>
-      </w:r>
-      <w:proofErr w:type="spellEnd"/>
-      <w:r>
-        <w:rPr>
-          <w:szCs w:val="24"/>
-        </w:rPr>
-        <w:t xml:space="preserve">”, p. 87, 111] [Erik </w:t>
-      </w:r>
-      <w:proofErr w:type="spellStart"/>
-      <w:r>
-        <w:rPr>
-          <w:szCs w:val="24"/>
-        </w:rPr>
-        <w:t>Krogager</w:t>
-      </w:r>
-      <w:proofErr w:type="spellEnd"/>
-      <w:r>
-        <w:rPr>
-          <w:szCs w:val="24"/>
-        </w:rPr>
-        <w:t xml:space="preserve">, </w:t>
-      </w:r>
-      <w:proofErr w:type="spellStart"/>
-      <w:r>
-        <w:rPr>
-          <w:szCs w:val="24"/>
-        </w:rPr>
-        <w:t>Jette</w:t>
-      </w:r>
-      <w:proofErr w:type="spellEnd"/>
-      <w:r>
-        <w:rPr>
-          <w:szCs w:val="24"/>
-        </w:rPr>
-        <w:t xml:space="preserve"> </w:t>
-      </w:r>
-      <w:proofErr w:type="spellStart"/>
-      <w:r>
-        <w:rPr>
-          <w:szCs w:val="24"/>
-        </w:rPr>
-        <w:t>Lauritzen</w:t>
-      </w:r>
-      <w:proofErr w:type="spellEnd"/>
-      <w:r>
-        <w:rPr>
-          <w:szCs w:val="24"/>
-        </w:rPr>
-        <w:t>, “Management accounting, financial measurement and planning”, p. 35-36]</w:t>
+        <w:t>This diagram shows the strength and desirable future for the business. On the left side there are internal strengths, external opportunities and on the right are the internal weaknesses and external threats. [</w:t>
+      </w:r>
+      <w:r>
+        <w:rPr>
+          <w:rStyle w:val="EndnoteReference"/>
+          <w:szCs w:val="24"/>
+        </w:rPr>
+        <w:endnoteReference w:id="9"/>
+      </w:r>
+      <w:r>
+        <w:rPr>
+          <w:szCs w:val="24"/>
+        </w:rPr>
+        <w:t>] [</w:t>
+      </w:r>
+      <w:r>
+        <w:rPr>
+          <w:rStyle w:val="EndnoteReference"/>
+          <w:szCs w:val="24"/>
+        </w:rPr>
+        <w:endnoteReference w:id="10"/>
+      </w:r>
+      <w:r>
+        <w:rPr>
+          <w:szCs w:val="24"/>
+        </w:rPr>
+        <w:t>]</w:t>
       </w:r>
     </w:p>
     <w:p>
@@ -2570,7 +2489,7 @@
                     </pic:cNvPicPr>
                   </pic:nvPicPr>
                   <pic:blipFill>
-                    <a:blip r:embed="rId14">
+                    <a:blip r:embed="rId15">
                       <a:extLst>
                         <a:ext uri="{28A0092B-C50C-407E-A947-70E740481C1C}">
                           <a14:useLocalDpi xmlns:a14="http://schemas.microsoft.com/office/drawing/2010/main" val="0"/>
@@ -2679,14 +2598,14 @@
       <w:pPr>
         <w:pStyle w:val="Heading2"/>
       </w:pPr>
-      <w:bookmarkStart w:id="45" w:name="_Toc419972051"/>
+      <w:bookmarkStart w:id="44" w:name="_Toc419972051"/>
       <w:r>
         <w:t xml:space="preserve"> </w:t>
       </w:r>
-      <w:bookmarkStart w:id="46" w:name="_Toc420939910"/>
-      <w:bookmarkStart w:id="47" w:name="_Toc420940000"/>
-      <w:bookmarkStart w:id="48" w:name="_Toc420940249"/>
-      <w:bookmarkStart w:id="49" w:name="_Toc420940295"/>
+      <w:bookmarkStart w:id="45" w:name="_Toc420939910"/>
+      <w:bookmarkStart w:id="46" w:name="_Toc420940000"/>
+      <w:bookmarkStart w:id="47" w:name="_Toc420940249"/>
+      <w:bookmarkStart w:id="48" w:name="_Toc420940295"/>
       <w:r>
         <w:t xml:space="preserve">Stakeholder </w:t>
       </w:r>
@@ -2696,14 +2615,14 @@
       <w:r>
         <w:t>nalysis</w:t>
       </w:r>
+      <w:bookmarkEnd w:id="45"/>
       <w:bookmarkEnd w:id="46"/>
       <w:bookmarkEnd w:id="47"/>
       <w:bookmarkEnd w:id="48"/>
-      <w:bookmarkEnd w:id="49"/>
       <w:r>
         <w:t xml:space="preserve"> </w:t>
       </w:r>
-      <w:bookmarkEnd w:id="45"/>
+      <w:bookmarkEnd w:id="44"/>
     </w:p>
     <w:p>
       <w:pPr>
@@ -2730,37 +2649,17 @@
       </w:r>
       <w:proofErr w:type="spellEnd"/>
       <w:r>
-        <w:t xml:space="preserve">, reactions and future actions of the company’s stakeholders in regards to the new system. </w:t>
-      </w:r>
-      <w:proofErr w:type="gramStart"/>
-      <w:r>
-        <w:t xml:space="preserve">[Wendy </w:t>
-      </w:r>
-      <w:proofErr w:type="spellStart"/>
-      <w:r>
-        <w:t>Bloisi</w:t>
-      </w:r>
-      <w:proofErr w:type="spellEnd"/>
-      <w:r>
-        <w:t xml:space="preserve">, “Management and </w:t>
-      </w:r>
-      <w:proofErr w:type="spellStart"/>
-      <w:r>
-        <w:t>Organisational</w:t>
-      </w:r>
-      <w:proofErr w:type="spellEnd"/>
-      <w:r>
-        <w:t xml:space="preserve"> </w:t>
-      </w:r>
-      <w:proofErr w:type="spellStart"/>
-      <w:r>
-        <w:t>Behaviour</w:t>
-      </w:r>
-      <w:proofErr w:type="spellEnd"/>
-      <w:r>
-        <w:t>”, p. 98].</w:t>
-      </w:r>
-      <w:proofErr w:type="gramEnd"/>
+        <w:t>, reactions and future actions of the company’s stakeholders in regards to the new system. [</w:t>
+      </w:r>
+      <w:r>
+        <w:rPr>
+          <w:rStyle w:val="EndnoteReference"/>
+        </w:rPr>
+        <w:endnoteReference w:id="11"/>
+      </w:r>
+      <w:r>
+        <w:t>].</w:t>
+      </w:r>
     </w:p>
     <w:p/>
     <w:p>
@@ -2807,7 +2706,7 @@
                     </pic:cNvPicPr>
                   </pic:nvPicPr>
                   <pic:blipFill>
-                    <a:blip r:embed="rId15">
+                    <a:blip r:embed="rId16">
                       <a:extLst>
                         <a:ext uri="{28A0092B-C50C-407E-A947-70E740481C1C}">
                           <a14:useLocalDpi xmlns:a14="http://schemas.microsoft.com/office/drawing/2010/main" val="0"/>
@@ -2857,11 +2756,11 @@
       <w:pPr>
         <w:pStyle w:val="Heading2"/>
       </w:pPr>
-      <w:bookmarkStart w:id="50" w:name="_Toc419972052"/>
-      <w:bookmarkStart w:id="51" w:name="_Toc420939911"/>
-      <w:bookmarkStart w:id="52" w:name="_Toc420940001"/>
-      <w:bookmarkStart w:id="53" w:name="_Toc420940250"/>
-      <w:bookmarkStart w:id="54" w:name="_Toc420940296"/>
+      <w:bookmarkStart w:id="49" w:name="_Toc419972052"/>
+      <w:bookmarkStart w:id="50" w:name="_Toc420939911"/>
+      <w:bookmarkStart w:id="51" w:name="_Toc420940001"/>
+      <w:bookmarkStart w:id="52" w:name="_Toc420940250"/>
+      <w:bookmarkStart w:id="53" w:name="_Toc420940296"/>
       <w:r>
         <w:lastRenderedPageBreak/>
         <w:t xml:space="preserve">Financial </w:t>
@@ -2872,11 +2771,11 @@
       <w:r>
         <w:t>osition</w:t>
       </w:r>
+      <w:bookmarkEnd w:id="49"/>
       <w:bookmarkEnd w:id="50"/>
       <w:bookmarkEnd w:id="51"/>
       <w:bookmarkEnd w:id="52"/>
       <w:bookmarkEnd w:id="53"/>
-      <w:bookmarkEnd w:id="54"/>
     </w:p>
     <w:p>
       <w:pPr>
@@ -2950,7 +2849,7 @@
                     </pic:cNvPicPr>
                   </pic:nvPicPr>
                   <pic:blipFill>
-                    <a:blip r:embed="rId16">
+                    <a:blip r:embed="rId17">
                       <a:extLst>
                         <a:ext uri="{28A0092B-C50C-407E-A947-70E740481C1C}">
                           <a14:useLocalDpi xmlns:a14="http://schemas.microsoft.com/office/drawing/2010/main" val="0"/>
@@ -3011,39 +2910,45 @@
           <w:color w:val="000000"/>
           <w:szCs w:val="23"/>
         </w:rPr>
-        <w:t xml:space="preserve"> sales. Due to public holidays and people’s general preoccupation with the festivities, the sales were almost nonexistent. However, the week after, the sales hit a historical high in the history of the company as confirmed by the company’s CEO. [Erik </w:t>
-      </w:r>
-      <w:proofErr w:type="spellStart"/>
-      <w:r>
-        <w:rPr>
+        <w:t xml:space="preserve"> sales. Due to public holidays and people’s general preoccupation with the festivities, the sales were almost nonexistent. However, the week after, the sales hit a historical high in the history of the company as confirmed by the company’s CEO. [</w:t>
+      </w:r>
+      <w:r>
+        <w:rPr>
+          <w:rStyle w:val="EndnoteReference"/>
           <w:color w:val="000000"/>
           <w:szCs w:val="23"/>
         </w:rPr>
-        <w:t>Krogager</w:t>
-      </w:r>
-      <w:proofErr w:type="spellEnd"/>
+        <w:endnoteReference w:id="12"/>
+      </w:r>
       <w:r>
         <w:rPr>
           <w:color w:val="000000"/>
           <w:szCs w:val="23"/>
         </w:rPr>
-        <w:t xml:space="preserve">, </w:t>
-      </w:r>
-      <w:proofErr w:type="spellStart"/>
-      <w:r>
+        <w:t>]</w:t>
+      </w:r>
+    </w:p>
+    <w:p>
+      <w:pPr>
+        <w:rPr>
+          <w:szCs w:val="24"/>
+        </w:rPr>
+      </w:pPr>
+    </w:p>
+    <w:p>
+      <w:pPr>
+        <w:jc w:val="both"/>
         <w:rPr>
           <w:color w:val="000000"/>
           <w:szCs w:val="23"/>
         </w:rPr>
-        <w:t>Jette</w:t>
-      </w:r>
-      <w:proofErr w:type="spellEnd"/>
+      </w:pPr>
       <w:r>
         <w:rPr>
           <w:color w:val="000000"/>
           <w:szCs w:val="23"/>
         </w:rPr>
-        <w:t xml:space="preserve"> </w:t>
+        <w:t xml:space="preserve">This indicates that </w:t>
       </w:r>
       <w:proofErr w:type="spellStart"/>
       <w:r>
@@ -3051,7 +2956,7 @@
           <w:color w:val="000000"/>
           <w:szCs w:val="23"/>
         </w:rPr>
-        <w:t>Lauritzen</w:t>
+        <w:t>Entafarma’s</w:t>
       </w:r>
       <w:proofErr w:type="spellEnd"/>
       <w:r>
@@ -3059,95 +2964,56 @@
           <w:color w:val="000000"/>
           <w:szCs w:val="23"/>
         </w:rPr>
-        <w:t>, “Management accounting, financial measurement and planning”, p. 98-99]</w:t>
-      </w:r>
-    </w:p>
-    <w:p>
-      <w:pPr>
-        <w:rPr>
-          <w:szCs w:val="24"/>
-        </w:rPr>
-      </w:pPr>
-    </w:p>
-    <w:p>
-      <w:pPr>
-        <w:jc w:val="both"/>
+        <w:t xml:space="preserve"> financial situation is stable at the moment </w:t>
+      </w:r>
+      <w:proofErr w:type="gramStart"/>
+      <w:r>
         <w:rPr>
           <w:color w:val="000000"/>
           <w:szCs w:val="23"/>
         </w:rPr>
-      </w:pPr>
+        <w:t>and  possibly</w:t>
+      </w:r>
+      <w:proofErr w:type="gramEnd"/>
       <w:r>
         <w:rPr>
           <w:color w:val="000000"/>
           <w:szCs w:val="23"/>
         </w:rPr>
-        <w:t xml:space="preserve">This indicates that </w:t>
-      </w:r>
-      <w:proofErr w:type="spellStart"/>
-      <w:r>
+        <w:t xml:space="preserve"> in the near future presenting the company with opportunities like expansion into Baltic countries and diversification of services and products, as stated in the SWOT Analysis. </w:t>
+      </w:r>
+    </w:p>
+    <w:p>
+      <w:pPr>
+        <w:spacing w:after="200" w:line="276" w:lineRule="auto"/>
         <w:rPr>
           <w:color w:val="000000"/>
           <w:szCs w:val="23"/>
         </w:rPr>
-        <w:t>Entafarma’s</w:t>
-      </w:r>
-      <w:proofErr w:type="spellEnd"/>
-      <w:r>
-        <w:rPr>
-          <w:color w:val="000000"/>
-          <w:szCs w:val="23"/>
-        </w:rPr>
-        <w:t xml:space="preserve"> financial situation is stable at the moment </w:t>
-      </w:r>
-      <w:proofErr w:type="gramStart"/>
-      <w:r>
-        <w:rPr>
-          <w:color w:val="000000"/>
-          <w:szCs w:val="23"/>
-        </w:rPr>
-        <w:t>and  possibly</w:t>
-      </w:r>
-      <w:proofErr w:type="gramEnd"/>
-      <w:r>
-        <w:rPr>
-          <w:color w:val="000000"/>
-          <w:szCs w:val="23"/>
-        </w:rPr>
-        <w:t xml:space="preserve"> in the near future presenting the company with opportunities like expansion into Baltic countries and diversification of services and products, as stated in the SWOT Analysis. </w:t>
-      </w:r>
+      </w:pPr>
+    </w:p>
+    <w:p>
+      <w:pPr>
+        <w:jc w:val="both"/>
+        <w:rPr>
+          <w:b/>
+          <w:szCs w:val="24"/>
+        </w:rPr>
+      </w:pPr>
+    </w:p>
+    <w:p>
+      <w:pPr>
+        <w:jc w:val="both"/>
+        <w:rPr>
+          <w:b/>
+          <w:szCs w:val="24"/>
+        </w:rPr>
+      </w:pPr>
     </w:p>
     <w:p>
       <w:pPr>
         <w:spacing w:after="200" w:line="276" w:lineRule="auto"/>
         <w:rPr>
-          <w:color w:val="000000"/>
-          <w:szCs w:val="23"/>
-        </w:rPr>
-      </w:pPr>
-    </w:p>
-    <w:p>
-      <w:pPr>
-        <w:jc w:val="both"/>
-        <w:rPr>
-          <w:b/>
-          <w:szCs w:val="24"/>
-        </w:rPr>
-      </w:pPr>
-    </w:p>
-    <w:p>
-      <w:pPr>
-        <w:jc w:val="both"/>
-        <w:rPr>
-          <w:b/>
-          <w:szCs w:val="24"/>
-        </w:rPr>
-      </w:pPr>
-    </w:p>
-    <w:p>
-      <w:pPr>
-        <w:spacing w:after="200" w:line="276" w:lineRule="auto"/>
-        <w:rPr>
           <w:szCs w:val="24"/>
         </w:rPr>
       </w:pPr>
@@ -3162,11 +3028,11 @@
       <w:pPr>
         <w:pStyle w:val="Heading2"/>
       </w:pPr>
-      <w:bookmarkStart w:id="55" w:name="_Toc419972054"/>
-      <w:bookmarkStart w:id="56" w:name="_Toc420939912"/>
-      <w:bookmarkStart w:id="57" w:name="_Toc420940002"/>
-      <w:bookmarkStart w:id="58" w:name="_Toc420940251"/>
-      <w:bookmarkStart w:id="59" w:name="_Toc420940297"/>
+      <w:bookmarkStart w:id="54" w:name="_Toc419972054"/>
+      <w:bookmarkStart w:id="55" w:name="_Toc420939912"/>
+      <w:bookmarkStart w:id="56" w:name="_Toc420940002"/>
+      <w:bookmarkStart w:id="57" w:name="_Toc420940251"/>
+      <w:bookmarkStart w:id="58" w:name="_Toc420940297"/>
       <w:r>
         <w:lastRenderedPageBreak/>
         <w:t xml:space="preserve">Competitive </w:t>
@@ -3177,11 +3043,11 @@
       <w:r>
         <w:t>ituation</w:t>
       </w:r>
+      <w:bookmarkEnd w:id="54"/>
       <w:bookmarkEnd w:id="55"/>
       <w:bookmarkEnd w:id="56"/>
       <w:bookmarkEnd w:id="57"/>
       <w:bookmarkEnd w:id="58"/>
-      <w:bookmarkEnd w:id="59"/>
     </w:p>
     <w:p>
       <w:pPr>
@@ -3240,49 +3106,33 @@
         <w:rPr>
           <w:szCs w:val="24"/>
         </w:rPr>
-        <w:t xml:space="preserve">[Erik </w:t>
-      </w:r>
-      <w:proofErr w:type="spellStart"/>
-      <w:r>
-        <w:rPr>
-          <w:szCs w:val="24"/>
-        </w:rPr>
-        <w:t>Krogager</w:t>
-      </w:r>
-      <w:proofErr w:type="spellEnd"/>
-      <w:r>
-        <w:rPr>
-          <w:szCs w:val="24"/>
-        </w:rPr>
-        <w:t xml:space="preserve">, </w:t>
-      </w:r>
-      <w:proofErr w:type="spellStart"/>
-      <w:r>
-        <w:rPr>
-          <w:szCs w:val="24"/>
-        </w:rPr>
-        <w:t>Jette</w:t>
-      </w:r>
-      <w:proofErr w:type="spellEnd"/>
-      <w:r>
-        <w:rPr>
-          <w:szCs w:val="24"/>
-        </w:rPr>
-        <w:t xml:space="preserve"> </w:t>
-      </w:r>
-      <w:proofErr w:type="spellStart"/>
-      <w:r>
-        <w:rPr>
-          <w:szCs w:val="24"/>
-        </w:rPr>
-        <w:t>Lauritzen</w:t>
-      </w:r>
-      <w:proofErr w:type="spellEnd"/>
-      <w:r>
-        <w:rPr>
-          <w:szCs w:val="24"/>
-        </w:rPr>
-        <w:t>, “Management accounting, financial measurement and planning”, p. 33-35] [Michael E. Porter, “Competitive Strategy: Techniques for Analyzing Industries and Competitors”, p. 4]</w:t>
+        <w:t>[</w:t>
+      </w:r>
+      <w:r>
+        <w:rPr>
+          <w:rStyle w:val="EndnoteReference"/>
+          <w:szCs w:val="24"/>
+        </w:rPr>
+        <w:endnoteReference w:id="13"/>
+      </w:r>
+      <w:r>
+        <w:rPr>
+          <w:szCs w:val="24"/>
+        </w:rPr>
+        <w:t>] [</w:t>
+      </w:r>
+      <w:r>
+        <w:rPr>
+          <w:rStyle w:val="EndnoteReference"/>
+          <w:szCs w:val="24"/>
+        </w:rPr>
+        <w:endnoteReference w:id="14"/>
+      </w:r>
+      <w:r>
+        <w:rPr>
+          <w:szCs w:val="24"/>
+        </w:rPr>
+        <w:t>]</w:t>
       </w:r>
     </w:p>
     <w:p>
@@ -3386,44 +3236,26 @@
         </w:rPr>
         <w:t xml:space="preserve"> - DNA sequencing cost has continuously decreased, outpacing Moore’s Law beginning in January 2008. The cost per genome has gone down from $100M in 2001 to ~$5K in 2014 [</w:t>
       </w:r>
-      <w:hyperlink r:id="rId17" w:history="1">
-        <w:r>
-          <w:rPr>
-            <w:rStyle w:val="Hyperlink"/>
-            <w:szCs w:val="24"/>
-          </w:rPr>
-          <w:t>https://www.genome.gov/sequencingcosts/</w:t>
-        </w:r>
-      </w:hyperlink>
-      <w:r>
-        <w:rPr>
-          <w:szCs w:val="24"/>
-        </w:rPr>
-        <w:t xml:space="preserve">]. In the following years it is expected that backward-looking medicine will be replaced by forward-looking medicine. Today, a person gets sick and goes to a doctor for treatment. Tomorrow, people’s DNA will be analyzed and any genetic </w:t>
-      </w:r>
-      <w:proofErr w:type="gramStart"/>
-      <w:r>
-        <w:rPr>
-          <w:szCs w:val="24"/>
-        </w:rPr>
-        <w:t>vulnerabilities</w:t>
-      </w:r>
-      <w:proofErr w:type="gramEnd"/>
-      <w:r>
-        <w:rPr>
-          <w:szCs w:val="24"/>
-        </w:rPr>
-        <w:t xml:space="preserve"> will be flagged, allowing doctors to give patients personalized medications based on that person’s DNA, not to treat them, but to prevent the appearance of a disease anticipated by the DNA test [</w:t>
-      </w:r>
-      <w:hyperlink r:id="rId18" w:history="1">
-        <w:r>
-          <w:rPr>
-            <w:rStyle w:val="Hyperlink"/>
-            <w:szCs w:val="24"/>
-          </w:rPr>
-          <w:t>http://www.businessinsider.com/super-cheap-genome-sequencing-by-2020-2014-10</w:t>
-        </w:r>
-      </w:hyperlink>
+      <w:r>
+        <w:rPr>
+          <w:rStyle w:val="EndnoteReference"/>
+          <w:szCs w:val="24"/>
+        </w:rPr>
+        <w:endnoteReference w:id="15"/>
+      </w:r>
+      <w:r>
+        <w:rPr>
+          <w:szCs w:val="24"/>
+        </w:rPr>
+        <w:t>]. In the following years it is expected that backward-looking medicine will be replaced by forward-looking medicine. Today, a person gets sick and goes to a doctor for treatment. Tomorrow, people’s DNA will be analyzed and any genetic vulnerabilities will be flagged, allowing doctors to give patients personalized medications based on that person’s DNA, not to treat them, but to prevent the appearance of a disease anticipated by the DNA test [</w:t>
+      </w:r>
+      <w:r>
+        <w:rPr>
+          <w:rStyle w:val="EndnoteReference"/>
+          <w:szCs w:val="24"/>
+        </w:rPr>
+        <w:endnoteReference w:id="16"/>
+      </w:r>
       <w:r>
         <w:rPr>
           <w:szCs w:val="24"/>
@@ -3824,7 +3656,7 @@
                     </pic:cNvPicPr>
                   </pic:nvPicPr>
                   <pic:blipFill>
-                    <a:blip r:embed="rId19" cstate="print">
+                    <a:blip r:embed="rId18" cstate="print">
                       <a:extLst>
                         <a:ext uri="{28A0092B-C50C-407E-A947-70E740481C1C}">
                           <a14:useLocalDpi xmlns:a14="http://schemas.microsoft.com/office/drawing/2010/main" val="0"/>
@@ -3860,13 +3692,12 @@
       <w:pPr>
         <w:pStyle w:val="Heading2"/>
       </w:pPr>
-      <w:bookmarkStart w:id="60" w:name="_Toc419972055"/>
-      <w:bookmarkStart w:id="61" w:name="_Toc420939913"/>
-      <w:bookmarkStart w:id="62" w:name="_Toc420940003"/>
-      <w:bookmarkStart w:id="63" w:name="_Toc420940252"/>
-      <w:bookmarkStart w:id="64" w:name="_Toc420940298"/>
-      <w:r>
-        <w:lastRenderedPageBreak/>
+      <w:bookmarkStart w:id="59" w:name="_Toc419972055"/>
+      <w:bookmarkStart w:id="60" w:name="_Toc420939913"/>
+      <w:bookmarkStart w:id="61" w:name="_Toc420940003"/>
+      <w:bookmarkStart w:id="62" w:name="_Toc420940252"/>
+      <w:bookmarkStart w:id="63" w:name="_Toc420940298"/>
+      <w:r>
         <w:t>Logistics</w:t>
       </w:r>
       <w:proofErr w:type="gramStart"/>
@@ -3901,11 +3732,11 @@
       <w:r>
         <w:t>hain</w:t>
       </w:r>
+      <w:bookmarkEnd w:id="59"/>
       <w:bookmarkEnd w:id="60"/>
       <w:bookmarkEnd w:id="61"/>
       <w:bookmarkEnd w:id="62"/>
       <w:bookmarkEnd w:id="63"/>
-      <w:bookmarkEnd w:id="64"/>
     </w:p>
     <w:p>
       <w:pPr>
@@ -4040,7 +3871,20 @@
         <w:rPr>
           <w:szCs w:val="24"/>
         </w:rPr>
-        <w:t xml:space="preserve"> warehouse (number needed). At the warehouse the products are transferred to their respective shelves and stored under the right conditions of temperature and humidity. [Dave Chaffey, “E-Business and E-Commerce Management: Strategy, Implementation and Practice”, p. 335-348]</w:t>
+        <w:t xml:space="preserve"> warehouse (number needed). At the warehouse the products are transferred to their respective shelves and stored under the right conditions of temperature and humidity. [</w:t>
+      </w:r>
+      <w:r>
+        <w:rPr>
+          <w:rStyle w:val="EndnoteReference"/>
+          <w:szCs w:val="24"/>
+        </w:rPr>
+        <w:endnoteReference w:id="17"/>
+      </w:r>
+      <w:r>
+        <w:rPr>
+          <w:szCs w:val="24"/>
+        </w:rPr>
+        <w:t>]</w:t>
       </w:r>
     </w:p>
     <w:p>
@@ -4084,7 +3928,7 @@
                     </pic:cNvPicPr>
                   </pic:nvPicPr>
                   <pic:blipFill>
-                    <a:blip r:embed="rId20">
+                    <a:blip r:embed="rId19">
                       <a:extLst>
                         <a:ext uri="{28A0092B-C50C-407E-A947-70E740481C1C}">
                           <a14:useLocalDpi xmlns:a14="http://schemas.microsoft.com/office/drawing/2010/main" val="0"/>
@@ -4135,7 +3979,20 @@
         <w:rPr>
           <w:szCs w:val="24"/>
         </w:rPr>
-        <w:t>Some of the products go through an extra step of repackaging. Old labels are removed and equivalent translations are added, according to the language of the countries they are going to ship the products to. [Dave Chaffey, “E-Business and E-Commerce Management: Strategy, Implementation and Practice”, p. 348-353]</w:t>
+        <w:t>Some of the products go through an extra step of repackaging. Old labels are removed and equivalent translations are added, according to the language of the countries they are going to ship the products to. [</w:t>
+      </w:r>
+      <w:r>
+        <w:rPr>
+          <w:rStyle w:val="EndnoteReference"/>
+          <w:szCs w:val="24"/>
+        </w:rPr>
+        <w:endnoteReference w:id="18"/>
+      </w:r>
+      <w:r>
+        <w:rPr>
+          <w:szCs w:val="24"/>
+        </w:rPr>
+        <w:t>]</w:t>
       </w:r>
     </w:p>
     <w:p>
@@ -4260,19 +4117,19 @@
       <w:pPr>
         <w:pStyle w:val="Heading2"/>
       </w:pPr>
-      <w:bookmarkStart w:id="65" w:name="_Toc419972057"/>
-      <w:bookmarkStart w:id="66" w:name="_Toc420939914"/>
-      <w:bookmarkStart w:id="67" w:name="_Toc420940004"/>
-      <w:bookmarkStart w:id="68" w:name="_Toc420940253"/>
-      <w:bookmarkStart w:id="69" w:name="_Toc420940299"/>
+      <w:bookmarkStart w:id="64" w:name="_Toc419972057"/>
+      <w:bookmarkStart w:id="65" w:name="_Toc420939914"/>
+      <w:bookmarkStart w:id="66" w:name="_Toc420940004"/>
+      <w:bookmarkStart w:id="67" w:name="_Toc420940253"/>
+      <w:bookmarkStart w:id="68" w:name="_Toc420940299"/>
       <w:r>
         <w:t>E-business and E-business Strategy</w:t>
       </w:r>
+      <w:bookmarkEnd w:id="64"/>
       <w:bookmarkEnd w:id="65"/>
       <w:bookmarkEnd w:id="66"/>
       <w:bookmarkEnd w:id="67"/>
       <w:bookmarkEnd w:id="68"/>
-      <w:bookmarkEnd w:id="69"/>
     </w:p>
     <w:p>
       <w:pPr>
@@ -4319,44 +4176,53 @@
         <w:rPr>
           <w:szCs w:val="24"/>
         </w:rPr>
-        <w:t xml:space="preserve"> has established an online presence through their </w:t>
+        <w:t xml:space="preserve"> has established an online p</w:t>
+      </w:r>
+      <w:r>
+        <w:rPr>
+          <w:szCs w:val="24"/>
+        </w:rPr>
+        <w:t xml:space="preserve">resence through their </w:t>
       </w:r>
       <w:proofErr w:type="gramStart"/>
       <w:r>
         <w:rPr>
           <w:szCs w:val="24"/>
         </w:rPr>
-        <w:t>website  (</w:t>
+        <w:t>website  [</w:t>
       </w:r>
       <w:proofErr w:type="gramEnd"/>
       <w:r>
-        <w:fldChar w:fldCharType="begin"/>
-      </w:r>
-      <w:r>
-        <w:instrText xml:space="preserve"> HYPERLINK "http://entafarma.lt/" </w:instrText>
-      </w:r>
-      <w:r>
-        <w:fldChar w:fldCharType="separate"/>
-      </w:r>
-      <w:r>
-        <w:rPr>
-          <w:rStyle w:val="Hyperlink"/>
-          <w:szCs w:val="24"/>
-        </w:rPr>
-        <w:t>http://entafarma.lt/</w:t>
-      </w:r>
-      <w:r>
-        <w:rPr>
-          <w:rStyle w:val="Hyperlink"/>
-          <w:szCs w:val="24"/>
-        </w:rPr>
-        <w:fldChar w:fldCharType="end"/>
-      </w:r>
-      <w:r>
-        <w:rPr>
-          <w:szCs w:val="24"/>
-        </w:rPr>
-        <w:t>). In 1998 the company acquired the domain with the same name. The website has been online ever since. [Dave Chaffey, “E-Business and E-Commerce Management: Strategy, Implementation and Practice”, p. 78-79]</w:t>
+        <w:rPr>
+          <w:rStyle w:val="EndnoteReference"/>
+          <w:szCs w:val="24"/>
+        </w:rPr>
+        <w:endnoteReference w:id="19"/>
+      </w:r>
+      <w:r>
+        <w:rPr>
+          <w:szCs w:val="24"/>
+        </w:rPr>
+        <w:t>]</w:t>
+      </w:r>
+      <w:r>
+        <w:rPr>
+          <w:szCs w:val="24"/>
+        </w:rPr>
+        <w:t>. In 1998 the company acquired the domain with the same name. The website has been online ever since. [</w:t>
+      </w:r>
+      <w:r>
+        <w:rPr>
+          <w:rStyle w:val="EndnoteReference"/>
+          <w:szCs w:val="24"/>
+        </w:rPr>
+        <w:endnoteReference w:id="20"/>
+      </w:r>
+      <w:r>
+        <w:rPr>
+          <w:szCs w:val="24"/>
+        </w:rPr>
+        <w:t>]</w:t>
       </w:r>
     </w:p>
     <w:p>
@@ -4426,7 +4292,20 @@
         <w:rPr>
           <w:szCs w:val="24"/>
         </w:rPr>
-        <w:t xml:space="preserve"> online strategy. Customers can order products, as well as receive support or request more information through email. [Dave Chaffey, “E-Business and E-Commerce Management: Strategy, Implementation and Practice”, p. 131-132]</w:t>
+        <w:t xml:space="preserve"> online strategy. Customers can order products, as well as receive support or request more information through email. [</w:t>
+      </w:r>
+      <w:r>
+        <w:rPr>
+          <w:rStyle w:val="EndnoteReference"/>
+          <w:szCs w:val="24"/>
+        </w:rPr>
+        <w:endnoteReference w:id="21"/>
+      </w:r>
+      <w:r>
+        <w:rPr>
+          <w:szCs w:val="24"/>
+        </w:rPr>
+        <w:t>]</w:t>
       </w:r>
     </w:p>
     <w:p>
@@ -4475,11 +4354,11 @@
       <w:pPr>
         <w:pStyle w:val="Heading2"/>
       </w:pPr>
-      <w:bookmarkStart w:id="70" w:name="_Toc420939915"/>
-      <w:bookmarkStart w:id="71" w:name="_Toc420940005"/>
-      <w:bookmarkStart w:id="72" w:name="_Toc420940254"/>
-      <w:bookmarkStart w:id="73" w:name="_Toc420940300"/>
-      <w:bookmarkStart w:id="74" w:name="_Toc419972058"/>
+      <w:bookmarkStart w:id="69" w:name="_Toc420939915"/>
+      <w:bookmarkStart w:id="70" w:name="_Toc420940005"/>
+      <w:bookmarkStart w:id="71" w:name="_Toc420940254"/>
+      <w:bookmarkStart w:id="72" w:name="_Toc420940300"/>
+      <w:bookmarkStart w:id="73" w:name="_Toc419972058"/>
       <w:r>
         <w:t xml:space="preserve">Strategic </w:t>
       </w:r>
@@ -4489,14 +4368,14 @@
       <w:r>
         <w:t>oals</w:t>
       </w:r>
+      <w:bookmarkEnd w:id="69"/>
       <w:bookmarkEnd w:id="70"/>
       <w:bookmarkEnd w:id="71"/>
       <w:bookmarkEnd w:id="72"/>
+      <w:r>
+        <w:t xml:space="preserve"> </w:t>
+      </w:r>
       <w:bookmarkEnd w:id="73"/>
-      <w:r>
-        <w:t xml:space="preserve"> </w:t>
-      </w:r>
-      <w:bookmarkEnd w:id="74"/>
     </w:p>
     <w:p>
       <w:pPr>
@@ -4513,31 +4392,16 @@
         <w:pStyle w:val="NoSpacing"/>
       </w:pPr>
       <w:r>
-        <w:t xml:space="preserve">The strategic goals outlined here are to be achieved by implementing this proposed software system. They are closely related to the company’s long-term mission. [Wendy </w:t>
-      </w:r>
-      <w:proofErr w:type="spellStart"/>
-      <w:r>
-        <w:t>Bloisi</w:t>
-      </w:r>
-      <w:proofErr w:type="spellEnd"/>
-      <w:r>
-        <w:t xml:space="preserve">, “Management and </w:t>
-      </w:r>
-      <w:proofErr w:type="spellStart"/>
-      <w:r>
-        <w:t>Organisational</w:t>
-      </w:r>
-      <w:proofErr w:type="spellEnd"/>
-      <w:r>
-        <w:t xml:space="preserve"> </w:t>
-      </w:r>
-      <w:proofErr w:type="spellStart"/>
-      <w:r>
-        <w:t>Behaviour</w:t>
-      </w:r>
-      <w:proofErr w:type="spellEnd"/>
-      <w:r>
-        <w:t>”, p. 74-75]</w:t>
+        <w:t>The strategic goals outlined here are to be achieved by implementing this proposed software system. They are closely related to the company’s long-term mission. [</w:t>
+      </w:r>
+      <w:r>
+        <w:rPr>
+          <w:rStyle w:val="EndnoteReference"/>
+        </w:rPr>
+        <w:endnoteReference w:id="22"/>
+      </w:r>
+      <w:r>
+        <w:t>]</w:t>
       </w:r>
     </w:p>
     <w:p>
@@ -4647,11 +4511,11 @@
       <w:pPr>
         <w:pStyle w:val="Heading2"/>
       </w:pPr>
-      <w:bookmarkStart w:id="75" w:name="_Toc419972059"/>
-      <w:bookmarkStart w:id="76" w:name="_Toc420939916"/>
-      <w:bookmarkStart w:id="77" w:name="_Toc420940006"/>
-      <w:bookmarkStart w:id="78" w:name="_Toc420940255"/>
-      <w:bookmarkStart w:id="79" w:name="_Toc420940301"/>
+      <w:bookmarkStart w:id="74" w:name="_Toc419972059"/>
+      <w:bookmarkStart w:id="75" w:name="_Toc420939916"/>
+      <w:bookmarkStart w:id="76" w:name="_Toc420940006"/>
+      <w:bookmarkStart w:id="77" w:name="_Toc420940255"/>
+      <w:bookmarkStart w:id="78" w:name="_Toc420940301"/>
       <w:r>
         <w:lastRenderedPageBreak/>
         <w:t xml:space="preserve">Business </w:t>
@@ -4662,88 +4526,97 @@
       <w:r>
         <w:t>ase</w:t>
       </w:r>
+      <w:bookmarkEnd w:id="74"/>
       <w:bookmarkEnd w:id="75"/>
       <w:bookmarkEnd w:id="76"/>
       <w:bookmarkEnd w:id="77"/>
       <w:bookmarkEnd w:id="78"/>
+    </w:p>
+    <w:p>
+      <w:pPr>
+        <w:pStyle w:val="NoSpacing"/>
+        <w:rPr>
+          <w:b/>
+        </w:rPr>
+      </w:pPr>
+    </w:p>
+    <w:p>
+      <w:pPr>
+        <w:pStyle w:val="NoSpacing"/>
+      </w:pPr>
+    </w:p>
+    <w:p>
+      <w:pPr>
+        <w:pStyle w:val="Heading3"/>
+      </w:pPr>
+      <w:bookmarkStart w:id="79" w:name="_Toc420939917"/>
+      <w:bookmarkStart w:id="80" w:name="_Toc420940007"/>
+      <w:bookmarkStart w:id="81" w:name="_Toc420940256"/>
+      <w:bookmarkStart w:id="82" w:name="_Toc420940302"/>
+      <w:r>
+        <w:t>Introduction</w:t>
+      </w:r>
       <w:bookmarkEnd w:id="79"/>
-    </w:p>
-    <w:p>
-      <w:pPr>
-        <w:pStyle w:val="NoSpacing"/>
-        <w:rPr>
-          <w:b/>
-        </w:rPr>
-      </w:pPr>
-    </w:p>
-    <w:p>
-      <w:pPr>
-        <w:pStyle w:val="NoSpacing"/>
-      </w:pPr>
-    </w:p>
-    <w:p>
-      <w:pPr>
-        <w:pStyle w:val="Heading3"/>
-      </w:pPr>
-      <w:bookmarkStart w:id="80" w:name="_Toc420939917"/>
-      <w:bookmarkStart w:id="81" w:name="_Toc420940007"/>
-      <w:bookmarkStart w:id="82" w:name="_Toc420940256"/>
-      <w:bookmarkStart w:id="83" w:name="_Toc420940302"/>
-      <w:r>
-        <w:t>Introduction</w:t>
-      </w:r>
       <w:bookmarkEnd w:id="80"/>
       <w:bookmarkEnd w:id="81"/>
       <w:bookmarkEnd w:id="82"/>
+    </w:p>
+    <w:p>
+      <w:pPr>
+        <w:pStyle w:val="NoSpacing"/>
+      </w:pPr>
+    </w:p>
+    <w:p>
+      <w:pPr>
+        <w:pStyle w:val="NoSpacing"/>
+      </w:pPr>
+      <w:r>
+        <w:t xml:space="preserve">In order to remain competitive in the pharmaceuticals market, </w:t>
+      </w:r>
+      <w:proofErr w:type="spellStart"/>
+      <w:r>
+        <w:t>Entafarma</w:t>
+      </w:r>
+      <w:proofErr w:type="spellEnd"/>
+      <w:r>
+        <w:t xml:space="preserve"> needs to stay ahead of competition. An improved IT system is required to optimize workflow across departments, reduce costs and offer a better overview of current operations. [</w:t>
+      </w:r>
+      <w:r>
+        <w:rPr>
+          <w:rStyle w:val="EndnoteReference"/>
+        </w:rPr>
+        <w:endnoteReference w:id="23"/>
+      </w:r>
+      <w:r>
+        <w:t>]</w:t>
+      </w:r>
+    </w:p>
+    <w:p>
+      <w:pPr>
+        <w:pStyle w:val="NoSpacing"/>
+      </w:pPr>
+    </w:p>
+    <w:p>
+      <w:pPr>
+        <w:pStyle w:val="Heading3"/>
+      </w:pPr>
+      <w:bookmarkStart w:id="83" w:name="_Toc420939918"/>
+      <w:bookmarkStart w:id="84" w:name="_Toc420940008"/>
+      <w:bookmarkStart w:id="85" w:name="_Toc420940257"/>
+      <w:bookmarkStart w:id="86" w:name="_Toc420940303"/>
+      <w:r>
+        <w:t xml:space="preserve">Management </w:t>
+      </w:r>
+      <w:r>
+        <w:t>S</w:t>
+      </w:r>
+      <w:r>
+        <w:t>ummary</w:t>
+      </w:r>
       <w:bookmarkEnd w:id="83"/>
-    </w:p>
-    <w:p>
-      <w:pPr>
-        <w:pStyle w:val="NoSpacing"/>
-      </w:pPr>
-    </w:p>
-    <w:p>
-      <w:pPr>
-        <w:pStyle w:val="NoSpacing"/>
-      </w:pPr>
-      <w:r>
-        <w:t xml:space="preserve">In order to remain competitive in the pharmaceuticals market, </w:t>
-      </w:r>
-      <w:proofErr w:type="spellStart"/>
-      <w:r>
-        <w:t>Entafarma</w:t>
-      </w:r>
-      <w:proofErr w:type="spellEnd"/>
-      <w:r>
-        <w:t xml:space="preserve"> needs to stay ahead of competition. An improved IT system is required to optimize workflow across departments, reduce costs and offer a better overview of current operations. [Schmidt, Marty J, “The Business Case Guide, 2nd Edition”]</w:t>
-      </w:r>
-    </w:p>
-    <w:p>
-      <w:pPr>
-        <w:pStyle w:val="NoSpacing"/>
-      </w:pPr>
-    </w:p>
-    <w:p>
-      <w:pPr>
-        <w:pStyle w:val="Heading3"/>
-      </w:pPr>
-      <w:bookmarkStart w:id="84" w:name="_Toc420939918"/>
-      <w:bookmarkStart w:id="85" w:name="_Toc420940008"/>
-      <w:bookmarkStart w:id="86" w:name="_Toc420940257"/>
-      <w:bookmarkStart w:id="87" w:name="_Toc420940303"/>
-      <w:r>
-        <w:t xml:space="preserve">Management </w:t>
-      </w:r>
-      <w:r>
-        <w:t>S</w:t>
-      </w:r>
-      <w:r>
-        <w:t>ummary</w:t>
-      </w:r>
       <w:bookmarkEnd w:id="84"/>
       <w:bookmarkEnd w:id="85"/>
       <w:bookmarkEnd w:id="86"/>
-      <w:bookmarkEnd w:id="87"/>
     </w:p>
     <w:p>
       <w:pPr>
@@ -4829,10 +4702,10 @@
       <w:pPr>
         <w:pStyle w:val="Heading3"/>
       </w:pPr>
-      <w:bookmarkStart w:id="88" w:name="_Toc420939919"/>
-      <w:bookmarkStart w:id="89" w:name="_Toc420940009"/>
-      <w:bookmarkStart w:id="90" w:name="_Toc420940258"/>
-      <w:bookmarkStart w:id="91" w:name="_Toc420940304"/>
+      <w:bookmarkStart w:id="87" w:name="_Toc420939919"/>
+      <w:bookmarkStart w:id="88" w:name="_Toc420940009"/>
+      <w:bookmarkStart w:id="89" w:name="_Toc420940258"/>
+      <w:bookmarkStart w:id="90" w:name="_Toc420940304"/>
       <w:r>
         <w:t xml:space="preserve">Benefits and </w:t>
       </w:r>
@@ -4842,10 +4715,10 @@
       <w:r>
         <w:t>osts</w:t>
       </w:r>
+      <w:bookmarkEnd w:id="87"/>
       <w:bookmarkEnd w:id="88"/>
       <w:bookmarkEnd w:id="89"/>
       <w:bookmarkEnd w:id="90"/>
-      <w:bookmarkEnd w:id="91"/>
     </w:p>
     <w:p>
       <w:pPr>
@@ -4891,7 +4764,7 @@
                     </pic:cNvPicPr>
                   </pic:nvPicPr>
                   <pic:blipFill>
-                    <a:blip r:embed="rId21">
+                    <a:blip r:embed="rId20">
                       <a:extLst>
                         <a:ext uri="{28A0092B-C50C-407E-A947-70E740481C1C}">
                           <a14:useLocalDpi xmlns:a14="http://schemas.microsoft.com/office/drawing/2010/main" val="0"/>
@@ -4934,23 +4807,56 @@
         <w:rPr>
           <w:szCs w:val="24"/>
         </w:rPr>
-        <w:t>[Boardman, Anthony E, Greenberg, David H, Vining, Aidan R and Weimer, David L, “Cost–Benefit Analysis: Concepts and Practice, 2nd Edition”]</w:t>
-      </w:r>
-    </w:p>
-    <w:p>
-      <w:pPr>
-        <w:pStyle w:val="Heading3"/>
+        <w:t>[</w:t>
+      </w:r>
+      <w:r>
+        <w:rPr>
+          <w:szCs w:val="24"/>
+        </w:rPr>
+        <w:t>2222</w:t>
+      </w:r>
+      <w:bookmarkStart w:id="91" w:name="_GoBack"/>
+      <w:bookmarkEnd w:id="91"/>
+      <w:r>
+        <w:rPr>
+          <w:rStyle w:val="EndnoteReference"/>
+          <w:szCs w:val="24"/>
+        </w:rPr>
+        <w:endnoteReference w:id="24"/>
+      </w:r>
+      <w:r>
+        <w:rPr>
+          <w:szCs w:val="24"/>
+        </w:rPr>
+        <w:t>]</w:t>
+      </w:r>
+    </w:p>
+    <w:p>
+      <w:pPr>
+        <w:spacing w:after="200" w:line="276" w:lineRule="auto"/>
+        <w:rPr>
+          <w:b/>
+          <w:bCs/>
+        </w:rPr>
       </w:pPr>
       <w:bookmarkStart w:id="92" w:name="_Toc420939920"/>
       <w:bookmarkStart w:id="93" w:name="_Toc420940010"/>
       <w:bookmarkStart w:id="94" w:name="_Toc420940259"/>
       <w:bookmarkStart w:id="95" w:name="_Toc420940305"/>
       <w:r>
+        <w:br w:type="page"/>
+      </w:r>
+    </w:p>
+    <w:p>
+      <w:pPr>
+        <w:pStyle w:val="Heading3"/>
+      </w:pPr>
+      <w:r>
         <w:lastRenderedPageBreak/>
         <w:t xml:space="preserve">Impacts and </w:t>
       </w:r>
       <w:r>
-        <w:t>R2</w:t>
+        <w:t>R</w:t>
       </w:r>
       <w:r>
         <w:t>isks</w:t>
@@ -5131,7 +5037,7 @@
                     </pic:cNvPicPr>
                   </pic:nvPicPr>
                   <pic:blipFill>
-                    <a:blip r:embed="rId22">
+                    <a:blip r:embed="rId21">
                       <a:extLst>
                         <a:ext uri="{28A0092B-C50C-407E-A947-70E740481C1C}">
                           <a14:useLocalDpi xmlns:a14="http://schemas.microsoft.com/office/drawing/2010/main" val="0"/>
@@ -5268,7 +5174,7 @@
                     </pic:cNvPicPr>
                   </pic:nvPicPr>
                   <pic:blipFill>
-                    <a:blip r:embed="rId23">
+                    <a:blip r:embed="rId22">
                       <a:extLst>
                         <a:ext uri="{28A0092B-C50C-407E-A947-70E740481C1C}">
                           <a14:useLocalDpi xmlns:a14="http://schemas.microsoft.com/office/drawing/2010/main" val="0"/>
@@ -5546,7 +5452,7 @@
                     </pic:cNvPicPr>
                   </pic:nvPicPr>
                   <pic:blipFill>
-                    <a:blip r:embed="rId24">
+                    <a:blip r:embed="rId23">
                       <a:extLst>
                         <a:ext uri="{28A0092B-C50C-407E-A947-70E740481C1C}">
                           <a14:useLocalDpi xmlns:a14="http://schemas.microsoft.com/office/drawing/2010/main" val="0"/>
@@ -7755,7 +7661,7 @@
                     </pic:cNvPicPr>
                   </pic:nvPicPr>
                   <pic:blipFill>
-                    <a:blip r:embed="rId25">
+                    <a:blip r:embed="rId24">
                       <a:extLst>
                         <a:ext uri="{28A0092B-C50C-407E-A947-70E740481C1C}">
                           <a14:useLocalDpi xmlns:a14="http://schemas.microsoft.com/office/drawing/2010/main" val="0"/>
@@ -8459,7 +8365,7 @@
                     </pic:cNvPicPr>
                   </pic:nvPicPr>
                   <pic:blipFill>
-                    <a:blip r:embed="rId26" cstate="print">
+                    <a:blip r:embed="rId25" cstate="print">
                       <a:extLst>
                         <a:ext uri="{28A0092B-C50C-407E-A947-70E740481C1C}">
                           <a14:useLocalDpi xmlns:a14="http://schemas.microsoft.com/office/drawing/2010/main" val="0"/>
@@ -8527,7 +8433,7 @@
                     </pic:cNvPicPr>
                   </pic:nvPicPr>
                   <pic:blipFill>
-                    <a:blip r:embed="rId27">
+                    <a:blip r:embed="rId26">
                       <a:extLst>
                         <a:ext uri="{28A0092B-C50C-407E-A947-70E740481C1C}">
                           <a14:useLocalDpi xmlns:a14="http://schemas.microsoft.com/office/drawing/2010/main" val="0"/>
@@ -8595,7 +8501,7 @@
                     </pic:cNvPicPr>
                   </pic:nvPicPr>
                   <pic:blipFill>
-                    <a:blip r:embed="rId28">
+                    <a:blip r:embed="rId27">
                       <a:extLst>
                         <a:ext uri="{28A0092B-C50C-407E-A947-70E740481C1C}">
                           <a14:useLocalDpi xmlns:a14="http://schemas.microsoft.com/office/drawing/2010/main" val="0"/>
@@ -8663,7 +8569,7 @@
                     </pic:cNvPicPr>
                   </pic:nvPicPr>
                   <pic:blipFill>
-                    <a:blip r:embed="rId29">
+                    <a:blip r:embed="rId28">
                       <a:extLst>
                         <a:ext uri="{28A0092B-C50C-407E-A947-70E740481C1C}">
                           <a14:useLocalDpi xmlns:a14="http://schemas.microsoft.com/office/drawing/2010/main" val="0"/>
@@ -8731,7 +8637,7 @@
                     </pic:cNvPicPr>
                   </pic:nvPicPr>
                   <pic:blipFill>
-                    <a:blip r:embed="rId30">
+                    <a:blip r:embed="rId29">
                       <a:extLst>
                         <a:ext uri="{28A0092B-C50C-407E-A947-70E740481C1C}">
                           <a14:useLocalDpi xmlns:a14="http://schemas.microsoft.com/office/drawing/2010/main" val="0"/>
@@ -10234,10 +10140,189 @@
           <w:b/>
         </w:rPr>
       </w:pPr>
-      <w:r>
-        <w:rPr>
-          <w:b/>
-        </w:rPr>
+    </w:p>
+    <w:p>
+      <w:pPr>
+        <w:pStyle w:val="Heading2"/>
+      </w:pPr>
+      <w:r>
+        <w:t>Phase plan</w:t>
+      </w:r>
+    </w:p>
+    <w:p>
+      <w:pPr>
+        <w:pStyle w:val="Heading2"/>
+      </w:pPr>
+    </w:p>
+    <w:p>
+      <w:r>
+        <w:t xml:space="preserve">UP suggests using four phases; inception, elaboration, construction, transition. In the first one the main plan for the future project is laid out. It is important to </w:t>
+      </w:r>
+      <w:proofErr w:type="spellStart"/>
+      <w:r>
+        <w:t>analyse</w:t>
+      </w:r>
+      <w:proofErr w:type="spellEnd"/>
+      <w:r>
+        <w:t xml:space="preserve"> the business situation and whether the program is going to solve any problems or just cause more. </w:t>
+      </w:r>
+    </w:p>
+    <w:p/>
+    <w:p>
+      <w:r>
+        <w:t xml:space="preserve">Next step is elaboration. This phase consists of deciding the requirements and designing the system. Use-cases have been graded based on two criteria: (1) Complexity and (2) Business Importance. Each </w:t>
+      </w:r>
+      <w:proofErr w:type="gramStart"/>
+      <w:r>
+        <w:t>criteria</w:t>
+      </w:r>
+      <w:proofErr w:type="gramEnd"/>
+      <w:r>
+        <w:t xml:space="preserve"> is rated on a 1-to-6 scale. The final score is calculated by multiplying the two values. The highest rated use-cases (i.e. the most complex and important) are </w:t>
+      </w:r>
+      <w:proofErr w:type="spellStart"/>
+      <w:r>
+        <w:t>analysed</w:t>
+      </w:r>
+      <w:proofErr w:type="spellEnd"/>
+      <w:r>
+        <w:t xml:space="preserve"> through use-case diagrams.</w:t>
+      </w:r>
+    </w:p>
+    <w:p/>
+    <w:p>
+      <w:r>
+        <w:t>Coding is the next part. It is the most time-consuming task. During this process, errors in the design are discovered. Changes are applied accordingly so that the source code and the diagrams follow the exact same pattern. Testing is an important component of coding. Tests have been performed at all stages to ensure quality assurance.</w:t>
+      </w:r>
+    </w:p>
+    <w:p/>
+    <w:p>
+      <w:r>
+        <w:t xml:space="preserve">Afterwards, it is the transition. In this section there is still a lot of coding and testing since no program is ever perfect. However, this phase is mostly meant for deployment. </w:t>
+      </w:r>
+    </w:p>
+    <w:p>
+      <w:pPr>
+        <w:pStyle w:val="Heading2"/>
+      </w:pPr>
+    </w:p>
+    <w:p>
+      <w:pPr>
+        <w:pStyle w:val="Heading2"/>
+      </w:pPr>
+      <w:r>
+        <w:t>Iteration plan</w:t>
+      </w:r>
+    </w:p>
+    <w:p>
+      <w:pPr>
+        <w:pStyle w:val="Heading2"/>
+      </w:pPr>
+    </w:p>
+    <w:p>
+      <w:pPr>
+        <w:tabs>
+          <w:tab w:val="left" w:pos="5039"/>
+        </w:tabs>
+      </w:pPr>
+      <w:r>
+        <w:t xml:space="preserve">The plan consists of six iterations as shown in the diagram below. The first one was two weeks for business. Then two more weeks for system development to ensure design and architecture is covered as thoroughly as possible. </w:t>
+      </w:r>
+    </w:p>
+    <w:p>
+      <w:pPr>
+        <w:pStyle w:val="Heading2"/>
+        <w:rPr>
+          <w:b w:val="0"/>
+        </w:rPr>
+      </w:pPr>
+      <w:r>
+        <w:rPr>
+          <w:b w:val="0"/>
+        </w:rPr>
+        <w:t xml:space="preserve">Then there are two more for coding. They also include testing and diagram updating. This persists in the last iteration to </w:t>
+      </w:r>
+      <w:proofErr w:type="spellStart"/>
+      <w:r>
+        <w:rPr>
+          <w:b w:val="0"/>
+        </w:rPr>
+        <w:t>finalise</w:t>
+      </w:r>
+      <w:proofErr w:type="spellEnd"/>
+      <w:r>
+        <w:rPr>
+          <w:b w:val="0"/>
+        </w:rPr>
+        <w:t xml:space="preserve"> the product and deploy it.</w:t>
+      </w:r>
+    </w:p>
+    <w:p>
+      <w:pPr>
+        <w:pStyle w:val="Heading2"/>
+        <w:rPr>
+          <w:b w:val="0"/>
+        </w:rPr>
+      </w:pPr>
+    </w:p>
+    <w:p>
+      <w:pPr>
+        <w:pStyle w:val="Heading2"/>
+      </w:pPr>
+      <w:r>
+        <w:rPr>
+          <w:noProof/>
+        </w:rPr>
+        <w:drawing>
+          <wp:inline distT="0" distB="0" distL="0" distR="0">
+            <wp:extent cx="5486400" cy="3086100"/>
+            <wp:effectExtent l="0" t="0" r="0" b="0"/>
+            <wp:docPr id="3" name="Picture 3" descr="PhasePlan2"/>
+            <wp:cNvGraphicFramePr>
+              <a:graphicFrameLocks xmlns:a="http://schemas.openxmlformats.org/drawingml/2006/main" noChangeAspect="1"/>
+            </wp:cNvGraphicFramePr>
+            <a:graphic xmlns:a="http://schemas.openxmlformats.org/drawingml/2006/main">
+              <a:graphicData uri="http://schemas.openxmlformats.org/drawingml/2006/picture">
+                <pic:pic xmlns:pic="http://schemas.openxmlformats.org/drawingml/2006/picture">
+                  <pic:nvPicPr>
+                    <pic:cNvPr id="0" name="Picture Frame 4" descr="PhasePlan2"/>
+                    <pic:cNvPicPr>
+                      <a:picLocks noChangeAspect="1" noChangeArrowheads="1"/>
+                    </pic:cNvPicPr>
+                  </pic:nvPicPr>
+                  <pic:blipFill>
+                    <a:blip r:embed="rId30">
+                      <a:extLst>
+                        <a:ext uri="{28A0092B-C50C-407E-A947-70E740481C1C}">
+                          <a14:useLocalDpi xmlns:a14="http://schemas.microsoft.com/office/drawing/2010/main" val="0"/>
+                        </a:ext>
+                      </a:extLst>
+                    </a:blip>
+                    <a:srcRect/>
+                    <a:stretch>
+                      <a:fillRect/>
+                    </a:stretch>
+                  </pic:blipFill>
+                  <pic:spPr bwMode="auto">
+                    <a:xfrm>
+                      <a:off x="0" y="0"/>
+                      <a:ext cx="5486400" cy="3086100"/>
+                    </a:xfrm>
+                    <a:prstGeom prst="rect">
+                      <a:avLst/>
+                    </a:prstGeom>
+                    <a:noFill/>
+                    <a:ln>
+                      <a:noFill/>
+                    </a:ln>
+                  </pic:spPr>
+                </pic:pic>
+              </a:graphicData>
+            </a:graphic>
+          </wp:inline>
+        </w:drawing>
+      </w:r>
+      <w:r>
         <w:br w:type="page"/>
       </w:r>
     </w:p>
@@ -10631,7 +10716,23 @@
         <w:t xml:space="preserve">The diagram here shows the way the system is implemented or how it was planned to be made. However, it is too large to fit well within the page so it is only possible to see the program’s outline but not the methods, attributes or their types. </w:t>
       </w:r>
     </w:p>
-    <w:p/>
+    <w:p>
+      <w:pPr>
+        <w:spacing w:after="200" w:line="276" w:lineRule="auto"/>
+      </w:pPr>
+      <w:r>
+        <w:br w:type="page"/>
+      </w:r>
+    </w:p>
+    <w:p>
+      <w:pPr>
+        <w:pStyle w:val="Heading1"/>
+      </w:pPr>
+      <w:r>
+        <w:lastRenderedPageBreak/>
+        <w:t>- References -</w:t>
+      </w:r>
+    </w:p>
     <w:p>
       <w:pPr>
         <w:spacing w:after="200" w:line="276" w:lineRule="auto"/>
@@ -10660,6 +10761,829 @@
     <w:p>
       <w:r>
         <w:continuationSeparator/>
+      </w:r>
+    </w:p>
+  </w:endnote>
+  <w:endnote w:id="1">
+    <w:p>
+      <w:pPr>
+        <w:pStyle w:val="NoSpacing"/>
+      </w:pPr>
+      <w:r>
+        <w:rPr>
+          <w:rStyle w:val="EndnoteReference"/>
+          <w:vertAlign w:val="baseline"/>
+        </w:rPr>
+        <w:endnoteRef/>
+      </w:r>
+      <w:r>
+        <w:t xml:space="preserve"> Ian Brooks, “</w:t>
+      </w:r>
+      <w:proofErr w:type="spellStart"/>
+      <w:r>
+        <w:t>Organisational</w:t>
+      </w:r>
+      <w:proofErr w:type="spellEnd"/>
+      <w:r>
+        <w:t xml:space="preserve"> </w:t>
+      </w:r>
+      <w:proofErr w:type="spellStart"/>
+      <w:r>
+        <w:t>Behaviour</w:t>
+      </w:r>
+      <w:proofErr w:type="spellEnd"/>
+      <w:r>
+        <w:t>, 4th Edition”, p. 212-213</w:t>
+      </w:r>
+    </w:p>
+  </w:endnote>
+  <w:endnote w:id="2">
+    <w:p>
+      <w:pPr>
+        <w:pStyle w:val="NoSpacing"/>
+      </w:pPr>
+      <w:r>
+        <w:rPr>
+          <w:rStyle w:val="EndnoteReference"/>
+          <w:vertAlign w:val="baseline"/>
+        </w:rPr>
+        <w:endnoteRef/>
+      </w:r>
+      <w:r>
+        <w:t xml:space="preserve"> Ian Brooks, “</w:t>
+      </w:r>
+      <w:proofErr w:type="spellStart"/>
+      <w:r>
+        <w:t>Organisational</w:t>
+      </w:r>
+      <w:proofErr w:type="spellEnd"/>
+      <w:r>
+        <w:t xml:space="preserve"> </w:t>
+      </w:r>
+      <w:proofErr w:type="spellStart"/>
+      <w:r>
+        <w:t>Behaviour</w:t>
+      </w:r>
+      <w:proofErr w:type="spellEnd"/>
+      <w:r>
+        <w:t>, 4th Edition”, p. 213</w:t>
+      </w:r>
+    </w:p>
+  </w:endnote>
+  <w:endnote w:id="3">
+    <w:p>
+      <w:pPr>
+        <w:pStyle w:val="NoSpacing"/>
+      </w:pPr>
+      <w:r>
+        <w:rPr>
+          <w:rStyle w:val="EndnoteReference"/>
+          <w:vertAlign w:val="baseline"/>
+        </w:rPr>
+        <w:endnoteRef/>
+      </w:r>
+      <w:r>
+        <w:t xml:space="preserve"> </w:t>
+      </w:r>
+      <w:hyperlink r:id="rId1" w:history="1">
+        <w:r>
+          <w:rPr>
+            <w:rStyle w:val="Hyperlink"/>
+            <w:color w:val="auto"/>
+            <w:u w:val="none"/>
+          </w:rPr>
+          <w:t>http://www.lindsay-sherwin.co.uk/guide_managing_change/html_change_strategy/07_mintzberg.htm</w:t>
+        </w:r>
+      </w:hyperlink>
+    </w:p>
+  </w:endnote>
+  <w:endnote w:id="4">
+    <w:p>
+      <w:pPr>
+        <w:pStyle w:val="NoSpacing"/>
+      </w:pPr>
+      <w:r>
+        <w:rPr>
+          <w:rStyle w:val="EndnoteReference"/>
+          <w:vertAlign w:val="baseline"/>
+        </w:rPr>
+        <w:endnoteRef/>
+      </w:r>
+      <w:r>
+        <w:t xml:space="preserve"> Ian Brooks, “</w:t>
+      </w:r>
+      <w:proofErr w:type="spellStart"/>
+      <w:r>
+        <w:t>Organisational</w:t>
+      </w:r>
+      <w:proofErr w:type="spellEnd"/>
+      <w:r>
+        <w:t xml:space="preserve"> </w:t>
+      </w:r>
+      <w:proofErr w:type="spellStart"/>
+      <w:r>
+        <w:t>Behaviour</w:t>
+      </w:r>
+      <w:proofErr w:type="spellEnd"/>
+      <w:r>
+        <w:t>, 4th Edition”, p. 267</w:t>
+      </w:r>
+    </w:p>
+  </w:endnote>
+  <w:endnote w:id="5">
+    <w:p>
+      <w:pPr>
+        <w:pStyle w:val="NoSpacing"/>
+      </w:pPr>
+      <w:r>
+        <w:rPr>
+          <w:rStyle w:val="EndnoteReference"/>
+          <w:vertAlign w:val="baseline"/>
+        </w:rPr>
+        <w:endnoteRef/>
+      </w:r>
+      <w:r>
+        <w:t xml:space="preserve"> Wendy </w:t>
+      </w:r>
+      <w:proofErr w:type="spellStart"/>
+      <w:r>
+        <w:t>Bloisi</w:t>
+      </w:r>
+      <w:proofErr w:type="spellEnd"/>
+      <w:r>
+        <w:t xml:space="preserve">, “Management and </w:t>
+      </w:r>
+      <w:proofErr w:type="spellStart"/>
+      <w:r>
+        <w:t>Organisational</w:t>
+      </w:r>
+      <w:proofErr w:type="spellEnd"/>
+      <w:r>
+        <w:t xml:space="preserve"> </w:t>
+      </w:r>
+      <w:proofErr w:type="spellStart"/>
+      <w:r>
+        <w:t>Behaviour</w:t>
+      </w:r>
+      <w:proofErr w:type="spellEnd"/>
+      <w:r>
+        <w:t>”, p. 76-77</w:t>
+      </w:r>
+    </w:p>
+  </w:endnote>
+  <w:endnote w:id="6">
+    <w:p>
+      <w:pPr>
+        <w:pStyle w:val="NoSpacing"/>
+      </w:pPr>
+      <w:r>
+        <w:rPr>
+          <w:rStyle w:val="EndnoteReference"/>
+          <w:vertAlign w:val="baseline"/>
+        </w:rPr>
+        <w:endnoteRef/>
+      </w:r>
+      <w:r>
+        <w:t xml:space="preserve"> </w:t>
+      </w:r>
+      <w:hyperlink r:id="rId2" w:history="1">
+        <w:r>
+          <w:rPr>
+            <w:rStyle w:val="Hyperlink"/>
+            <w:color w:val="auto"/>
+            <w:u w:val="none"/>
+          </w:rPr>
+          <w:t>http://www.entafarma.lt/en/about-us</w:t>
+        </w:r>
+      </w:hyperlink>
+    </w:p>
+  </w:endnote>
+  <w:endnote w:id="7">
+    <w:p>
+      <w:pPr>
+        <w:pStyle w:val="NoSpacing"/>
+      </w:pPr>
+      <w:r>
+        <w:rPr>
+          <w:rStyle w:val="EndnoteReference"/>
+          <w:vertAlign w:val="baseline"/>
+        </w:rPr>
+        <w:endnoteRef/>
+      </w:r>
+      <w:r>
+        <w:t xml:space="preserve"> Wendy </w:t>
+      </w:r>
+      <w:proofErr w:type="spellStart"/>
+      <w:r>
+        <w:t>Bloisi</w:t>
+      </w:r>
+      <w:proofErr w:type="spellEnd"/>
+      <w:r>
+        <w:t xml:space="preserve">, “Management and </w:t>
+      </w:r>
+      <w:proofErr w:type="spellStart"/>
+      <w:r>
+        <w:t>Organisational</w:t>
+      </w:r>
+      <w:proofErr w:type="spellEnd"/>
+      <w:r>
+        <w:t xml:space="preserve"> </w:t>
+      </w:r>
+      <w:proofErr w:type="spellStart"/>
+      <w:r>
+        <w:t>Behaviour</w:t>
+      </w:r>
+      <w:proofErr w:type="spellEnd"/>
+      <w:r>
+        <w:t>”, p. 76</w:t>
+      </w:r>
+    </w:p>
+  </w:endnote>
+  <w:endnote w:id="8">
+    <w:p>
+      <w:pPr>
+        <w:pStyle w:val="NoSpacing"/>
+      </w:pPr>
+      <w:r>
+        <w:rPr>
+          <w:rStyle w:val="EndnoteReference"/>
+          <w:vertAlign w:val="baseline"/>
+        </w:rPr>
+        <w:endnoteRef/>
+      </w:r>
+      <w:r>
+        <w:t xml:space="preserve"> </w:t>
+      </w:r>
+      <w:hyperlink r:id="rId3" w:history="1">
+        <w:r>
+          <w:rPr>
+            <w:rStyle w:val="Hyperlink"/>
+            <w:color w:val="auto"/>
+            <w:u w:val="none"/>
+          </w:rPr>
+          <w:t>http://www.entafarma.lt/en/about-us</w:t>
+        </w:r>
+      </w:hyperlink>
+    </w:p>
+  </w:endnote>
+  <w:endnote w:id="9">
+    <w:p>
+      <w:pPr>
+        <w:pStyle w:val="NoSpacing"/>
+      </w:pPr>
+      <w:r>
+        <w:rPr>
+          <w:rStyle w:val="EndnoteReference"/>
+          <w:vertAlign w:val="baseline"/>
+        </w:rPr>
+        <w:endnoteRef/>
+      </w:r>
+      <w:r>
+        <w:t xml:space="preserve"> Wendy </w:t>
+      </w:r>
+      <w:proofErr w:type="spellStart"/>
+      <w:r>
+        <w:t>Bloisi</w:t>
+      </w:r>
+      <w:proofErr w:type="spellEnd"/>
+      <w:r>
+        <w:t xml:space="preserve">, “Management and </w:t>
+      </w:r>
+      <w:proofErr w:type="spellStart"/>
+      <w:r>
+        <w:t>Organisational</w:t>
+      </w:r>
+      <w:proofErr w:type="spellEnd"/>
+      <w:r>
+        <w:t xml:space="preserve"> </w:t>
+      </w:r>
+      <w:proofErr w:type="spellStart"/>
+      <w:r>
+        <w:t>Behaviour</w:t>
+      </w:r>
+      <w:proofErr w:type="spellEnd"/>
+      <w:r>
+        <w:t>”, p. 87, 111</w:t>
+      </w:r>
+    </w:p>
+  </w:endnote>
+  <w:endnote w:id="10">
+    <w:p>
+      <w:pPr>
+        <w:pStyle w:val="EndnoteText"/>
+      </w:pPr>
+      <w:r>
+        <w:rPr>
+          <w:rStyle w:val="EndnoteReference"/>
+        </w:rPr>
+        <w:endnoteRef/>
+      </w:r>
+      <w:r>
+        <w:t xml:space="preserve"> </w:t>
+      </w:r>
+      <w:r>
+        <w:rPr>
+          <w:szCs w:val="24"/>
+        </w:rPr>
+        <w:t xml:space="preserve">Erik </w:t>
+      </w:r>
+      <w:proofErr w:type="spellStart"/>
+      <w:r>
+        <w:rPr>
+          <w:szCs w:val="24"/>
+        </w:rPr>
+        <w:t>Krogager</w:t>
+      </w:r>
+      <w:proofErr w:type="spellEnd"/>
+      <w:r>
+        <w:rPr>
+          <w:szCs w:val="24"/>
+        </w:rPr>
+        <w:t xml:space="preserve">, </w:t>
+      </w:r>
+      <w:proofErr w:type="spellStart"/>
+      <w:r>
+        <w:rPr>
+          <w:szCs w:val="24"/>
+        </w:rPr>
+        <w:t>Jette</w:t>
+      </w:r>
+      <w:proofErr w:type="spellEnd"/>
+      <w:r>
+        <w:rPr>
+          <w:szCs w:val="24"/>
+        </w:rPr>
+        <w:t xml:space="preserve"> </w:t>
+      </w:r>
+      <w:proofErr w:type="spellStart"/>
+      <w:r>
+        <w:rPr>
+          <w:szCs w:val="24"/>
+        </w:rPr>
+        <w:t>Lauritzen</w:t>
+      </w:r>
+      <w:proofErr w:type="spellEnd"/>
+      <w:r>
+        <w:rPr>
+          <w:szCs w:val="24"/>
+        </w:rPr>
+        <w:t>, “Management accounting, financial measurement and planning”, p. 35-36</w:t>
+      </w:r>
+    </w:p>
+  </w:endnote>
+  <w:endnote w:id="11">
+    <w:p>
+      <w:pPr>
+        <w:pStyle w:val="EndnoteText"/>
+      </w:pPr>
+      <w:r>
+        <w:rPr>
+          <w:rStyle w:val="EndnoteReference"/>
+        </w:rPr>
+        <w:endnoteRef/>
+      </w:r>
+      <w:r>
+        <w:t xml:space="preserve"> </w:t>
+      </w:r>
+      <w:r>
+        <w:t xml:space="preserve">Wendy </w:t>
+      </w:r>
+      <w:proofErr w:type="spellStart"/>
+      <w:r>
+        <w:t>Bloisi</w:t>
+      </w:r>
+      <w:proofErr w:type="spellEnd"/>
+      <w:r>
+        <w:t xml:space="preserve">, “Management and </w:t>
+      </w:r>
+      <w:proofErr w:type="spellStart"/>
+      <w:r>
+        <w:t>Organisational</w:t>
+      </w:r>
+      <w:proofErr w:type="spellEnd"/>
+      <w:r>
+        <w:t xml:space="preserve"> </w:t>
+      </w:r>
+      <w:proofErr w:type="spellStart"/>
+      <w:r>
+        <w:t>Behaviour</w:t>
+      </w:r>
+      <w:proofErr w:type="spellEnd"/>
+      <w:r>
+        <w:t>”, p. 98</w:t>
+      </w:r>
+    </w:p>
+  </w:endnote>
+  <w:endnote w:id="12">
+    <w:p>
+      <w:pPr>
+        <w:pStyle w:val="EndnoteText"/>
+      </w:pPr>
+      <w:r>
+        <w:rPr>
+          <w:rStyle w:val="EndnoteReference"/>
+        </w:rPr>
+        <w:endnoteRef/>
+      </w:r>
+      <w:r>
+        <w:t xml:space="preserve"> </w:t>
+      </w:r>
+      <w:r>
+        <w:rPr>
+          <w:color w:val="000000"/>
+          <w:szCs w:val="23"/>
+        </w:rPr>
+        <w:t xml:space="preserve">Erik </w:t>
+      </w:r>
+      <w:proofErr w:type="spellStart"/>
+      <w:r>
+        <w:rPr>
+          <w:color w:val="000000"/>
+          <w:szCs w:val="23"/>
+        </w:rPr>
+        <w:t>Krogager</w:t>
+      </w:r>
+      <w:proofErr w:type="spellEnd"/>
+      <w:r>
+        <w:rPr>
+          <w:color w:val="000000"/>
+          <w:szCs w:val="23"/>
+        </w:rPr>
+        <w:t xml:space="preserve">, </w:t>
+      </w:r>
+      <w:proofErr w:type="spellStart"/>
+      <w:r>
+        <w:rPr>
+          <w:color w:val="000000"/>
+          <w:szCs w:val="23"/>
+        </w:rPr>
+        <w:t>Jette</w:t>
+      </w:r>
+      <w:proofErr w:type="spellEnd"/>
+      <w:r>
+        <w:rPr>
+          <w:color w:val="000000"/>
+          <w:szCs w:val="23"/>
+        </w:rPr>
+        <w:t xml:space="preserve"> </w:t>
+      </w:r>
+      <w:proofErr w:type="spellStart"/>
+      <w:r>
+        <w:rPr>
+          <w:color w:val="000000"/>
+          <w:szCs w:val="23"/>
+        </w:rPr>
+        <w:t>Lauritzen</w:t>
+      </w:r>
+      <w:proofErr w:type="spellEnd"/>
+      <w:r>
+        <w:rPr>
+          <w:color w:val="000000"/>
+          <w:szCs w:val="23"/>
+        </w:rPr>
+        <w:t>, “Management accounting, financial measurement and planning”, p. 98-99</w:t>
+      </w:r>
+    </w:p>
+  </w:endnote>
+  <w:endnote w:id="13">
+    <w:p>
+      <w:pPr>
+        <w:pStyle w:val="EndnoteText"/>
+      </w:pPr>
+      <w:r>
+        <w:rPr>
+          <w:rStyle w:val="EndnoteReference"/>
+        </w:rPr>
+        <w:endnoteRef/>
+      </w:r>
+      <w:r>
+        <w:t xml:space="preserve"> </w:t>
+      </w:r>
+      <w:r>
+        <w:rPr>
+          <w:szCs w:val="24"/>
+        </w:rPr>
+        <w:t xml:space="preserve">Erik </w:t>
+      </w:r>
+      <w:proofErr w:type="spellStart"/>
+      <w:r>
+        <w:rPr>
+          <w:szCs w:val="24"/>
+        </w:rPr>
+        <w:t>Krogager</w:t>
+      </w:r>
+      <w:proofErr w:type="spellEnd"/>
+      <w:r>
+        <w:rPr>
+          <w:szCs w:val="24"/>
+        </w:rPr>
+        <w:t xml:space="preserve">, </w:t>
+      </w:r>
+      <w:proofErr w:type="spellStart"/>
+      <w:r>
+        <w:rPr>
+          <w:szCs w:val="24"/>
+        </w:rPr>
+        <w:t>Jette</w:t>
+      </w:r>
+      <w:proofErr w:type="spellEnd"/>
+      <w:r>
+        <w:rPr>
+          <w:szCs w:val="24"/>
+        </w:rPr>
+        <w:t xml:space="preserve"> </w:t>
+      </w:r>
+      <w:proofErr w:type="spellStart"/>
+      <w:r>
+        <w:rPr>
+          <w:szCs w:val="24"/>
+        </w:rPr>
+        <w:t>Lauritzen</w:t>
+      </w:r>
+      <w:proofErr w:type="spellEnd"/>
+      <w:r>
+        <w:rPr>
+          <w:szCs w:val="24"/>
+        </w:rPr>
+        <w:t>, “Management accounting, financial measurement and planning”, p. 33-35</w:t>
+      </w:r>
+    </w:p>
+  </w:endnote>
+  <w:endnote w:id="14">
+    <w:p>
+      <w:pPr>
+        <w:pStyle w:val="EndnoteText"/>
+      </w:pPr>
+      <w:r>
+        <w:rPr>
+          <w:rStyle w:val="EndnoteReference"/>
+        </w:rPr>
+        <w:endnoteRef/>
+      </w:r>
+      <w:r>
+        <w:t xml:space="preserve"> </w:t>
+      </w:r>
+      <w:r>
+        <w:rPr>
+          <w:szCs w:val="24"/>
+        </w:rPr>
+        <w:t>Michael E. Porter, “Competitive Strategy: Techniques for Analyzing Industries and Competitors”, p. 4</w:t>
+      </w:r>
+    </w:p>
+  </w:endnote>
+  <w:endnote w:id="15">
+    <w:p>
+      <w:pPr>
+        <w:pStyle w:val="EndnoteText"/>
+      </w:pPr>
+      <w:r>
+        <w:rPr>
+          <w:rStyle w:val="EndnoteReference"/>
+        </w:rPr>
+        <w:endnoteRef/>
+      </w:r>
+      <w:r>
+        <w:t xml:space="preserve"> </w:t>
+      </w:r>
+      <w:hyperlink r:id="rId4" w:history="1">
+        <w:r>
+          <w:rPr>
+            <w:rStyle w:val="Hyperlink"/>
+            <w:szCs w:val="24"/>
+          </w:rPr>
+          <w:t>https://www.genome.gov/sequencingcosts/</w:t>
+        </w:r>
+      </w:hyperlink>
+    </w:p>
+  </w:endnote>
+  <w:endnote w:id="16">
+    <w:p>
+      <w:pPr>
+        <w:pStyle w:val="EndnoteText"/>
+      </w:pPr>
+      <w:r>
+        <w:rPr>
+          <w:rStyle w:val="EndnoteReference"/>
+        </w:rPr>
+        <w:endnoteRef/>
+      </w:r>
+      <w:r>
+        <w:t xml:space="preserve"> </w:t>
+      </w:r>
+      <w:hyperlink r:id="rId5" w:history="1">
+        <w:r>
+          <w:rPr>
+            <w:rStyle w:val="Hyperlink"/>
+            <w:szCs w:val="24"/>
+          </w:rPr>
+          <w:t>http://www.businessinsider.com/super-cheap-genome-sequencing-by-2020-2014-10</w:t>
+        </w:r>
+      </w:hyperlink>
+    </w:p>
+  </w:endnote>
+  <w:endnote w:id="17">
+    <w:p>
+      <w:pPr>
+        <w:pStyle w:val="EndnoteText"/>
+      </w:pPr>
+      <w:r>
+        <w:rPr>
+          <w:rStyle w:val="EndnoteReference"/>
+        </w:rPr>
+        <w:endnoteRef/>
+      </w:r>
+      <w:r>
+        <w:t xml:space="preserve"> </w:t>
+      </w:r>
+      <w:r>
+        <w:rPr>
+          <w:szCs w:val="24"/>
+        </w:rPr>
+        <w:t>Dave Chaffey, “E-Business and E-Commerce Management: Strategy, Implementation and Practice”, p. 335-348</w:t>
+      </w:r>
+    </w:p>
+  </w:endnote>
+  <w:endnote w:id="18">
+    <w:p>
+      <w:pPr>
+        <w:pStyle w:val="EndnoteText"/>
+      </w:pPr>
+      <w:r>
+        <w:rPr>
+          <w:rStyle w:val="EndnoteReference"/>
+        </w:rPr>
+        <w:endnoteRef/>
+      </w:r>
+      <w:r>
+        <w:t xml:space="preserve"> </w:t>
+      </w:r>
+      <w:r>
+        <w:rPr>
+          <w:szCs w:val="24"/>
+        </w:rPr>
+        <w:t>Dave Chaffey, “E-Business and E-Commerce Management: Strategy, Implementation and Practice”, p. 348-353</w:t>
+      </w:r>
+    </w:p>
+  </w:endnote>
+  <w:endnote w:id="19">
+    <w:p>
+      <w:pPr>
+        <w:pStyle w:val="EndnoteText"/>
+      </w:pPr>
+      <w:r>
+        <w:rPr>
+          <w:rStyle w:val="EndnoteReference"/>
+        </w:rPr>
+        <w:endnoteRef/>
+      </w:r>
+      <w:r>
+        <w:t xml:space="preserve"> </w:t>
+      </w:r>
+      <w:hyperlink r:id="rId6" w:history="1">
+        <w:r>
+          <w:rPr>
+            <w:rStyle w:val="Hyperlink"/>
+            <w:szCs w:val="24"/>
+          </w:rPr>
+          <w:t>http://entafarma.lt/</w:t>
+        </w:r>
+      </w:hyperlink>
+    </w:p>
+  </w:endnote>
+  <w:endnote w:id="20">
+    <w:p>
+      <w:pPr>
+        <w:pStyle w:val="EndnoteText"/>
+      </w:pPr>
+      <w:r>
+        <w:rPr>
+          <w:rStyle w:val="EndnoteReference"/>
+        </w:rPr>
+        <w:endnoteRef/>
+      </w:r>
+      <w:r>
+        <w:t xml:space="preserve"> </w:t>
+      </w:r>
+      <w:r>
+        <w:rPr>
+          <w:szCs w:val="24"/>
+        </w:rPr>
+        <w:t>Dave Chaffey, “E-Business and E-Commerce Management: Strategy, Implementation and Practice”, p. 78-79</w:t>
+      </w:r>
+    </w:p>
+  </w:endnote>
+  <w:endnote w:id="21">
+    <w:p>
+      <w:pPr>
+        <w:pStyle w:val="EndnoteText"/>
+      </w:pPr>
+      <w:r>
+        <w:rPr>
+          <w:rStyle w:val="EndnoteReference"/>
+        </w:rPr>
+        <w:endnoteRef/>
+      </w:r>
+      <w:r>
+        <w:t xml:space="preserve"> </w:t>
+      </w:r>
+      <w:r>
+        <w:rPr>
+          <w:szCs w:val="24"/>
+        </w:rPr>
+        <w:t>Dave Chaffey, “E-Business and E-Commerce Management: Strategy, Implementation and Practice”, p. 131-132</w:t>
+      </w:r>
+    </w:p>
+  </w:endnote>
+  <w:endnote w:id="22">
+    <w:p>
+      <w:pPr>
+        <w:pStyle w:val="EndnoteText"/>
+      </w:pPr>
+      <w:r>
+        <w:rPr>
+          <w:rStyle w:val="EndnoteReference"/>
+        </w:rPr>
+        <w:endnoteRef/>
+      </w:r>
+      <w:r>
+        <w:t xml:space="preserve"> </w:t>
+      </w:r>
+      <w:r>
+        <w:t xml:space="preserve">Wendy </w:t>
+      </w:r>
+      <w:proofErr w:type="spellStart"/>
+      <w:r>
+        <w:t>Bloisi</w:t>
+      </w:r>
+      <w:proofErr w:type="spellEnd"/>
+      <w:r>
+        <w:t xml:space="preserve">, “Management and </w:t>
+      </w:r>
+      <w:proofErr w:type="spellStart"/>
+      <w:r>
+        <w:t>Organisational</w:t>
+      </w:r>
+      <w:proofErr w:type="spellEnd"/>
+      <w:r>
+        <w:t xml:space="preserve"> </w:t>
+      </w:r>
+      <w:proofErr w:type="spellStart"/>
+      <w:r>
+        <w:t>Behaviour</w:t>
+      </w:r>
+      <w:proofErr w:type="spellEnd"/>
+      <w:r>
+        <w:t>”, p. 74-75</w:t>
+      </w:r>
+    </w:p>
+  </w:endnote>
+  <w:endnote w:id="23">
+    <w:p>
+      <w:pPr>
+        <w:pStyle w:val="EndnoteText"/>
+      </w:pPr>
+      <w:r>
+        <w:rPr>
+          <w:rStyle w:val="EndnoteReference"/>
+        </w:rPr>
+        <w:endnoteRef/>
+      </w:r>
+      <w:r>
+        <w:t xml:space="preserve"> </w:t>
+      </w:r>
+      <w:r>
+        <w:t>Schmidt, Marty J, “The B</w:t>
+      </w:r>
+      <w:r>
+        <w:t>usiness Case Guide, 2nd Edition</w:t>
+      </w:r>
+    </w:p>
+  </w:endnote>
+  <w:endnote w:id="24">
+    <w:p>
+      <w:pPr>
+        <w:pStyle w:val="EndnoteText"/>
+      </w:pPr>
+      <w:r>
+        <w:rPr>
+          <w:rStyle w:val="EndnoteReference"/>
+        </w:rPr>
+        <w:endnoteRef/>
+      </w:r>
+      <w:r>
+        <w:t xml:space="preserve"> </w:t>
+      </w:r>
+      <w:r>
+        <w:rPr>
+          <w:szCs w:val="24"/>
+        </w:rPr>
+        <w:t>Boardman, Anthony E, Greenberg, David H, Vining, Aidan R and Weimer, David L, “Cost–Benefit Analysis: Con</w:t>
+      </w:r>
+      <w:r>
+        <w:rPr>
+          <w:szCs w:val="24"/>
+        </w:rPr>
+        <w:t>cepts and Practice, 2nd Edition</w:t>
       </w:r>
     </w:p>
   </w:endnote>
@@ -10709,7 +11633,7 @@
             <w:bCs/>
             <w:noProof/>
           </w:rPr>
-          <w:t>4</w:t>
+          <w:t>16</w:t>
         </w:r>
         <w:r>
           <w:rPr>
@@ -12350,6 +13274,55 @@
       <w:rFonts w:asciiTheme="minorHAnsi" w:hAnsiTheme="minorHAnsi"/>
     </w:rPr>
   </w:style>
+  <w:style w:type="paragraph" w:customStyle="1" w:styleId="Default">
+    <w:name w:val="Default"/>
+    <w:rsid w:val="00B92E0B"/>
+    <w:pPr>
+      <w:autoSpaceDE w:val="0"/>
+      <w:autoSpaceDN w:val="0"/>
+      <w:adjustRightInd w:val="0"/>
+      <w:spacing w:after="0" w:line="240" w:lineRule="auto"/>
+    </w:pPr>
+    <w:rPr>
+      <w:rFonts w:ascii="Calibri" w:hAnsi="Calibri" w:cs="Calibri"/>
+      <w:color w:val="000000"/>
+      <w:sz w:val="24"/>
+      <w:szCs w:val="24"/>
+    </w:rPr>
+  </w:style>
+  <w:style w:type="paragraph" w:styleId="EndnoteText">
+    <w:name w:val="endnote text"/>
+    <w:basedOn w:val="Normal"/>
+    <w:link w:val="EndnoteTextChar"/>
+    <w:uiPriority w:val="99"/>
+    <w:semiHidden/>
+    <w:unhideWhenUsed/>
+    <w:rsid w:val="005B48B0"/>
+  </w:style>
+  <w:style w:type="character" w:customStyle="1" w:styleId="EndnoteTextChar">
+    <w:name w:val="Endnote Text Char"/>
+    <w:basedOn w:val="DefaultParagraphFont"/>
+    <w:link w:val="EndnoteText"/>
+    <w:uiPriority w:val="99"/>
+    <w:semiHidden/>
+    <w:rsid w:val="005B48B0"/>
+    <w:rPr>
+      <w:rFonts w:ascii="Times New Roman" w:eastAsia="Times New Roman" w:hAnsi="Times New Roman" w:cs="Times New Roman"/>
+      <w:sz w:val="20"/>
+      <w:szCs w:val="20"/>
+    </w:rPr>
+  </w:style>
+  <w:style w:type="character" w:styleId="EndnoteReference">
+    <w:name w:val="endnote reference"/>
+    <w:basedOn w:val="DefaultParagraphFont"/>
+    <w:uiPriority w:val="99"/>
+    <w:semiHidden/>
+    <w:unhideWhenUsed/>
+    <w:rsid w:val="005B48B0"/>
+    <w:rPr>
+      <w:vertAlign w:val="superscript"/>
+    </w:rPr>
+  </w:style>
 </w:styles>
 </file>
 
@@ -12915,6 +13888,55 @@
       <w:rFonts w:asciiTheme="minorHAnsi" w:hAnsiTheme="minorHAnsi"/>
     </w:rPr>
   </w:style>
+  <w:style w:type="paragraph" w:customStyle="1" w:styleId="Default">
+    <w:name w:val="Default"/>
+    <w:rsid w:val="00B92E0B"/>
+    <w:pPr>
+      <w:autoSpaceDE w:val="0"/>
+      <w:autoSpaceDN w:val="0"/>
+      <w:adjustRightInd w:val="0"/>
+      <w:spacing w:after="0" w:line="240" w:lineRule="auto"/>
+    </w:pPr>
+    <w:rPr>
+      <w:rFonts w:ascii="Calibri" w:hAnsi="Calibri" w:cs="Calibri"/>
+      <w:color w:val="000000"/>
+      <w:sz w:val="24"/>
+      <w:szCs w:val="24"/>
+    </w:rPr>
+  </w:style>
+  <w:style w:type="paragraph" w:styleId="EndnoteText">
+    <w:name w:val="endnote text"/>
+    <w:basedOn w:val="Normal"/>
+    <w:link w:val="EndnoteTextChar"/>
+    <w:uiPriority w:val="99"/>
+    <w:semiHidden/>
+    <w:unhideWhenUsed/>
+    <w:rsid w:val="005B48B0"/>
+  </w:style>
+  <w:style w:type="character" w:customStyle="1" w:styleId="EndnoteTextChar">
+    <w:name w:val="Endnote Text Char"/>
+    <w:basedOn w:val="DefaultParagraphFont"/>
+    <w:link w:val="EndnoteText"/>
+    <w:uiPriority w:val="99"/>
+    <w:semiHidden/>
+    <w:rsid w:val="005B48B0"/>
+    <w:rPr>
+      <w:rFonts w:ascii="Times New Roman" w:eastAsia="Times New Roman" w:hAnsi="Times New Roman" w:cs="Times New Roman"/>
+      <w:sz w:val="20"/>
+      <w:szCs w:val="20"/>
+    </w:rPr>
+  </w:style>
+  <w:style w:type="character" w:styleId="EndnoteReference">
+    <w:name w:val="endnote reference"/>
+    <w:basedOn w:val="DefaultParagraphFont"/>
+    <w:uiPriority w:val="99"/>
+    <w:semiHidden/>
+    <w:unhideWhenUsed/>
+    <w:rsid w:val="005B48B0"/>
+    <w:rPr>
+      <w:vertAlign w:val="superscript"/>
+    </w:rPr>
+  </w:style>
 </w:styles>
 </file>
 
@@ -13208,7 +14230,7 @@
 </file>
 
 <file path=customXml/itemProps1.xml><?xml version="1.0" encoding="utf-8"?>
-<ds:datastoreItem xmlns:ds="http://schemas.openxmlformats.org/officeDocument/2006/customXml" ds:itemID="{F8A012CF-2718-47E8-8CFA-CBE6DBE4B845}">
+<ds:datastoreItem xmlns:ds="http://schemas.openxmlformats.org/officeDocument/2006/customXml" ds:itemID="{02F55244-B07C-408E-B678-785AD7412894}">
   <ds:schemaRefs>
     <ds:schemaRef ds:uri="http://schemas.openxmlformats.org/officeDocument/2006/bibliography"/>
   </ds:schemaRefs>

</xml_diff>

<commit_message>
Report updates. 3.40 AM, nobody stabbed me yet.
</commit_message>
<xml_diff>
--- a/report/Final Exam Project REPORT (Recovered).docx
+++ b/report/Final Exam Project REPORT (Recovered).docx
@@ -4815,8 +4815,6 @@
         </w:rPr>
         <w:t>2222</w:t>
       </w:r>
-      <w:bookmarkStart w:id="91" w:name="_GoBack"/>
-      <w:bookmarkEnd w:id="91"/>
       <w:r>
         <w:rPr>
           <w:rStyle w:val="EndnoteReference"/>
@@ -4839,10 +4837,10 @@
           <w:bCs/>
         </w:rPr>
       </w:pPr>
-      <w:bookmarkStart w:id="92" w:name="_Toc420939920"/>
-      <w:bookmarkStart w:id="93" w:name="_Toc420940010"/>
-      <w:bookmarkStart w:id="94" w:name="_Toc420940259"/>
-      <w:bookmarkStart w:id="95" w:name="_Toc420940305"/>
+      <w:bookmarkStart w:id="91" w:name="_Toc420939920"/>
+      <w:bookmarkStart w:id="92" w:name="_Toc420940010"/>
+      <w:bookmarkStart w:id="93" w:name="_Toc420940259"/>
+      <w:bookmarkStart w:id="94" w:name="_Toc420940305"/>
       <w:r>
         <w:br w:type="page"/>
       </w:r>
@@ -4861,63 +4859,63 @@
       <w:r>
         <w:t>isks</w:t>
       </w:r>
+      <w:bookmarkEnd w:id="91"/>
       <w:bookmarkEnd w:id="92"/>
       <w:bookmarkEnd w:id="93"/>
       <w:bookmarkEnd w:id="94"/>
+    </w:p>
+    <w:p/>
+    <w:p>
+      <w:pPr>
+        <w:spacing w:after="200" w:line="276" w:lineRule="auto"/>
+        <w:rPr>
+          <w:szCs w:val="24"/>
+        </w:rPr>
+      </w:pPr>
+      <w:r>
+        <w:rPr>
+          <w:szCs w:val="24"/>
+        </w:rPr>
+        <w:t xml:space="preserve">The change to a new IT system poses a number of risks. The negative impact generated by the time needed for the staff to learn the system is only short-term. After the end of the adjustment period, the negative impact will no longer exist. This risk </w:t>
+      </w:r>
+      <w:proofErr w:type="spellStart"/>
+      <w:r>
+        <w:rPr>
+          <w:szCs w:val="24"/>
+        </w:rPr>
+        <w:t>can not</w:t>
+      </w:r>
+      <w:proofErr w:type="spellEnd"/>
+      <w:r>
+        <w:rPr>
+          <w:szCs w:val="24"/>
+        </w:rPr>
+        <w:t xml:space="preserve"> be avoided but its effects can be reduced. By offering training to the staff, the adoption time can be significantly reduced.</w:t>
+      </w:r>
+    </w:p>
+    <w:p>
+      <w:pPr>
+        <w:spacing w:after="200" w:line="276" w:lineRule="auto"/>
+        <w:rPr>
+          <w:szCs w:val="24"/>
+        </w:rPr>
+      </w:pPr>
+    </w:p>
+    <w:p>
+      <w:pPr>
+        <w:pStyle w:val="Heading3"/>
+      </w:pPr>
+      <w:bookmarkStart w:id="95" w:name="_Toc420939921"/>
+      <w:bookmarkStart w:id="96" w:name="_Toc420940011"/>
+      <w:bookmarkStart w:id="97" w:name="_Toc420940260"/>
+      <w:bookmarkStart w:id="98" w:name="_Toc420940306"/>
+      <w:r>
+        <w:t>Conclusion</w:t>
+      </w:r>
       <w:bookmarkEnd w:id="95"/>
-    </w:p>
-    <w:p/>
-    <w:p>
-      <w:pPr>
-        <w:spacing w:after="200" w:line="276" w:lineRule="auto"/>
-        <w:rPr>
-          <w:szCs w:val="24"/>
-        </w:rPr>
-      </w:pPr>
-      <w:r>
-        <w:rPr>
-          <w:szCs w:val="24"/>
-        </w:rPr>
-        <w:t xml:space="preserve">The change to a new IT system poses a number of risks. The negative impact generated by the time needed for the staff to learn the system is only short-term. After the end of the adjustment period, the negative impact will no longer exist. This risk </w:t>
-      </w:r>
-      <w:proofErr w:type="spellStart"/>
-      <w:r>
-        <w:rPr>
-          <w:szCs w:val="24"/>
-        </w:rPr>
-        <w:t>can not</w:t>
-      </w:r>
-      <w:proofErr w:type="spellEnd"/>
-      <w:r>
-        <w:rPr>
-          <w:szCs w:val="24"/>
-        </w:rPr>
-        <w:t xml:space="preserve"> be avoided but its effects can be reduced. By offering training to the staff, the adoption time can be significantly reduced.</w:t>
-      </w:r>
-    </w:p>
-    <w:p>
-      <w:pPr>
-        <w:spacing w:after="200" w:line="276" w:lineRule="auto"/>
-        <w:rPr>
-          <w:szCs w:val="24"/>
-        </w:rPr>
-      </w:pPr>
-    </w:p>
-    <w:p>
-      <w:pPr>
-        <w:pStyle w:val="Heading3"/>
-      </w:pPr>
-      <w:bookmarkStart w:id="96" w:name="_Toc420939921"/>
-      <w:bookmarkStart w:id="97" w:name="_Toc420940011"/>
-      <w:bookmarkStart w:id="98" w:name="_Toc420940260"/>
-      <w:bookmarkStart w:id="99" w:name="_Toc420940306"/>
-      <w:r>
-        <w:t>Conclusion</w:t>
-      </w:r>
       <w:bookmarkEnd w:id="96"/>
       <w:bookmarkEnd w:id="97"/>
       <w:bookmarkEnd w:id="98"/>
-      <w:bookmarkEnd w:id="99"/>
     </w:p>
     <w:p/>
     <w:p>
@@ -4982,10 +4980,10 @@
       <w:pPr>
         <w:pStyle w:val="Heading1"/>
       </w:pPr>
-      <w:bookmarkStart w:id="100" w:name="_Toc420939922"/>
-      <w:bookmarkStart w:id="101" w:name="_Toc420940012"/>
-      <w:bookmarkStart w:id="102" w:name="_Toc420940261"/>
-      <w:bookmarkStart w:id="103" w:name="_Toc420940307"/>
+      <w:bookmarkStart w:id="99" w:name="_Toc420939922"/>
+      <w:bookmarkStart w:id="100" w:name="_Toc420940012"/>
+      <w:bookmarkStart w:id="101" w:name="_Toc420940261"/>
+      <w:bookmarkStart w:id="102" w:name="_Toc420940307"/>
       <w:r>
         <w:lastRenderedPageBreak/>
         <w:t xml:space="preserve">- Work Flow </w:t>
@@ -4993,10 +4991,10 @@
       <w:r>
         <w:t>–</w:t>
       </w:r>
+      <w:bookmarkEnd w:id="99"/>
       <w:bookmarkEnd w:id="100"/>
       <w:bookmarkEnd w:id="101"/>
       <w:bookmarkEnd w:id="102"/>
-      <w:bookmarkEnd w:id="103"/>
       <w:r>
         <w:t xml:space="preserve"> </w:t>
       </w:r>
@@ -5126,10 +5124,10 @@
       <w:pPr>
         <w:pStyle w:val="Heading1"/>
       </w:pPr>
-      <w:bookmarkStart w:id="104" w:name="_Toc420939923"/>
-      <w:bookmarkStart w:id="105" w:name="_Toc420940013"/>
-      <w:bookmarkStart w:id="106" w:name="_Toc420940262"/>
-      <w:bookmarkStart w:id="107" w:name="_Toc420940308"/>
+      <w:bookmarkStart w:id="103" w:name="_Toc420939923"/>
+      <w:bookmarkStart w:id="104" w:name="_Toc420940013"/>
+      <w:bookmarkStart w:id="105" w:name="_Toc420940262"/>
+      <w:bookmarkStart w:id="106" w:name="_Toc420940308"/>
       <w:r>
         <w:lastRenderedPageBreak/>
         <w:t xml:space="preserve">- Domain </w:t>
@@ -5140,10 +5138,10 @@
       <w:r>
         <w:t>odel -</w:t>
       </w:r>
+      <w:bookmarkEnd w:id="103"/>
       <w:bookmarkEnd w:id="104"/>
       <w:bookmarkEnd w:id="105"/>
       <w:bookmarkEnd w:id="106"/>
-      <w:bookmarkEnd w:id="107"/>
       <w:r>
         <w:br/>
       </w:r>
@@ -5374,10 +5372,10 @@
       <w:pPr>
         <w:pStyle w:val="Heading1"/>
       </w:pPr>
-      <w:bookmarkStart w:id="108" w:name="_Toc420939924"/>
-      <w:bookmarkStart w:id="109" w:name="_Toc420940014"/>
-      <w:bookmarkStart w:id="110" w:name="_Toc420940263"/>
-      <w:bookmarkStart w:id="111" w:name="_Toc420940309"/>
+      <w:bookmarkStart w:id="107" w:name="_Toc420939924"/>
+      <w:bookmarkStart w:id="108" w:name="_Toc420940014"/>
+      <w:bookmarkStart w:id="109" w:name="_Toc420940263"/>
+      <w:bookmarkStart w:id="110" w:name="_Toc420940309"/>
       <w:r>
         <w:lastRenderedPageBreak/>
         <w:t xml:space="preserve">- Functional </w:t>
@@ -5391,10 +5389,10 @@
       <w:r>
         <w:t>–</w:t>
       </w:r>
+      <w:bookmarkEnd w:id="107"/>
       <w:bookmarkEnd w:id="108"/>
       <w:bookmarkEnd w:id="109"/>
       <w:bookmarkEnd w:id="110"/>
-      <w:bookmarkEnd w:id="111"/>
       <w:r>
         <w:t xml:space="preserve"> </w:t>
       </w:r>
@@ -5408,20 +5406,20 @@
         <w:br/>
         <w:t xml:space="preserve">  </w:t>
       </w:r>
-      <w:bookmarkStart w:id="112" w:name="_Toc420939925"/>
-      <w:bookmarkStart w:id="113" w:name="_Toc420940015"/>
-      <w:bookmarkStart w:id="114" w:name="_Toc420940264"/>
-      <w:bookmarkStart w:id="115" w:name="_Toc420940310"/>
+      <w:bookmarkStart w:id="111" w:name="_Toc420939925"/>
+      <w:bookmarkStart w:id="112" w:name="_Toc420940015"/>
+      <w:bookmarkStart w:id="113" w:name="_Toc420940264"/>
+      <w:bookmarkStart w:id="114" w:name="_Toc420940310"/>
       <w:r>
         <w:t>Use Case D</w:t>
       </w:r>
       <w:r>
         <w:t>iagram</w:t>
       </w:r>
+      <w:bookmarkEnd w:id="111"/>
       <w:bookmarkEnd w:id="112"/>
       <w:bookmarkEnd w:id="113"/>
       <w:bookmarkEnd w:id="114"/>
-      <w:bookmarkEnd w:id="115"/>
     </w:p>
     <w:p>
       <w:pPr>
@@ -5519,10 +5517,10 @@
       <w:pPr>
         <w:pStyle w:val="Heading2"/>
       </w:pPr>
-      <w:bookmarkStart w:id="116" w:name="_Toc420939926"/>
-      <w:bookmarkStart w:id="117" w:name="_Toc420940016"/>
-      <w:bookmarkStart w:id="118" w:name="_Toc420940265"/>
-      <w:bookmarkStart w:id="119" w:name="_Toc420940311"/>
+      <w:bookmarkStart w:id="115" w:name="_Toc420939926"/>
+      <w:bookmarkStart w:id="116" w:name="_Toc420940016"/>
+      <w:bookmarkStart w:id="117" w:name="_Toc420940265"/>
+      <w:bookmarkStart w:id="118" w:name="_Toc420940311"/>
       <w:r>
         <w:lastRenderedPageBreak/>
         <w:t xml:space="preserve">Use </w:t>
@@ -5545,10 +5543,10 @@
       <w:r>
         <w:t>escription</w:t>
       </w:r>
+      <w:bookmarkEnd w:id="115"/>
       <w:bookmarkEnd w:id="116"/>
       <w:bookmarkEnd w:id="117"/>
       <w:bookmarkEnd w:id="118"/>
-      <w:bookmarkEnd w:id="119"/>
     </w:p>
     <w:p>
       <w:pPr>
@@ -6143,10 +6141,10 @@
       <w:pPr>
         <w:pStyle w:val="Heading2"/>
       </w:pPr>
-      <w:bookmarkStart w:id="120" w:name="_Toc420939927"/>
-      <w:bookmarkStart w:id="121" w:name="_Toc420940017"/>
-      <w:bookmarkStart w:id="122" w:name="_Toc420940266"/>
-      <w:bookmarkStart w:id="123" w:name="_Toc420940312"/>
+      <w:bookmarkStart w:id="119" w:name="_Toc420939927"/>
+      <w:bookmarkStart w:id="120" w:name="_Toc420940017"/>
+      <w:bookmarkStart w:id="121" w:name="_Toc420940266"/>
+      <w:bookmarkStart w:id="122" w:name="_Toc420940312"/>
       <w:proofErr w:type="spellStart"/>
       <w:r>
         <w:t>Prioritisation</w:t>
@@ -6161,10 +6159,10 @@
       <w:r>
         <w:t>ist</w:t>
       </w:r>
+      <w:bookmarkEnd w:id="119"/>
       <w:bookmarkEnd w:id="120"/>
       <w:bookmarkEnd w:id="121"/>
       <w:bookmarkEnd w:id="122"/>
-      <w:bookmarkEnd w:id="123"/>
     </w:p>
     <w:p/>
     <w:p>
@@ -7182,10 +7180,10 @@
       <w:pPr>
         <w:pStyle w:val="Heading2"/>
       </w:pPr>
-      <w:bookmarkStart w:id="124" w:name="_Toc420939928"/>
-      <w:bookmarkStart w:id="125" w:name="_Toc420940018"/>
-      <w:bookmarkStart w:id="126" w:name="_Toc420940267"/>
-      <w:bookmarkStart w:id="127" w:name="_Toc420940313"/>
+      <w:bookmarkStart w:id="123" w:name="_Toc420939928"/>
+      <w:bookmarkStart w:id="124" w:name="_Toc420940018"/>
+      <w:bookmarkStart w:id="125" w:name="_Toc420940267"/>
+      <w:bookmarkStart w:id="126" w:name="_Toc420940313"/>
       <w:r>
         <w:t xml:space="preserve">Create </w:t>
       </w:r>
@@ -7219,10 +7217,10 @@
       <w:r>
         <w:t>ase</w:t>
       </w:r>
+      <w:bookmarkEnd w:id="123"/>
       <w:bookmarkEnd w:id="124"/>
       <w:bookmarkEnd w:id="125"/>
       <w:bookmarkEnd w:id="126"/>
-      <w:bookmarkEnd w:id="127"/>
       <w:r>
         <w:br/>
       </w:r>
@@ -7595,10 +7593,10 @@
       <w:pPr>
         <w:pStyle w:val="Heading2"/>
       </w:pPr>
-      <w:bookmarkStart w:id="128" w:name="_Toc420939929"/>
-      <w:bookmarkStart w:id="129" w:name="_Toc420940019"/>
-      <w:bookmarkStart w:id="130" w:name="_Toc420940268"/>
-      <w:bookmarkStart w:id="131" w:name="_Toc420940314"/>
+      <w:bookmarkStart w:id="127" w:name="_Toc420939929"/>
+      <w:bookmarkStart w:id="128" w:name="_Toc420940019"/>
+      <w:bookmarkStart w:id="129" w:name="_Toc420940268"/>
+      <w:bookmarkStart w:id="130" w:name="_Toc420940314"/>
       <w:r>
         <w:lastRenderedPageBreak/>
         <w:t xml:space="preserve">Create </w:t>
@@ -7627,10 +7625,10 @@
       <w:r>
         <w:t>iagram</w:t>
       </w:r>
+      <w:bookmarkEnd w:id="127"/>
       <w:bookmarkEnd w:id="128"/>
       <w:bookmarkEnd w:id="129"/>
       <w:bookmarkEnd w:id="130"/>
-      <w:bookmarkEnd w:id="131"/>
     </w:p>
     <w:p>
       <w:r>
@@ -7712,10 +7710,10 @@
           <w:b w:val="0"/>
         </w:rPr>
       </w:pPr>
-      <w:bookmarkStart w:id="132" w:name="_Toc420939930"/>
-      <w:bookmarkStart w:id="133" w:name="_Toc420940020"/>
-      <w:bookmarkStart w:id="134" w:name="_Toc420940269"/>
-      <w:bookmarkStart w:id="135" w:name="_Toc420940315"/>
+      <w:bookmarkStart w:id="131" w:name="_Toc420939930"/>
+      <w:bookmarkStart w:id="132" w:name="_Toc420940020"/>
+      <w:bookmarkStart w:id="133" w:name="_Toc420940269"/>
+      <w:bookmarkStart w:id="134" w:name="_Toc420940315"/>
       <w:r>
         <w:rPr>
           <w:b w:val="0"/>
@@ -7750,10 +7748,10 @@
         </w:rPr>
         <w:t xml:space="preserve"> method is finished.</w:t>
       </w:r>
+      <w:bookmarkEnd w:id="131"/>
       <w:bookmarkEnd w:id="132"/>
       <w:bookmarkEnd w:id="133"/>
       <w:bookmarkEnd w:id="134"/>
-      <w:bookmarkEnd w:id="135"/>
     </w:p>
     <w:p>
       <w:pPr>
@@ -7767,10 +7765,10 @@
       </w:r>
     </w:p>
     <w:p>
-      <w:bookmarkStart w:id="136" w:name="_Toc420939931"/>
-      <w:bookmarkStart w:id="137" w:name="_Toc420940021"/>
-      <w:bookmarkStart w:id="138" w:name="_Toc420940270"/>
-      <w:bookmarkStart w:id="139" w:name="_Toc420940316"/>
+      <w:bookmarkStart w:id="135" w:name="_Toc420939931"/>
+      <w:bookmarkStart w:id="136" w:name="_Toc420940021"/>
+      <w:bookmarkStart w:id="137" w:name="_Toc420940270"/>
+      <w:bookmarkStart w:id="138" w:name="_Toc420940316"/>
       <w:r>
         <w:rPr>
           <w:rStyle w:val="Heading2Char"/>
@@ -7790,10 +7788,10 @@
         </w:rPr>
         <w:t>ontracts</w:t>
       </w:r>
+      <w:bookmarkEnd w:id="135"/>
       <w:bookmarkEnd w:id="136"/>
       <w:bookmarkEnd w:id="137"/>
       <w:bookmarkEnd w:id="138"/>
-      <w:bookmarkEnd w:id="139"/>
       <w:r>
         <w:rPr>
           <w:rStyle w:val="Heading2Char"/>
@@ -8312,10 +8310,10 @@
       <w:pPr>
         <w:pStyle w:val="Heading2"/>
       </w:pPr>
-      <w:bookmarkStart w:id="140" w:name="_Toc420939932"/>
-      <w:bookmarkStart w:id="141" w:name="_Toc420940022"/>
-      <w:bookmarkStart w:id="142" w:name="_Toc420940271"/>
-      <w:bookmarkStart w:id="143" w:name="_Toc420940317"/>
+      <w:bookmarkStart w:id="139" w:name="_Toc420939932"/>
+      <w:bookmarkStart w:id="140" w:name="_Toc420940022"/>
+      <w:bookmarkStart w:id="141" w:name="_Toc420940271"/>
+      <w:bookmarkStart w:id="142" w:name="_Toc420940317"/>
       <w:proofErr w:type="spellStart"/>
       <w:r>
         <w:lastRenderedPageBreak/>
@@ -8325,10 +8323,10 @@
       <w:r>
         <w:t xml:space="preserve"> Progress</w:t>
       </w:r>
+      <w:bookmarkEnd w:id="139"/>
       <w:bookmarkEnd w:id="140"/>
       <w:bookmarkEnd w:id="141"/>
       <w:bookmarkEnd w:id="142"/>
-      <w:bookmarkEnd w:id="143"/>
     </w:p>
     <w:p>
       <w:pPr>
@@ -8805,7 +8803,7 @@
         <mc:AlternateContent>
           <mc:Choice Requires="wps">
             <w:drawing>
-              <wp:anchor distT="0" distB="0" distL="114300" distR="114300" simplePos="0" relativeHeight="251666432" behindDoc="0" locked="0" layoutInCell="1" allowOverlap="1" wp14:anchorId="60D0F757" wp14:editId="4BADBB24">
+              <wp:anchor distT="0" distB="0" distL="114300" distR="114300" simplePos="0" relativeHeight="251666432" behindDoc="0" locked="0" layoutInCell="1" allowOverlap="1" wp14:anchorId="4D1E380C" wp14:editId="1B59070B">
                 <wp:simplePos x="0" y="0"/>
                 <wp:positionH relativeFrom="column">
                   <wp:posOffset>3888740</wp:posOffset>
@@ -8905,7 +8903,7 @@
         <mc:AlternateContent>
           <mc:Choice Requires="wps">
             <w:drawing>
-              <wp:anchor distT="0" distB="0" distL="114300" distR="114300" simplePos="0" relativeHeight="251665408" behindDoc="0" locked="0" layoutInCell="1" allowOverlap="1" wp14:anchorId="62F13B8D" wp14:editId="5B868A81">
+              <wp:anchor distT="0" distB="0" distL="114300" distR="114300" simplePos="0" relativeHeight="251665408" behindDoc="0" locked="0" layoutInCell="1" allowOverlap="1" wp14:anchorId="416FECF0" wp14:editId="7DE19903">
                 <wp:simplePos x="0" y="0"/>
                 <wp:positionH relativeFrom="column">
                   <wp:posOffset>3888740</wp:posOffset>
@@ -9008,116 +9006,2588 @@
         <w:br w:type="page"/>
       </w:r>
     </w:p>
-    <w:p>
-      <w:pPr>
-        <w:pStyle w:val="Heading2"/>
-      </w:pPr>
-      <w:bookmarkStart w:id="144" w:name="_Toc420939933"/>
-      <w:bookmarkStart w:id="145" w:name="_Toc420940023"/>
-      <w:bookmarkStart w:id="146" w:name="_Toc420940272"/>
-      <w:bookmarkStart w:id="147" w:name="_Toc420940318"/>
+    <w:tbl>
+      <w:tblPr>
+        <w:tblpPr w:leftFromText="180" w:rightFromText="180" w:vertAnchor="page" w:horzAnchor="page" w:tblpX="1742" w:tblpY="1486"/>
+        <w:tblOverlap w:val="never"/>
+        <w:tblW w:w="8869" w:type="dxa"/>
+        <w:tblBorders>
+          <w:top w:val="single" w:sz="4" w:space="0" w:color="auto"/>
+          <w:left w:val="single" w:sz="4" w:space="0" w:color="auto"/>
+          <w:bottom w:val="single" w:sz="4" w:space="0" w:color="auto"/>
+          <w:right w:val="single" w:sz="4" w:space="0" w:color="auto"/>
+          <w:insideH w:val="single" w:sz="4" w:space="0" w:color="auto"/>
+          <w:insideV w:val="single" w:sz="4" w:space="0" w:color="auto"/>
+        </w:tblBorders>
+        <w:tblLayout w:type="fixed"/>
+        <w:tblLook w:val="0000" w:firstRow="0" w:lastRow="0" w:firstColumn="0" w:lastColumn="0" w:noHBand="0" w:noVBand="0"/>
+      </w:tblPr>
+      <w:tblGrid>
+        <w:gridCol w:w="4398"/>
+        <w:gridCol w:w="1514"/>
+        <w:gridCol w:w="2957"/>
+      </w:tblGrid>
+      <w:tr>
+        <w:tblPrEx>
+          <w:tblCellMar>
+            <w:top w:w="0" w:type="dxa"/>
+            <w:bottom w:w="0" w:type="dxa"/>
+          </w:tblCellMar>
+        </w:tblPrEx>
+        <w:tc>
+          <w:tcPr>
+            <w:tcW w:w="4398" w:type="dxa"/>
+          </w:tcPr>
+          <w:p>
+            <w:r>
+              <w:lastRenderedPageBreak/>
+              <w:t xml:space="preserve">Test Scenario </w:t>
+            </w:r>
+          </w:p>
+        </w:tc>
+        <w:tc>
+          <w:tcPr>
+            <w:tcW w:w="1514" w:type="dxa"/>
+          </w:tcPr>
+          <w:p>
+            <w:r>
+              <w:t>Step in Flow</w:t>
+            </w:r>
+          </w:p>
+        </w:tc>
+        <w:tc>
+          <w:tcPr>
+            <w:tcW w:w="2957" w:type="dxa"/>
+          </w:tcPr>
+          <w:p>
+            <w:r>
+              <w:t xml:space="preserve">Alternative </w:t>
+            </w:r>
+          </w:p>
+        </w:tc>
+      </w:tr>
+      <w:tr>
+        <w:tblPrEx>
+          <w:tblCellMar>
+            <w:top w:w="0" w:type="dxa"/>
+            <w:bottom w:w="0" w:type="dxa"/>
+          </w:tblCellMar>
+        </w:tblPrEx>
+        <w:tc>
+          <w:tcPr>
+            <w:tcW w:w="4398" w:type="dxa"/>
+          </w:tcPr>
+          <w:p>
+            <w:r>
+              <w:t xml:space="preserve">Scenario 1 - Successful Sale </w:t>
+            </w:r>
+          </w:p>
+        </w:tc>
+        <w:tc>
+          <w:tcPr>
+            <w:tcW w:w="1514" w:type="dxa"/>
+          </w:tcPr>
+          <w:p>
+            <w:r>
+              <w:t>Basis</w:t>
+            </w:r>
+          </w:p>
+        </w:tc>
+        <w:tc>
+          <w:tcPr>
+            <w:tcW w:w="2957" w:type="dxa"/>
+          </w:tcPr>
+          <w:p/>
+        </w:tc>
+      </w:tr>
+      <w:tr>
+        <w:tblPrEx>
+          <w:tblCellMar>
+            <w:top w:w="0" w:type="dxa"/>
+            <w:bottom w:w="0" w:type="dxa"/>
+          </w:tblCellMar>
+        </w:tblPrEx>
+        <w:tc>
+          <w:tcPr>
+            <w:tcW w:w="4398" w:type="dxa"/>
+          </w:tcPr>
+          <w:p>
+            <w:r>
+              <w:t xml:space="preserve">Scenario 2 - Customer non-existent </w:t>
+            </w:r>
+          </w:p>
+        </w:tc>
+        <w:tc>
+          <w:tcPr>
+            <w:tcW w:w="1514" w:type="dxa"/>
+          </w:tcPr>
+          <w:p>
+            <w:r>
+              <w:t>Basis</w:t>
+            </w:r>
+          </w:p>
+        </w:tc>
+        <w:tc>
+          <w:tcPr>
+            <w:tcW w:w="2957" w:type="dxa"/>
+          </w:tcPr>
+          <w:p>
+            <w:r>
+              <w:t>1a</w:t>
+            </w:r>
+          </w:p>
+        </w:tc>
+      </w:tr>
+      <w:tr>
+        <w:tblPrEx>
+          <w:tblCellMar>
+            <w:top w:w="0" w:type="dxa"/>
+            <w:bottom w:w="0" w:type="dxa"/>
+          </w:tblCellMar>
+        </w:tblPrEx>
+        <w:tc>
+          <w:tcPr>
+            <w:tcW w:w="4398" w:type="dxa"/>
+          </w:tcPr>
+          <w:p>
+            <w:r>
+              <w:t xml:space="preserve">Scenario 3 - Product non-existent </w:t>
+            </w:r>
+          </w:p>
+        </w:tc>
+        <w:tc>
+          <w:tcPr>
+            <w:tcW w:w="1514" w:type="dxa"/>
+          </w:tcPr>
+          <w:p>
+            <w:r>
+              <w:t>Basis</w:t>
+            </w:r>
+          </w:p>
+        </w:tc>
+        <w:tc>
+          <w:tcPr>
+            <w:tcW w:w="2957" w:type="dxa"/>
+          </w:tcPr>
+          <w:p>
+            <w:r>
+              <w:t>3a</w:t>
+            </w:r>
+          </w:p>
+        </w:tc>
+      </w:tr>
+      <w:tr>
+        <w:tblPrEx>
+          <w:tblCellMar>
+            <w:top w:w="0" w:type="dxa"/>
+            <w:bottom w:w="0" w:type="dxa"/>
+          </w:tblCellMar>
+        </w:tblPrEx>
+        <w:tc>
+          <w:tcPr>
+            <w:tcW w:w="4398" w:type="dxa"/>
+          </w:tcPr>
+          <w:p>
+            <w:r>
+              <w:t xml:space="preserve">Scenario 4 – Invalid quantity </w:t>
+            </w:r>
+          </w:p>
+        </w:tc>
+        <w:tc>
+          <w:tcPr>
+            <w:tcW w:w="1514" w:type="dxa"/>
+          </w:tcPr>
+          <w:p>
+            <w:r>
+              <w:t>Basis</w:t>
+            </w:r>
+          </w:p>
+        </w:tc>
+        <w:tc>
+          <w:tcPr>
+            <w:tcW w:w="2957" w:type="dxa"/>
+          </w:tcPr>
+          <w:p>
+            <w:r>
+              <w:t>3b</w:t>
+            </w:r>
+          </w:p>
+        </w:tc>
+      </w:tr>
+    </w:tbl>
+    <w:p>
+      <w:r>
+        <w:br/>
+      </w:r>
+      <w:r>
+        <w:t xml:space="preserve">The table above is in relation to the fully dressed use case of </w:t>
+      </w:r>
+      <w:proofErr w:type="spellStart"/>
+      <w:r>
+        <w:t>createSale</w:t>
+      </w:r>
+      <w:proofErr w:type="spellEnd"/>
+      <w:r>
+        <w:t xml:space="preserve">. It is used to formulate possible scenarios which can be </w:t>
+      </w:r>
+      <w:proofErr w:type="spellStart"/>
+      <w:r>
+        <w:t>analysed</w:t>
+      </w:r>
+      <w:proofErr w:type="spellEnd"/>
+      <w:r>
+        <w:t xml:space="preserve"> further as shown in the table below.</w:t>
+      </w:r>
+      <w:r>
+        <w:br/>
+      </w:r>
+    </w:p>
+    <w:tbl>
+      <w:tblPr>
+        <w:tblpPr w:leftFromText="180" w:rightFromText="180" w:vertAnchor="text" w:horzAnchor="page" w:tblpX="1862" w:tblpY="298"/>
+        <w:tblOverlap w:val="never"/>
+        <w:tblW w:w="9240" w:type="dxa"/>
+        <w:tblBorders>
+          <w:top w:val="single" w:sz="4" w:space="0" w:color="auto"/>
+          <w:left w:val="single" w:sz="4" w:space="0" w:color="auto"/>
+          <w:bottom w:val="single" w:sz="4" w:space="0" w:color="auto"/>
+          <w:right w:val="single" w:sz="4" w:space="0" w:color="auto"/>
+          <w:insideH w:val="single" w:sz="4" w:space="0" w:color="auto"/>
+          <w:insideV w:val="single" w:sz="4" w:space="0" w:color="auto"/>
+        </w:tblBorders>
+        <w:tblLayout w:type="fixed"/>
+        <w:tblLook w:val="0000" w:firstRow="0" w:lastRow="0" w:firstColumn="0" w:lastColumn="0" w:noHBand="0" w:noVBand="0"/>
+      </w:tblPr>
+      <w:tblGrid>
+        <w:gridCol w:w="865"/>
+        <w:gridCol w:w="1470"/>
+        <w:gridCol w:w="1301"/>
+        <w:gridCol w:w="1144"/>
+        <w:gridCol w:w="1170"/>
+        <w:gridCol w:w="3290"/>
+      </w:tblGrid>
+      <w:tr>
+        <w:tblPrEx>
+          <w:tblCellMar>
+            <w:top w:w="0" w:type="dxa"/>
+            <w:bottom w:w="0" w:type="dxa"/>
+          </w:tblCellMar>
+        </w:tblPrEx>
+        <w:trPr>
+          <w:trHeight w:val="580"/>
+        </w:trPr>
+        <w:tc>
+          <w:tcPr>
+            <w:tcW w:w="865" w:type="dxa"/>
+            <w:vMerge w:val="restart"/>
+            <w:vAlign w:val="center"/>
+          </w:tcPr>
+          <w:p>
+            <w:pPr>
+              <w:spacing w:line="0" w:lineRule="atLeast"/>
+              <w:jc w:val="center"/>
+            </w:pPr>
+            <w:r>
+              <w:t>Test Case ID</w:t>
+            </w:r>
+          </w:p>
+        </w:tc>
+        <w:tc>
+          <w:tcPr>
+            <w:tcW w:w="1470" w:type="dxa"/>
+            <w:vMerge w:val="restart"/>
+            <w:vAlign w:val="center"/>
+          </w:tcPr>
+          <w:p>
+            <w:pPr>
+              <w:spacing w:line="0" w:lineRule="atLeast"/>
+              <w:jc w:val="center"/>
+            </w:pPr>
+            <w:r>
+              <w:t xml:space="preserve">Scenario </w:t>
+            </w:r>
+          </w:p>
+        </w:tc>
+        <w:tc>
+          <w:tcPr>
+            <w:tcW w:w="3615" w:type="dxa"/>
+            <w:gridSpan w:val="3"/>
+            <w:vAlign w:val="center"/>
+          </w:tcPr>
+          <w:p>
+            <w:pPr>
+              <w:spacing w:line="0" w:lineRule="atLeast"/>
+              <w:jc w:val="center"/>
+            </w:pPr>
+            <w:r>
+              <w:t xml:space="preserve">Input </w:t>
+            </w:r>
+          </w:p>
+        </w:tc>
+        <w:tc>
+          <w:tcPr>
+            <w:tcW w:w="3290" w:type="dxa"/>
+            <w:vMerge w:val="restart"/>
+            <w:vAlign w:val="center"/>
+          </w:tcPr>
+          <w:p>
+            <w:pPr>
+              <w:spacing w:line="0" w:lineRule="atLeast"/>
+              <w:jc w:val="center"/>
+            </w:pPr>
+            <w:r>
+              <w:t>Expected Result</w:t>
+            </w:r>
+          </w:p>
+        </w:tc>
+      </w:tr>
+      <w:tr>
+        <w:tblPrEx>
+          <w:tblCellMar>
+            <w:top w:w="0" w:type="dxa"/>
+            <w:bottom w:w="0" w:type="dxa"/>
+          </w:tblCellMar>
+        </w:tblPrEx>
+        <w:trPr>
+          <w:trHeight w:val="580"/>
+        </w:trPr>
+        <w:tc>
+          <w:tcPr>
+            <w:tcW w:w="865" w:type="dxa"/>
+            <w:vMerge/>
+            <w:vAlign w:val="center"/>
+          </w:tcPr>
+          <w:p>
+            <w:pPr>
+              <w:spacing w:line="0" w:lineRule="atLeast"/>
+              <w:jc w:val="center"/>
+            </w:pPr>
+          </w:p>
+        </w:tc>
+        <w:tc>
+          <w:tcPr>
+            <w:tcW w:w="1470" w:type="dxa"/>
+            <w:vMerge/>
+            <w:vAlign w:val="center"/>
+          </w:tcPr>
+          <w:p>
+            <w:pPr>
+              <w:spacing w:line="0" w:lineRule="atLeast"/>
+              <w:jc w:val="center"/>
+            </w:pPr>
+          </w:p>
+        </w:tc>
+        <w:tc>
+          <w:tcPr>
+            <w:tcW w:w="1301" w:type="dxa"/>
+            <w:vAlign w:val="center"/>
+          </w:tcPr>
+          <w:p>
+            <w:pPr>
+              <w:spacing w:line="0" w:lineRule="atLeast"/>
+              <w:jc w:val="center"/>
+            </w:pPr>
+            <w:r>
+              <w:t>Customer Name</w:t>
+            </w:r>
+          </w:p>
+        </w:tc>
+        <w:tc>
+          <w:tcPr>
+            <w:tcW w:w="1144" w:type="dxa"/>
+            <w:vAlign w:val="center"/>
+          </w:tcPr>
+          <w:p>
+            <w:pPr>
+              <w:spacing w:line="0" w:lineRule="atLeast"/>
+              <w:jc w:val="center"/>
+            </w:pPr>
+            <w:r>
+              <w:t>Product Name</w:t>
+            </w:r>
+          </w:p>
+        </w:tc>
+        <w:tc>
+          <w:tcPr>
+            <w:tcW w:w="1170" w:type="dxa"/>
+            <w:vAlign w:val="center"/>
+          </w:tcPr>
+          <w:p>
+            <w:pPr>
+              <w:spacing w:line="0" w:lineRule="atLeast"/>
+              <w:jc w:val="center"/>
+            </w:pPr>
+            <w:r>
+              <w:t>Quantity</w:t>
+            </w:r>
+          </w:p>
+        </w:tc>
+        <w:tc>
+          <w:tcPr>
+            <w:tcW w:w="3290" w:type="dxa"/>
+            <w:vMerge/>
+            <w:vAlign w:val="center"/>
+          </w:tcPr>
+          <w:p>
+            <w:pPr>
+              <w:spacing w:line="0" w:lineRule="atLeast"/>
+              <w:jc w:val="center"/>
+            </w:pPr>
+          </w:p>
+        </w:tc>
+      </w:tr>
+      <w:tr>
+        <w:tblPrEx>
+          <w:tblCellMar>
+            <w:top w:w="0" w:type="dxa"/>
+            <w:bottom w:w="0" w:type="dxa"/>
+          </w:tblCellMar>
+        </w:tblPrEx>
+        <w:trPr>
+          <w:trHeight w:val="1946"/>
+        </w:trPr>
+        <w:tc>
+          <w:tcPr>
+            <w:tcW w:w="865" w:type="dxa"/>
+            <w:vAlign w:val="center"/>
+          </w:tcPr>
+          <w:p>
+            <w:pPr>
+              <w:spacing w:line="0" w:lineRule="atLeast"/>
+              <w:jc w:val="center"/>
+            </w:pPr>
+            <w:r>
+              <w:t>Q 1</w:t>
+            </w:r>
+          </w:p>
+        </w:tc>
+        <w:tc>
+          <w:tcPr>
+            <w:tcW w:w="1470" w:type="dxa"/>
+            <w:vAlign w:val="center"/>
+          </w:tcPr>
+          <w:p>
+            <w:pPr>
+              <w:spacing w:line="0" w:lineRule="atLeast"/>
+              <w:jc w:val="center"/>
+            </w:pPr>
+            <w:r>
+              <w:t>Successful Sale</w:t>
+            </w:r>
+          </w:p>
+        </w:tc>
+        <w:tc>
+          <w:tcPr>
+            <w:tcW w:w="1301" w:type="dxa"/>
+            <w:vAlign w:val="center"/>
+          </w:tcPr>
+          <w:p>
+            <w:pPr>
+              <w:spacing w:line="0" w:lineRule="atLeast"/>
+              <w:jc w:val="center"/>
+            </w:pPr>
+            <w:r>
+              <w:t>V</w:t>
+            </w:r>
+          </w:p>
+        </w:tc>
+        <w:tc>
+          <w:tcPr>
+            <w:tcW w:w="1144" w:type="dxa"/>
+            <w:vAlign w:val="center"/>
+          </w:tcPr>
+          <w:p>
+            <w:pPr>
+              <w:spacing w:line="0" w:lineRule="atLeast"/>
+              <w:jc w:val="center"/>
+            </w:pPr>
+            <w:r>
+              <w:t>V</w:t>
+            </w:r>
+          </w:p>
+        </w:tc>
+        <w:tc>
+          <w:tcPr>
+            <w:tcW w:w="1170" w:type="dxa"/>
+            <w:vAlign w:val="center"/>
+          </w:tcPr>
+          <w:p>
+            <w:pPr>
+              <w:spacing w:line="0" w:lineRule="atLeast"/>
+              <w:jc w:val="center"/>
+            </w:pPr>
+            <w:r>
+              <w:t>V</w:t>
+            </w:r>
+          </w:p>
+        </w:tc>
+        <w:tc>
+          <w:tcPr>
+            <w:tcW w:w="3290" w:type="dxa"/>
+            <w:vAlign w:val="center"/>
+          </w:tcPr>
+          <w:p>
+            <w:pPr>
+              <w:widowControl w:val="0"/>
+              <w:numPr>
+                <w:ilvl w:val="0"/>
+                <w:numId w:val="11"/>
+              </w:numPr>
+              <w:spacing w:line="0" w:lineRule="atLeast"/>
+              <w:jc w:val="both"/>
+            </w:pPr>
+            <w:r>
+              <w:t xml:space="preserve">Customer is found in the system. </w:t>
+            </w:r>
+          </w:p>
+          <w:p>
+            <w:pPr>
+              <w:widowControl w:val="0"/>
+              <w:numPr>
+                <w:ilvl w:val="0"/>
+                <w:numId w:val="11"/>
+              </w:numPr>
+              <w:spacing w:line="0" w:lineRule="atLeast"/>
+              <w:jc w:val="both"/>
+            </w:pPr>
+            <w:r>
+              <w:t>Product is found in the system.</w:t>
+            </w:r>
+          </w:p>
+          <w:p>
+            <w:pPr>
+              <w:widowControl w:val="0"/>
+              <w:numPr>
+                <w:ilvl w:val="0"/>
+                <w:numId w:val="11"/>
+              </w:numPr>
+              <w:spacing w:line="0" w:lineRule="atLeast"/>
+              <w:jc w:val="both"/>
+            </w:pPr>
+            <w:r>
+              <w:t>Legitimate quantity is inserted.</w:t>
+            </w:r>
+          </w:p>
+          <w:p>
+            <w:pPr>
+              <w:widowControl w:val="0"/>
+              <w:numPr>
+                <w:ilvl w:val="0"/>
+                <w:numId w:val="11"/>
+              </w:numPr>
+              <w:spacing w:line="0" w:lineRule="atLeast"/>
+              <w:jc w:val="both"/>
+            </w:pPr>
+            <w:r>
+              <w:t>A sale is made</w:t>
+            </w:r>
+          </w:p>
+        </w:tc>
+      </w:tr>
+      <w:tr>
+        <w:tblPrEx>
+          <w:tblCellMar>
+            <w:top w:w="0" w:type="dxa"/>
+            <w:bottom w:w="0" w:type="dxa"/>
+          </w:tblCellMar>
+        </w:tblPrEx>
+        <w:trPr>
+          <w:trHeight w:val="580"/>
+        </w:trPr>
+        <w:tc>
+          <w:tcPr>
+            <w:tcW w:w="865" w:type="dxa"/>
+            <w:vAlign w:val="center"/>
+          </w:tcPr>
+          <w:p>
+            <w:pPr>
+              <w:spacing w:line="0" w:lineRule="atLeast"/>
+              <w:jc w:val="center"/>
+            </w:pPr>
+            <w:r>
+              <w:t>Q 2</w:t>
+            </w:r>
+          </w:p>
+        </w:tc>
+        <w:tc>
+          <w:tcPr>
+            <w:tcW w:w="1470" w:type="dxa"/>
+            <w:vAlign w:val="center"/>
+          </w:tcPr>
+          <w:p>
+            <w:pPr>
+              <w:spacing w:line="0" w:lineRule="atLeast"/>
+              <w:jc w:val="center"/>
+            </w:pPr>
+            <w:r>
+              <w:t xml:space="preserve">Customer doesn’t exist </w:t>
+            </w:r>
+          </w:p>
+        </w:tc>
+        <w:tc>
+          <w:tcPr>
+            <w:tcW w:w="1301" w:type="dxa"/>
+            <w:vAlign w:val="center"/>
+          </w:tcPr>
+          <w:p>
+            <w:pPr>
+              <w:spacing w:line="0" w:lineRule="atLeast"/>
+              <w:jc w:val="center"/>
+            </w:pPr>
+            <w:r>
+              <w:t>I</w:t>
+            </w:r>
+          </w:p>
+        </w:tc>
+        <w:tc>
+          <w:tcPr>
+            <w:tcW w:w="1144" w:type="dxa"/>
+            <w:vAlign w:val="center"/>
+          </w:tcPr>
+          <w:p>
+            <w:pPr>
+              <w:spacing w:line="0" w:lineRule="atLeast"/>
+              <w:jc w:val="center"/>
+            </w:pPr>
+            <w:r>
+              <w:t>V</w:t>
+            </w:r>
+          </w:p>
+        </w:tc>
+        <w:tc>
+          <w:tcPr>
+            <w:tcW w:w="1170" w:type="dxa"/>
+            <w:vAlign w:val="center"/>
+          </w:tcPr>
+          <w:p>
+            <w:pPr>
+              <w:spacing w:line="0" w:lineRule="atLeast"/>
+              <w:jc w:val="center"/>
+            </w:pPr>
+            <w:r>
+              <w:t>V</w:t>
+            </w:r>
+          </w:p>
+        </w:tc>
+        <w:tc>
+          <w:tcPr>
+            <w:tcW w:w="3290" w:type="dxa"/>
+            <w:vAlign w:val="center"/>
+          </w:tcPr>
+          <w:p>
+            <w:pPr>
+              <w:spacing w:line="0" w:lineRule="atLeast"/>
+              <w:jc w:val="center"/>
+            </w:pPr>
+            <w:r>
+              <w:t>A message should be sent to the user that there is no such customer.</w:t>
+            </w:r>
+          </w:p>
+        </w:tc>
+      </w:tr>
+      <w:tr>
+        <w:tblPrEx>
+          <w:tblCellMar>
+            <w:top w:w="0" w:type="dxa"/>
+            <w:bottom w:w="0" w:type="dxa"/>
+          </w:tblCellMar>
+        </w:tblPrEx>
+        <w:trPr>
+          <w:trHeight w:val="580"/>
+        </w:trPr>
+        <w:tc>
+          <w:tcPr>
+            <w:tcW w:w="865" w:type="dxa"/>
+            <w:vAlign w:val="center"/>
+          </w:tcPr>
+          <w:p>
+            <w:pPr>
+              <w:spacing w:line="0" w:lineRule="atLeast"/>
+              <w:jc w:val="center"/>
+            </w:pPr>
+            <w:r>
+              <w:t>Q 3</w:t>
+            </w:r>
+          </w:p>
+        </w:tc>
+        <w:tc>
+          <w:tcPr>
+            <w:tcW w:w="1470" w:type="dxa"/>
+            <w:vAlign w:val="center"/>
+          </w:tcPr>
+          <w:p>
+            <w:pPr>
+              <w:spacing w:line="0" w:lineRule="atLeast"/>
+              <w:jc w:val="center"/>
+            </w:pPr>
+            <w:r>
+              <w:t xml:space="preserve">Product doesn’t exist </w:t>
+            </w:r>
+          </w:p>
+        </w:tc>
+        <w:tc>
+          <w:tcPr>
+            <w:tcW w:w="1301" w:type="dxa"/>
+            <w:vAlign w:val="center"/>
+          </w:tcPr>
+          <w:p>
+            <w:pPr>
+              <w:spacing w:line="0" w:lineRule="atLeast"/>
+              <w:jc w:val="center"/>
+            </w:pPr>
+            <w:r>
+              <w:t>V</w:t>
+            </w:r>
+          </w:p>
+        </w:tc>
+        <w:tc>
+          <w:tcPr>
+            <w:tcW w:w="1144" w:type="dxa"/>
+            <w:vAlign w:val="center"/>
+          </w:tcPr>
+          <w:p>
+            <w:pPr>
+              <w:spacing w:line="0" w:lineRule="atLeast"/>
+              <w:jc w:val="center"/>
+            </w:pPr>
+            <w:r>
+              <w:t>I</w:t>
+            </w:r>
+          </w:p>
+        </w:tc>
+        <w:tc>
+          <w:tcPr>
+            <w:tcW w:w="1170" w:type="dxa"/>
+            <w:vAlign w:val="center"/>
+          </w:tcPr>
+          <w:p>
+            <w:pPr>
+              <w:spacing w:line="0" w:lineRule="atLeast"/>
+              <w:jc w:val="center"/>
+            </w:pPr>
+            <w:r>
+              <w:t>V</w:t>
+            </w:r>
+          </w:p>
+        </w:tc>
+        <w:tc>
+          <w:tcPr>
+            <w:tcW w:w="3290" w:type="dxa"/>
+            <w:vAlign w:val="center"/>
+          </w:tcPr>
+          <w:p>
+            <w:pPr>
+              <w:spacing w:line="0" w:lineRule="atLeast"/>
+              <w:jc w:val="center"/>
+            </w:pPr>
+            <w:r>
+              <w:t>A message should be sent to the user that there is no such product.</w:t>
+            </w:r>
+          </w:p>
+        </w:tc>
+      </w:tr>
+      <w:tr>
+        <w:tblPrEx>
+          <w:tblCellMar>
+            <w:top w:w="0" w:type="dxa"/>
+            <w:bottom w:w="0" w:type="dxa"/>
+          </w:tblCellMar>
+        </w:tblPrEx>
+        <w:trPr>
+          <w:trHeight w:val="971"/>
+        </w:trPr>
+        <w:tc>
+          <w:tcPr>
+            <w:tcW w:w="865" w:type="dxa"/>
+            <w:vAlign w:val="center"/>
+          </w:tcPr>
+          <w:p>
+            <w:pPr>
+              <w:spacing w:line="0" w:lineRule="atLeast"/>
+              <w:jc w:val="center"/>
+            </w:pPr>
+            <w:r>
+              <w:t>Q 4</w:t>
+            </w:r>
+          </w:p>
+        </w:tc>
+        <w:tc>
+          <w:tcPr>
+            <w:tcW w:w="1470" w:type="dxa"/>
+            <w:vAlign w:val="center"/>
+          </w:tcPr>
+          <w:p>
+            <w:pPr>
+              <w:spacing w:line="0" w:lineRule="atLeast"/>
+              <w:jc w:val="center"/>
+            </w:pPr>
+            <w:r>
+              <w:t>Bad quantity input</w:t>
+            </w:r>
+          </w:p>
+        </w:tc>
+        <w:tc>
+          <w:tcPr>
+            <w:tcW w:w="1301" w:type="dxa"/>
+            <w:vAlign w:val="center"/>
+          </w:tcPr>
+          <w:p>
+            <w:pPr>
+              <w:spacing w:line="0" w:lineRule="atLeast"/>
+              <w:jc w:val="center"/>
+            </w:pPr>
+            <w:r>
+              <w:t>V</w:t>
+            </w:r>
+          </w:p>
+        </w:tc>
+        <w:tc>
+          <w:tcPr>
+            <w:tcW w:w="1144" w:type="dxa"/>
+            <w:vAlign w:val="center"/>
+          </w:tcPr>
+          <w:p>
+            <w:pPr>
+              <w:spacing w:line="0" w:lineRule="atLeast"/>
+              <w:jc w:val="center"/>
+            </w:pPr>
+            <w:r>
+              <w:t>V</w:t>
+            </w:r>
+          </w:p>
+        </w:tc>
+        <w:tc>
+          <w:tcPr>
+            <w:tcW w:w="1170" w:type="dxa"/>
+            <w:vAlign w:val="center"/>
+          </w:tcPr>
+          <w:p>
+            <w:pPr>
+              <w:spacing w:line="0" w:lineRule="atLeast"/>
+              <w:jc w:val="center"/>
+            </w:pPr>
+            <w:r>
+              <w:t>I</w:t>
+            </w:r>
+          </w:p>
+        </w:tc>
+        <w:tc>
+          <w:tcPr>
+            <w:tcW w:w="3290" w:type="dxa"/>
+            <w:vAlign w:val="center"/>
+          </w:tcPr>
+          <w:p>
+            <w:pPr>
+              <w:spacing w:line="0" w:lineRule="atLeast"/>
+              <w:jc w:val="center"/>
+            </w:pPr>
+            <w:r>
+              <w:t xml:space="preserve">A message should be sent to the user that there </w:t>
+            </w:r>
+            <w:proofErr w:type="gramStart"/>
+            <w:r>
+              <w:t>is</w:t>
+            </w:r>
+            <w:proofErr w:type="gramEnd"/>
+            <w:r>
+              <w:t xml:space="preserve"> not enough items for the order.</w:t>
+            </w:r>
+          </w:p>
+        </w:tc>
+      </w:tr>
+    </w:tbl>
+    <w:p>
+      <w:pPr>
+        <w:tabs>
+          <w:tab w:val="left" w:pos="1028"/>
+        </w:tabs>
+      </w:pPr>
+    </w:p>
+    <w:p>
+      <w:pPr>
+        <w:tabs>
+          <w:tab w:val="left" w:pos="1028"/>
+        </w:tabs>
+      </w:pPr>
+      <w:r>
+        <w:br/>
+      </w:r>
+      <w:r>
+        <w:br/>
+      </w:r>
+      <w:r>
+        <w:t xml:space="preserve">This table represents a black box test. It focuses solely on input and output, ignoring the internal structure and implementation. The advantage is that the test can be reused as it is, regardless of future changes and improvements in the code.  </w:t>
+      </w:r>
+    </w:p>
+    <w:p>
+      <w:pPr>
+        <w:tabs>
+          <w:tab w:val="left" w:pos="1028"/>
+        </w:tabs>
+      </w:pPr>
+      <w:r>
+        <w:t xml:space="preserve">Another important thing to test </w:t>
+      </w:r>
+      <w:proofErr w:type="gramStart"/>
+      <w:r>
+        <w:t>are</w:t>
+      </w:r>
+      <w:proofErr w:type="gramEnd"/>
+      <w:r>
+        <w:t xml:space="preserve"> input ranges. They are best </w:t>
+      </w:r>
+      <w:proofErr w:type="spellStart"/>
+      <w:r>
+        <w:t>analysed</w:t>
+      </w:r>
+      <w:proofErr w:type="spellEnd"/>
+      <w:r>
+        <w:t xml:space="preserve"> by using equivalence class partitioning. This is done by identifying valid classes and invalid. Each legal input is tested just below and above the set boundary. </w:t>
+      </w:r>
+    </w:p>
+    <w:p>
+      <w:pPr>
+        <w:spacing w:after="200" w:line="276" w:lineRule="auto"/>
+      </w:pPr>
+      <w:r>
+        <w:br w:type="page"/>
+      </w:r>
+    </w:p>
+    <w:p>
+      <w:pPr>
+        <w:tabs>
+          <w:tab w:val="center" w:pos="4326"/>
+          <w:tab w:val="left" w:pos="6795"/>
+        </w:tabs>
+      </w:pPr>
       <w:r>
         <w:lastRenderedPageBreak/>
-        <w:t xml:space="preserve">Quality </w:t>
-      </w:r>
-      <w:r>
-        <w:t>C</w:t>
-      </w:r>
-      <w:r>
-        <w:t>riteria</w:t>
+        <w:tab/>
+        <w:t xml:space="preserve">                                    0                        </w:t>
+      </w:r>
+    </w:p>
+    <w:p>
+      <w:r>
+        <w:rPr>
+          <w:noProof/>
+        </w:rPr>
+        <mc:AlternateContent>
+          <mc:Choice Requires="wps">
+            <w:drawing>
+              <wp:anchor distT="0" distB="0" distL="114300" distR="114300" simplePos="0" relativeHeight="251673600" behindDoc="0" locked="0" layoutInCell="1" allowOverlap="1" wp14:anchorId="51856394" wp14:editId="054A0B7F">
+                <wp:simplePos x="0" y="0"/>
+                <wp:positionH relativeFrom="column">
+                  <wp:posOffset>3276600</wp:posOffset>
+                </wp:positionH>
+                <wp:positionV relativeFrom="paragraph">
+                  <wp:posOffset>24765</wp:posOffset>
+                </wp:positionV>
+                <wp:extent cx="76200" cy="95250"/>
+                <wp:effectExtent l="0" t="0" r="19050" b="19050"/>
+                <wp:wrapNone/>
+                <wp:docPr id="47" name="Oval 47"/>
+                <wp:cNvGraphicFramePr>
+                  <a:graphicFrameLocks xmlns:a="http://schemas.openxmlformats.org/drawingml/2006/main"/>
+                </wp:cNvGraphicFramePr>
+                <a:graphic xmlns:a="http://schemas.openxmlformats.org/drawingml/2006/main">
+                  <a:graphicData uri="http://schemas.microsoft.com/office/word/2010/wordprocessingShape">
+                    <wps:wsp>
+                      <wps:cNvSpPr>
+                        <a:spLocks noChangeArrowheads="1"/>
+                      </wps:cNvSpPr>
+                      <wps:spPr bwMode="auto">
+                        <a:xfrm>
+                          <a:off x="0" y="0"/>
+                          <a:ext cx="76200" cy="95250"/>
+                        </a:xfrm>
+                        <a:prstGeom prst="ellipse">
+                          <a:avLst/>
+                        </a:prstGeom>
+                        <a:gradFill rotWithShape="0">
+                          <a:gsLst>
+                            <a:gs pos="0">
+                              <a:srgbClr val="BBD5F0"/>
+                            </a:gs>
+                            <a:gs pos="100000">
+                              <a:srgbClr val="9CBEE0"/>
+                            </a:gs>
+                          </a:gsLst>
+                          <a:lin ang="5400000" scaled="1"/>
+                        </a:gradFill>
+                        <a:ln w="15875">
+                          <a:solidFill>
+                            <a:srgbClr val="739CC3"/>
+                          </a:solidFill>
+                          <a:round/>
+                          <a:headEnd/>
+                          <a:tailEnd/>
+                        </a:ln>
+                      </wps:spPr>
+                      <wps:bodyPr rot="0" vert="horz" wrap="square" lIns="91440" tIns="45720" rIns="91440" bIns="45720" anchor="t" anchorCtr="0" upright="1">
+                        <a:noAutofit/>
+                      </wps:bodyPr>
+                    </wps:wsp>
+                  </a:graphicData>
+                </a:graphic>
+                <wp14:sizeRelH relativeFrom="page">
+                  <wp14:pctWidth>0</wp14:pctWidth>
+                </wp14:sizeRelH>
+                <wp14:sizeRelV relativeFrom="page">
+                  <wp14:pctHeight>0</wp14:pctHeight>
+                </wp14:sizeRelV>
+              </wp:anchor>
+            </w:drawing>
+          </mc:Choice>
+          <mc:Fallback>
+            <w:pict>
+              <v:oval id="Oval 47" o:spid="_x0000_s1026" style="position:absolute;margin-left:258pt;margin-top:1.95pt;width:6pt;height:7.5pt;z-index:251673600;visibility:visible;mso-wrap-style:square;mso-width-percent:0;mso-height-percent:0;mso-wrap-distance-left:9pt;mso-wrap-distance-top:0;mso-wrap-distance-right:9pt;mso-wrap-distance-bottom:0;mso-position-horizontal:absolute;mso-position-horizontal-relative:text;mso-position-vertical:absolute;mso-position-vertical-relative:text;mso-width-percent:0;mso-height-percent:0;mso-width-relative:page;mso-height-relative:page;v-text-anchor:top" o:gfxdata="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" fillcolor="#bbd5f0" strokecolor="#739cc3" strokeweight="1.25pt">
+                <v:fill color2="#9cbee0" focus="100%" type="gradient"/>
+              </v:oval>
+            </w:pict>
+          </mc:Fallback>
+        </mc:AlternateContent>
+      </w:r>
+      <w:r>
+        <w:rPr>
+          <w:noProof/>
+        </w:rPr>
+        <mc:AlternateContent>
+          <mc:Choice Requires="wps">
+            <w:drawing>
+              <wp:anchor distT="0" distB="0" distL="114300" distR="114300" simplePos="0" relativeHeight="251672576" behindDoc="0" locked="0" layoutInCell="1" allowOverlap="1" wp14:anchorId="7E0CE799" wp14:editId="501DC5FA">
+                <wp:simplePos x="0" y="0"/>
+                <wp:positionH relativeFrom="column">
+                  <wp:posOffset>1466850</wp:posOffset>
+                </wp:positionH>
+                <wp:positionV relativeFrom="paragraph">
+                  <wp:posOffset>71120</wp:posOffset>
+                </wp:positionV>
+                <wp:extent cx="3676650" cy="9525"/>
+                <wp:effectExtent l="9525" t="14605" r="9525" b="13970"/>
+                <wp:wrapNone/>
+                <wp:docPr id="46" name="Straight Connector 46"/>
+                <wp:cNvGraphicFramePr>
+                  <a:graphicFrameLocks xmlns:a="http://schemas.openxmlformats.org/drawingml/2006/main"/>
+                </wp:cNvGraphicFramePr>
+                <a:graphic xmlns:a="http://schemas.openxmlformats.org/drawingml/2006/main">
+                  <a:graphicData uri="http://schemas.microsoft.com/office/word/2010/wordprocessingShape">
+                    <wps:wsp>
+                      <wps:cNvCnPr>
+                        <a:cxnSpLocks noChangeShapeType="1"/>
+                      </wps:cNvCnPr>
+                      <wps:spPr bwMode="auto">
+                        <a:xfrm flipV="1">
+                          <a:off x="0" y="0"/>
+                          <a:ext cx="3676650" cy="9525"/>
+                        </a:xfrm>
+                        <a:prstGeom prst="line">
+                          <a:avLst/>
+                        </a:prstGeom>
+                        <a:noFill/>
+                        <a:ln w="15875">
+                          <a:solidFill>
+                            <a:srgbClr val="739CC3"/>
+                          </a:solidFill>
+                          <a:round/>
+                          <a:headEnd/>
+                          <a:tailEnd/>
+                        </a:ln>
+                        <a:extLst>
+                          <a:ext uri="{909E8E84-426E-40DD-AFC4-6F175D3DCCD1}">
+                            <a14:hiddenFill xmlns:a14="http://schemas.microsoft.com/office/drawing/2010/main">
+                              <a:noFill/>
+                            </a14:hiddenFill>
+                          </a:ext>
+                        </a:extLst>
+                      </wps:spPr>
+                      <wps:bodyPr/>
+                    </wps:wsp>
+                  </a:graphicData>
+                </a:graphic>
+                <wp14:sizeRelH relativeFrom="page">
+                  <wp14:pctWidth>0</wp14:pctWidth>
+                </wp14:sizeRelH>
+                <wp14:sizeRelV relativeFrom="page">
+                  <wp14:pctHeight>0</wp14:pctHeight>
+                </wp14:sizeRelV>
+              </wp:anchor>
+            </w:drawing>
+          </mc:Choice>
+          <mc:Fallback>
+            <w:pict>
+              <v:line id="Straight Connector 46" o:spid="_x0000_s1026" style="position:absolute;flip:y;z-index:251672576;visibility:visible;mso-wrap-style:square;mso-width-percent:0;mso-height-percent:0;mso-wrap-distance-left:9pt;mso-wrap-distance-top:0;mso-wrap-distance-right:9pt;mso-wrap-distance-bottom:0;mso-position-horizontal:absolute;mso-position-horizontal-relative:text;mso-position-vertical:absolute;mso-position-vertical-relative:text;mso-width-percent:0;mso-height-percent:0;mso-width-relative:page;mso-height-relative:page" from="115.5pt,5.6pt" to="405pt,6.35pt" o:gfxdata="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" strokecolor="#739cc3" strokeweight="1.25pt"/>
+            </w:pict>
+          </mc:Fallback>
+        </mc:AlternateContent>
+      </w:r>
+      <w:r>
+        <w:rPr>
+          <w:noProof/>
+        </w:rPr>
+        <mc:AlternateContent>
+          <mc:Choice Requires="wps">
+            <w:drawing>
+              <wp:anchor distT="0" distB="0" distL="114300" distR="114300" simplePos="0" relativeHeight="251671552" behindDoc="0" locked="0" layoutInCell="1" allowOverlap="1" wp14:anchorId="2140E928" wp14:editId="523D5522">
+                <wp:simplePos x="0" y="0"/>
+                <wp:positionH relativeFrom="column">
+                  <wp:posOffset>1466850</wp:posOffset>
+                </wp:positionH>
+                <wp:positionV relativeFrom="paragraph">
+                  <wp:posOffset>61595</wp:posOffset>
+                </wp:positionV>
+                <wp:extent cx="3676650" cy="9525"/>
+                <wp:effectExtent l="9525" t="14605" r="9525" b="13970"/>
+                <wp:wrapNone/>
+                <wp:docPr id="45" name="Straight Connector 45"/>
+                <wp:cNvGraphicFramePr>
+                  <a:graphicFrameLocks xmlns:a="http://schemas.openxmlformats.org/drawingml/2006/main"/>
+                </wp:cNvGraphicFramePr>
+                <a:graphic xmlns:a="http://schemas.openxmlformats.org/drawingml/2006/main">
+                  <a:graphicData uri="http://schemas.microsoft.com/office/word/2010/wordprocessingShape">
+                    <wps:wsp>
+                      <wps:cNvCnPr>
+                        <a:cxnSpLocks noChangeShapeType="1"/>
+                      </wps:cNvCnPr>
+                      <wps:spPr bwMode="auto">
+                        <a:xfrm flipV="1">
+                          <a:off x="0" y="0"/>
+                          <a:ext cx="3676650" cy="9525"/>
+                        </a:xfrm>
+                        <a:prstGeom prst="line">
+                          <a:avLst/>
+                        </a:prstGeom>
+                        <a:noFill/>
+                        <a:ln w="15875">
+                          <a:solidFill>
+                            <a:srgbClr val="739CC3"/>
+                          </a:solidFill>
+                          <a:round/>
+                          <a:headEnd/>
+                          <a:tailEnd/>
+                        </a:ln>
+                        <a:extLst>
+                          <a:ext uri="{909E8E84-426E-40DD-AFC4-6F175D3DCCD1}">
+                            <a14:hiddenFill xmlns:a14="http://schemas.microsoft.com/office/drawing/2010/main">
+                              <a:noFill/>
+                            </a14:hiddenFill>
+                          </a:ext>
+                        </a:extLst>
+                      </wps:spPr>
+                      <wps:bodyPr/>
+                    </wps:wsp>
+                  </a:graphicData>
+                </a:graphic>
+                <wp14:sizeRelH relativeFrom="page">
+                  <wp14:pctWidth>0</wp14:pctWidth>
+                </wp14:sizeRelH>
+                <wp14:sizeRelV relativeFrom="page">
+                  <wp14:pctHeight>0</wp14:pctHeight>
+                </wp14:sizeRelV>
+              </wp:anchor>
+            </w:drawing>
+          </mc:Choice>
+          <mc:Fallback>
+            <w:pict>
+              <v:line id="Straight Connector 45" o:spid="_x0000_s1026" style="position:absolute;flip:y;z-index:251671552;visibility:visible;mso-wrap-style:square;mso-width-percent:0;mso-height-percent:0;mso-wrap-distance-left:9pt;mso-wrap-distance-top:0;mso-wrap-distance-right:9pt;mso-wrap-distance-bottom:0;mso-position-horizontal:absolute;mso-position-horizontal-relative:text;mso-position-vertical:absolute;mso-position-vertical-relative:text;mso-width-percent:0;mso-height-percent:0;mso-width-relative:page;mso-height-relative:page" from="115.5pt,4.85pt" to="405pt,5.6pt" o:gfxdata="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" strokecolor="#739cc3" strokeweight="1.25pt"/>
+            </w:pict>
+          </mc:Fallback>
+        </mc:AlternateContent>
+      </w:r>
+      <w:r>
+        <w:t xml:space="preserve">  Amount in Stock</w:t>
+      </w:r>
+    </w:p>
+    <w:p>
+      <w:pPr>
+        <w:tabs>
+          <w:tab w:val="center" w:pos="4326"/>
+          <w:tab w:val="left" w:pos="6795"/>
+        </w:tabs>
+      </w:pPr>
+      <w:r>
+        <w:t xml:space="preserve">                                                             </w:t>
+      </w:r>
+      <w:r>
+        <w:t xml:space="preserve">                        </w:t>
+      </w:r>
+      <w:r>
+        <w:t>Invalid                    Valid</w:t>
+      </w:r>
+    </w:p>
+    <w:p>
+      <w:pPr>
+        <w:tabs>
+          <w:tab w:val="left" w:pos="2790"/>
+          <w:tab w:val="left" w:pos="6135"/>
+        </w:tabs>
+      </w:pPr>
+      <w:r>
+        <w:tab/>
+        <w:t xml:space="preserve">                          </w:t>
+      </w:r>
+      <w:r>
+        <w:t xml:space="preserve">        </w:t>
+      </w:r>
+      <w:proofErr w:type="gramStart"/>
+      <w:r>
+        <w:t>0             Amount</w:t>
+      </w:r>
+      <w:proofErr w:type="gramEnd"/>
+      <w:r>
+        <w:t xml:space="preserve"> in Stock       </w:t>
+      </w:r>
+    </w:p>
+    <w:p>
+      <w:r>
+        <w:rPr>
+          <w:noProof/>
+        </w:rPr>
+        <mc:AlternateContent>
+          <mc:Choice Requires="wps">
+            <w:drawing>
+              <wp:anchor distT="0" distB="0" distL="114300" distR="114300" simplePos="0" relativeHeight="251675648" behindDoc="0" locked="0" layoutInCell="1" allowOverlap="1" wp14:anchorId="7D968AE4" wp14:editId="135B39DA">
+                <wp:simplePos x="0" y="0"/>
+                <wp:positionH relativeFrom="column">
+                  <wp:posOffset>2857500</wp:posOffset>
+                </wp:positionH>
+                <wp:positionV relativeFrom="paragraph">
+                  <wp:posOffset>42545</wp:posOffset>
+                </wp:positionV>
+                <wp:extent cx="76200" cy="95250"/>
+                <wp:effectExtent l="9525" t="10160" r="9525" b="8890"/>
+                <wp:wrapNone/>
+                <wp:docPr id="44" name="Oval 44"/>
+                <wp:cNvGraphicFramePr>
+                  <a:graphicFrameLocks xmlns:a="http://schemas.openxmlformats.org/drawingml/2006/main"/>
+                </wp:cNvGraphicFramePr>
+                <a:graphic xmlns:a="http://schemas.openxmlformats.org/drawingml/2006/main">
+                  <a:graphicData uri="http://schemas.microsoft.com/office/word/2010/wordprocessingShape">
+                    <wps:wsp>
+                      <wps:cNvSpPr>
+                        <a:spLocks noChangeArrowheads="1"/>
+                      </wps:cNvSpPr>
+                      <wps:spPr bwMode="auto">
+                        <a:xfrm>
+                          <a:off x="0" y="0"/>
+                          <a:ext cx="76200" cy="95250"/>
+                        </a:xfrm>
+                        <a:prstGeom prst="ellipse">
+                          <a:avLst/>
+                        </a:prstGeom>
+                        <a:gradFill rotWithShape="0">
+                          <a:gsLst>
+                            <a:gs pos="0">
+                              <a:srgbClr val="BBD5F0"/>
+                            </a:gs>
+                            <a:gs pos="100000">
+                              <a:srgbClr val="9CBEE0"/>
+                            </a:gs>
+                          </a:gsLst>
+                          <a:lin ang="5400000" scaled="1"/>
+                        </a:gradFill>
+                        <a:ln w="15875">
+                          <a:solidFill>
+                            <a:srgbClr val="739CC3"/>
+                          </a:solidFill>
+                          <a:round/>
+                          <a:headEnd/>
+                          <a:tailEnd/>
+                        </a:ln>
+                      </wps:spPr>
+                      <wps:bodyPr rot="0" vert="horz" wrap="square" lIns="91440" tIns="45720" rIns="91440" bIns="45720" anchor="t" anchorCtr="0" upright="1">
+                        <a:noAutofit/>
+                      </wps:bodyPr>
+                    </wps:wsp>
+                  </a:graphicData>
+                </a:graphic>
+                <wp14:sizeRelH relativeFrom="page">
+                  <wp14:pctWidth>0</wp14:pctWidth>
+                </wp14:sizeRelH>
+                <wp14:sizeRelV relativeFrom="page">
+                  <wp14:pctHeight>0</wp14:pctHeight>
+                </wp14:sizeRelV>
+              </wp:anchor>
+            </w:drawing>
+          </mc:Choice>
+          <mc:Fallback>
+            <w:pict>
+              <v:oval id="Oval 44" o:spid="_x0000_s1026" style="position:absolute;margin-left:225pt;margin-top:3.35pt;width:6pt;height:7.5pt;z-index:251675648;visibility:visible;mso-wrap-style:square;mso-width-percent:0;mso-height-percent:0;mso-wrap-distance-left:9pt;mso-wrap-distance-top:0;mso-wrap-distance-right:9pt;mso-wrap-distance-bottom:0;mso-position-horizontal:absolute;mso-position-horizontal-relative:text;mso-position-vertical:absolute;mso-position-vertical-relative:text;mso-width-percent:0;mso-height-percent:0;mso-width-relative:page;mso-height-relative:page;v-text-anchor:top" o:gfxdata="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" fillcolor="#bbd5f0" strokecolor="#739cc3" strokeweight="1.25pt">
+                <v:fill color2="#9cbee0" focus="100%" type="gradient"/>
+              </v:oval>
+            </w:pict>
+          </mc:Fallback>
+        </mc:AlternateContent>
+      </w:r>
+      <w:r>
+        <w:rPr>
+          <w:noProof/>
+        </w:rPr>
+        <mc:AlternateContent>
+          <mc:Choice Requires="wps">
+            <w:drawing>
+              <wp:anchor distT="0" distB="0" distL="114300" distR="114300" simplePos="0" relativeHeight="251677696" behindDoc="0" locked="0" layoutInCell="1" allowOverlap="1" wp14:anchorId="2DC71EC3" wp14:editId="4AF3EC04">
+                <wp:simplePos x="0" y="0"/>
+                <wp:positionH relativeFrom="column">
+                  <wp:posOffset>4038600</wp:posOffset>
+                </wp:positionH>
+                <wp:positionV relativeFrom="paragraph">
+                  <wp:posOffset>38735</wp:posOffset>
+                </wp:positionV>
+                <wp:extent cx="76200" cy="76200"/>
+                <wp:effectExtent l="9525" t="15875" r="9525" b="12700"/>
+                <wp:wrapNone/>
+                <wp:docPr id="43" name="Oval 43"/>
+                <wp:cNvGraphicFramePr>
+                  <a:graphicFrameLocks xmlns:a="http://schemas.openxmlformats.org/drawingml/2006/main"/>
+                </wp:cNvGraphicFramePr>
+                <a:graphic xmlns:a="http://schemas.openxmlformats.org/drawingml/2006/main">
+                  <a:graphicData uri="http://schemas.microsoft.com/office/word/2010/wordprocessingShape">
+                    <wps:wsp>
+                      <wps:cNvSpPr>
+                        <a:spLocks noChangeArrowheads="1"/>
+                      </wps:cNvSpPr>
+                      <wps:spPr bwMode="auto">
+                        <a:xfrm>
+                          <a:off x="0" y="0"/>
+                          <a:ext cx="76200" cy="76200"/>
+                        </a:xfrm>
+                        <a:prstGeom prst="ellipse">
+                          <a:avLst/>
+                        </a:prstGeom>
+                        <a:gradFill rotWithShape="0">
+                          <a:gsLst>
+                            <a:gs pos="0">
+                              <a:srgbClr val="BBD5F0"/>
+                            </a:gs>
+                            <a:gs pos="100000">
+                              <a:srgbClr val="9CBEE0"/>
+                            </a:gs>
+                          </a:gsLst>
+                          <a:lin ang="5400000" scaled="1"/>
+                        </a:gradFill>
+                        <a:ln w="15875">
+                          <a:solidFill>
+                            <a:srgbClr val="739CC3"/>
+                          </a:solidFill>
+                          <a:round/>
+                          <a:headEnd/>
+                          <a:tailEnd/>
+                        </a:ln>
+                      </wps:spPr>
+                      <wps:bodyPr rot="0" vert="horz" wrap="square" lIns="91440" tIns="45720" rIns="91440" bIns="45720" anchor="t" anchorCtr="0" upright="1">
+                        <a:noAutofit/>
+                      </wps:bodyPr>
+                    </wps:wsp>
+                  </a:graphicData>
+                </a:graphic>
+                <wp14:sizeRelH relativeFrom="page">
+                  <wp14:pctWidth>0</wp14:pctWidth>
+                </wp14:sizeRelH>
+                <wp14:sizeRelV relativeFrom="page">
+                  <wp14:pctHeight>0</wp14:pctHeight>
+                </wp14:sizeRelV>
+              </wp:anchor>
+            </w:drawing>
+          </mc:Choice>
+          <mc:Fallback>
+            <w:pict>
+              <v:oval id="Oval 43" o:spid="_x0000_s1026" style="position:absolute;margin-left:318pt;margin-top:3.05pt;width:6pt;height:6pt;z-index:251677696;visibility:visible;mso-wrap-style:square;mso-width-percent:0;mso-height-percent:0;mso-wrap-distance-left:9pt;mso-wrap-distance-top:0;mso-wrap-distance-right:9pt;mso-wrap-distance-bottom:0;mso-position-horizontal:absolute;mso-position-horizontal-relative:text;mso-position-vertical:absolute;mso-position-vertical-relative:text;mso-width-percent:0;mso-height-percent:0;mso-width-relative:page;mso-height-relative:page;v-text-anchor:top" o:gfxdata="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" fillcolor="#bbd5f0" strokecolor="#739cc3" strokeweight="1.25pt">
+                <v:fill color2="#9cbee0" focus="100%" type="gradient"/>
+              </v:oval>
+            </w:pict>
+          </mc:Fallback>
+        </mc:AlternateContent>
+      </w:r>
+      <w:r>
+        <w:rPr>
+          <w:noProof/>
+        </w:rPr>
+        <mc:AlternateContent>
+          <mc:Choice Requires="wps">
+            <w:drawing>
+              <wp:anchor distT="0" distB="0" distL="114300" distR="114300" simplePos="0" relativeHeight="251676672" behindDoc="0" locked="0" layoutInCell="1" allowOverlap="1" wp14:anchorId="0AB232BE" wp14:editId="71515BF7">
+                <wp:simplePos x="0" y="0"/>
+                <wp:positionH relativeFrom="column">
+                  <wp:posOffset>1409700</wp:posOffset>
+                </wp:positionH>
+                <wp:positionV relativeFrom="paragraph">
+                  <wp:posOffset>80645</wp:posOffset>
+                </wp:positionV>
+                <wp:extent cx="3676650" cy="9525"/>
+                <wp:effectExtent l="9525" t="10160" r="9525" b="8890"/>
+                <wp:wrapNone/>
+                <wp:docPr id="42" name="Straight Connector 42"/>
+                <wp:cNvGraphicFramePr>
+                  <a:graphicFrameLocks xmlns:a="http://schemas.openxmlformats.org/drawingml/2006/main"/>
+                </wp:cNvGraphicFramePr>
+                <a:graphic xmlns:a="http://schemas.openxmlformats.org/drawingml/2006/main">
+                  <a:graphicData uri="http://schemas.microsoft.com/office/word/2010/wordprocessingShape">
+                    <wps:wsp>
+                      <wps:cNvCnPr>
+                        <a:cxnSpLocks noChangeShapeType="1"/>
+                      </wps:cNvCnPr>
+                      <wps:spPr bwMode="auto">
+                        <a:xfrm flipV="1">
+                          <a:off x="0" y="0"/>
+                          <a:ext cx="3676650" cy="9525"/>
+                        </a:xfrm>
+                        <a:prstGeom prst="line">
+                          <a:avLst/>
+                        </a:prstGeom>
+                        <a:noFill/>
+                        <a:ln w="15875">
+                          <a:solidFill>
+                            <a:srgbClr val="739CC3"/>
+                          </a:solidFill>
+                          <a:round/>
+                          <a:headEnd/>
+                          <a:tailEnd/>
+                        </a:ln>
+                        <a:extLst>
+                          <a:ext uri="{909E8E84-426E-40DD-AFC4-6F175D3DCCD1}">
+                            <a14:hiddenFill xmlns:a14="http://schemas.microsoft.com/office/drawing/2010/main">
+                              <a:noFill/>
+                            </a14:hiddenFill>
+                          </a:ext>
+                        </a:extLst>
+                      </wps:spPr>
+                      <wps:bodyPr/>
+                    </wps:wsp>
+                  </a:graphicData>
+                </a:graphic>
+                <wp14:sizeRelH relativeFrom="page">
+                  <wp14:pctWidth>0</wp14:pctWidth>
+                </wp14:sizeRelH>
+                <wp14:sizeRelV relativeFrom="page">
+                  <wp14:pctHeight>0</wp14:pctHeight>
+                </wp14:sizeRelV>
+              </wp:anchor>
+            </w:drawing>
+          </mc:Choice>
+          <mc:Fallback>
+            <w:pict>
+              <v:line id="Straight Connector 42" o:spid="_x0000_s1026" style="position:absolute;flip:y;z-index:251676672;visibility:visible;mso-wrap-style:square;mso-width-percent:0;mso-height-percent:0;mso-wrap-distance-left:9pt;mso-wrap-distance-top:0;mso-wrap-distance-right:9pt;mso-wrap-distance-bottom:0;mso-position-horizontal:absolute;mso-position-horizontal-relative:text;mso-position-vertical:absolute;mso-position-vertical-relative:text;mso-width-percent:0;mso-height-percent:0;mso-width-relative:page;mso-height-relative:page" from="111pt,6.35pt" to="400.5pt,7.1pt" o:gfxdata="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" strokecolor="#739cc3" strokeweight="1.25pt"/>
+            </w:pict>
+          </mc:Fallback>
+        </mc:AlternateContent>
+      </w:r>
+      <w:r>
+        <w:rPr>
+          <w:noProof/>
+        </w:rPr>
+        <mc:AlternateContent>
+          <mc:Choice Requires="wps">
+            <w:drawing>
+              <wp:anchor distT="0" distB="0" distL="114300" distR="114300" simplePos="0" relativeHeight="251674624" behindDoc="0" locked="0" layoutInCell="1" allowOverlap="1" wp14:anchorId="594214BB" wp14:editId="57222977">
+                <wp:simplePos x="0" y="0"/>
+                <wp:positionH relativeFrom="column">
+                  <wp:posOffset>1466850</wp:posOffset>
+                </wp:positionH>
+                <wp:positionV relativeFrom="paragraph">
+                  <wp:posOffset>61595</wp:posOffset>
+                </wp:positionV>
+                <wp:extent cx="3676650" cy="9525"/>
+                <wp:effectExtent l="9525" t="10160" r="9525" b="8890"/>
+                <wp:wrapNone/>
+                <wp:docPr id="41" name="Straight Connector 41"/>
+                <wp:cNvGraphicFramePr>
+                  <a:graphicFrameLocks xmlns:a="http://schemas.openxmlformats.org/drawingml/2006/main"/>
+                </wp:cNvGraphicFramePr>
+                <a:graphic xmlns:a="http://schemas.openxmlformats.org/drawingml/2006/main">
+                  <a:graphicData uri="http://schemas.microsoft.com/office/word/2010/wordprocessingShape">
+                    <wps:wsp>
+                      <wps:cNvCnPr>
+                        <a:cxnSpLocks noChangeShapeType="1"/>
+                      </wps:cNvCnPr>
+                      <wps:spPr bwMode="auto">
+                        <a:xfrm flipV="1">
+                          <a:off x="0" y="0"/>
+                          <a:ext cx="3676650" cy="9525"/>
+                        </a:xfrm>
+                        <a:prstGeom prst="line">
+                          <a:avLst/>
+                        </a:prstGeom>
+                        <a:noFill/>
+                        <a:ln w="15875">
+                          <a:solidFill>
+                            <a:srgbClr val="739CC3"/>
+                          </a:solidFill>
+                          <a:round/>
+                          <a:headEnd/>
+                          <a:tailEnd/>
+                        </a:ln>
+                        <a:extLst>
+                          <a:ext uri="{909E8E84-426E-40DD-AFC4-6F175D3DCCD1}">
+                            <a14:hiddenFill xmlns:a14="http://schemas.microsoft.com/office/drawing/2010/main">
+                              <a:noFill/>
+                            </a14:hiddenFill>
+                          </a:ext>
+                        </a:extLst>
+                      </wps:spPr>
+                      <wps:bodyPr/>
+                    </wps:wsp>
+                  </a:graphicData>
+                </a:graphic>
+                <wp14:sizeRelH relativeFrom="page">
+                  <wp14:pctWidth>0</wp14:pctWidth>
+                </wp14:sizeRelH>
+                <wp14:sizeRelV relativeFrom="page">
+                  <wp14:pctHeight>0</wp14:pctHeight>
+                </wp14:sizeRelV>
+              </wp:anchor>
+            </w:drawing>
+          </mc:Choice>
+          <mc:Fallback>
+            <w:pict>
+              <v:line id="Straight Connector 41" o:spid="_x0000_s1026" style="position:absolute;flip:y;z-index:251674624;visibility:visible;mso-wrap-style:square;mso-width-percent:0;mso-height-percent:0;mso-wrap-distance-left:9pt;mso-wrap-distance-top:0;mso-wrap-distance-right:9pt;mso-wrap-distance-bottom:0;mso-position-horizontal:absolute;mso-position-horizontal-relative:text;mso-position-vertical:absolute;mso-position-vertical-relative:text;mso-width-percent:0;mso-height-percent:0;mso-width-relative:page;mso-height-relative:page" from="115.5pt,4.85pt" to="405pt,5.6pt" o:gfxdata="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" strokecolor="#739cc3" strokeweight="1.25pt"/>
+            </w:pict>
+          </mc:Fallback>
+        </mc:AlternateContent>
+      </w:r>
+      <w:r>
+        <w:t xml:space="preserve">  Amount </w:t>
+      </w:r>
+    </w:p>
+    <w:p>
+      <w:pPr>
+        <w:tabs>
+          <w:tab w:val="center" w:pos="4326"/>
+          <w:tab w:val="left" w:pos="6795"/>
+        </w:tabs>
+      </w:pPr>
+      <w:r>
+        <w:t xml:space="preserve">                 </w:t>
+      </w:r>
+      <w:r>
+        <w:tab/>
+        <w:t xml:space="preserve">                                    Invalid               Valid                    Invali</w:t>
+      </w:r>
+      <w:bookmarkStart w:id="143" w:name="_GoBack"/>
+      <w:bookmarkEnd w:id="143"/>
+      <w:r>
+        <w:t>d</w:t>
+      </w:r>
+      <w:r>
+        <w:tab/>
+        <w:t xml:space="preserve">     </w:t>
+      </w:r>
+    </w:p>
+    <w:p>
+      <w:pPr>
+        <w:tabs>
+          <w:tab w:val="center" w:pos="4326"/>
+          <w:tab w:val="left" w:pos="6795"/>
+        </w:tabs>
+      </w:pPr>
+      <w:r>
+        <w:t xml:space="preserve">This shows that an item can only be sold if there is an amount in stock that is greater than zero. If this is true, the system should allow the sale to proceed. If not, a message should be sent to the user that there are not enough items in stock. </w:t>
+      </w:r>
+    </w:p>
+    <w:p>
+      <w:pPr>
+        <w:tabs>
+          <w:tab w:val="center" w:pos="4326"/>
+          <w:tab w:val="left" w:pos="6795"/>
+        </w:tabs>
+      </w:pPr>
+      <w:r>
+        <w:t xml:space="preserve">Below are test cases </w:t>
+      </w:r>
+      <w:proofErr w:type="gramStart"/>
+      <w:r>
+        <w:t>defined  with</w:t>
+      </w:r>
+      <w:proofErr w:type="gramEnd"/>
+      <w:r>
+        <w:t xml:space="preserve"> basis in equivalence classes and boundary values.</w:t>
+      </w:r>
+      <w:r>
+        <w:br/>
+      </w:r>
+      <w:r>
+        <w:br/>
+      </w:r>
+    </w:p>
+    <w:tbl>
+      <w:tblPr>
+        <w:tblW w:w="8869" w:type="dxa"/>
+        <w:tblBorders>
+          <w:top w:val="single" w:sz="4" w:space="0" w:color="auto"/>
+          <w:left w:val="single" w:sz="4" w:space="0" w:color="auto"/>
+          <w:bottom w:val="single" w:sz="4" w:space="0" w:color="auto"/>
+          <w:right w:val="single" w:sz="4" w:space="0" w:color="auto"/>
+          <w:insideH w:val="single" w:sz="4" w:space="0" w:color="auto"/>
+          <w:insideV w:val="single" w:sz="4" w:space="0" w:color="auto"/>
+        </w:tblBorders>
+        <w:tblLayout w:type="fixed"/>
+        <w:tblLook w:val="0000" w:firstRow="0" w:lastRow="0" w:firstColumn="0" w:lastColumn="0" w:noHBand="0" w:noVBand="0"/>
+      </w:tblPr>
+      <w:tblGrid>
+        <w:gridCol w:w="2217"/>
+        <w:gridCol w:w="2217"/>
+        <w:gridCol w:w="2217"/>
+        <w:gridCol w:w="2218"/>
+      </w:tblGrid>
+      <w:tr>
+        <w:tblPrEx>
+          <w:tblCellMar>
+            <w:top w:w="0" w:type="dxa"/>
+            <w:bottom w:w="0" w:type="dxa"/>
+          </w:tblCellMar>
+        </w:tblPrEx>
+        <w:tc>
+          <w:tcPr>
+            <w:tcW w:w="8869" w:type="dxa"/>
+            <w:gridSpan w:val="4"/>
+          </w:tcPr>
+          <w:p>
+            <w:pPr>
+              <w:tabs>
+                <w:tab w:val="center" w:pos="4326"/>
+                <w:tab w:val="left" w:pos="6795"/>
+              </w:tabs>
+            </w:pPr>
+            <w:r>
+              <w:t xml:space="preserve">Method: public </w:t>
+            </w:r>
+            <w:proofErr w:type="spellStart"/>
+            <w:r>
+              <w:t>int</w:t>
+            </w:r>
+            <w:proofErr w:type="spellEnd"/>
+            <w:r>
+              <w:t xml:space="preserve"> </w:t>
+            </w:r>
+            <w:proofErr w:type="spellStart"/>
+            <w:r>
+              <w:t>AddSaleLine</w:t>
+            </w:r>
+            <w:proofErr w:type="spellEnd"/>
+            <w:r>
+              <w:t>(name, quantity)</w:t>
+            </w:r>
+          </w:p>
+        </w:tc>
+      </w:tr>
+      <w:tr>
+        <w:tblPrEx>
+          <w:tblCellMar>
+            <w:top w:w="0" w:type="dxa"/>
+            <w:bottom w:w="0" w:type="dxa"/>
+          </w:tblCellMar>
+        </w:tblPrEx>
+        <w:tc>
+          <w:tcPr>
+            <w:tcW w:w="2217" w:type="dxa"/>
+            <w:vAlign w:val="center"/>
+          </w:tcPr>
+          <w:p>
+            <w:pPr>
+              <w:tabs>
+                <w:tab w:val="center" w:pos="4326"/>
+                <w:tab w:val="left" w:pos="6795"/>
+              </w:tabs>
+              <w:jc w:val="center"/>
+            </w:pPr>
+            <w:r>
+              <w:t>Test Case No.</w:t>
+            </w:r>
+          </w:p>
+        </w:tc>
+        <w:tc>
+          <w:tcPr>
+            <w:tcW w:w="2217" w:type="dxa"/>
+            <w:vAlign w:val="center"/>
+          </w:tcPr>
+          <w:p>
+            <w:pPr>
+              <w:tabs>
+                <w:tab w:val="center" w:pos="4326"/>
+                <w:tab w:val="left" w:pos="6795"/>
+              </w:tabs>
+              <w:jc w:val="center"/>
+            </w:pPr>
+            <w:proofErr w:type="spellStart"/>
+            <w:r>
+              <w:t>Initialisation</w:t>
+            </w:r>
+            <w:proofErr w:type="spellEnd"/>
+            <w:r>
+              <w:t xml:space="preserve"> State</w:t>
+            </w:r>
+          </w:p>
+          <w:p>
+            <w:pPr>
+              <w:tabs>
+                <w:tab w:val="center" w:pos="4326"/>
+                <w:tab w:val="left" w:pos="6795"/>
+              </w:tabs>
+              <w:jc w:val="center"/>
+            </w:pPr>
+            <w:proofErr w:type="spellStart"/>
+            <w:r>
+              <w:t>item.getStock</w:t>
+            </w:r>
+            <w:proofErr w:type="spellEnd"/>
+            <w:r>
+              <w:t xml:space="preserve">() </w:t>
+            </w:r>
+          </w:p>
+        </w:tc>
+        <w:tc>
+          <w:tcPr>
+            <w:tcW w:w="2217" w:type="dxa"/>
+            <w:vAlign w:val="center"/>
+          </w:tcPr>
+          <w:p>
+            <w:pPr>
+              <w:tabs>
+                <w:tab w:val="center" w:pos="4326"/>
+                <w:tab w:val="left" w:pos="6795"/>
+              </w:tabs>
+              <w:jc w:val="center"/>
+            </w:pPr>
+            <w:r>
+              <w:t xml:space="preserve">Input </w:t>
+            </w:r>
+          </w:p>
+          <w:p>
+            <w:pPr>
+              <w:tabs>
+                <w:tab w:val="center" w:pos="4326"/>
+                <w:tab w:val="left" w:pos="6795"/>
+              </w:tabs>
+              <w:jc w:val="center"/>
+            </w:pPr>
+            <w:r>
+              <w:t>Amount</w:t>
+            </w:r>
+          </w:p>
+        </w:tc>
+        <w:tc>
+          <w:tcPr>
+            <w:tcW w:w="2218" w:type="dxa"/>
+            <w:vAlign w:val="center"/>
+          </w:tcPr>
+          <w:p>
+            <w:pPr>
+              <w:tabs>
+                <w:tab w:val="center" w:pos="4326"/>
+                <w:tab w:val="left" w:pos="6795"/>
+              </w:tabs>
+              <w:jc w:val="center"/>
+            </w:pPr>
+            <w:r>
+              <w:t>Expected Output</w:t>
+            </w:r>
+          </w:p>
+        </w:tc>
+      </w:tr>
+      <w:tr>
+        <w:tblPrEx>
+          <w:tblCellMar>
+            <w:top w:w="0" w:type="dxa"/>
+            <w:bottom w:w="0" w:type="dxa"/>
+          </w:tblCellMar>
+        </w:tblPrEx>
+        <w:tc>
+          <w:tcPr>
+            <w:tcW w:w="2217" w:type="dxa"/>
+            <w:vAlign w:val="center"/>
+          </w:tcPr>
+          <w:p>
+            <w:pPr>
+              <w:tabs>
+                <w:tab w:val="center" w:pos="4326"/>
+                <w:tab w:val="left" w:pos="6795"/>
+              </w:tabs>
+              <w:jc w:val="center"/>
+            </w:pPr>
+            <w:r>
+              <w:t>1</w:t>
+            </w:r>
+          </w:p>
+        </w:tc>
+        <w:tc>
+          <w:tcPr>
+            <w:tcW w:w="2217" w:type="dxa"/>
+            <w:vAlign w:val="center"/>
+          </w:tcPr>
+          <w:p>
+            <w:pPr>
+              <w:tabs>
+                <w:tab w:val="center" w:pos="4326"/>
+                <w:tab w:val="left" w:pos="6795"/>
+              </w:tabs>
+              <w:jc w:val="center"/>
+            </w:pPr>
+            <w:r>
+              <w:t>20</w:t>
+            </w:r>
+          </w:p>
+        </w:tc>
+        <w:tc>
+          <w:tcPr>
+            <w:tcW w:w="2217" w:type="dxa"/>
+            <w:vAlign w:val="center"/>
+          </w:tcPr>
+          <w:p>
+            <w:pPr>
+              <w:tabs>
+                <w:tab w:val="center" w:pos="4326"/>
+                <w:tab w:val="left" w:pos="6795"/>
+              </w:tabs>
+              <w:jc w:val="center"/>
+            </w:pPr>
+            <w:r>
+              <w:t>1</w:t>
+            </w:r>
+          </w:p>
+        </w:tc>
+        <w:tc>
+          <w:tcPr>
+            <w:tcW w:w="2218" w:type="dxa"/>
+            <w:vAlign w:val="center"/>
+          </w:tcPr>
+          <w:p>
+            <w:pPr>
+              <w:tabs>
+                <w:tab w:val="center" w:pos="4326"/>
+                <w:tab w:val="left" w:pos="6795"/>
+              </w:tabs>
+              <w:jc w:val="center"/>
+            </w:pPr>
+            <w:r>
+              <w:t>Return 1</w:t>
+            </w:r>
+          </w:p>
+          <w:p>
+            <w:pPr>
+              <w:tabs>
+                <w:tab w:val="center" w:pos="4326"/>
+                <w:tab w:val="left" w:pos="6795"/>
+              </w:tabs>
+              <w:jc w:val="center"/>
+            </w:pPr>
+            <w:r>
+              <w:t>In stock: 19</w:t>
+            </w:r>
+          </w:p>
+        </w:tc>
+      </w:tr>
+      <w:tr>
+        <w:tblPrEx>
+          <w:tblCellMar>
+            <w:top w:w="0" w:type="dxa"/>
+            <w:bottom w:w="0" w:type="dxa"/>
+          </w:tblCellMar>
+        </w:tblPrEx>
+        <w:tc>
+          <w:tcPr>
+            <w:tcW w:w="2217" w:type="dxa"/>
+            <w:vAlign w:val="center"/>
+          </w:tcPr>
+          <w:p>
+            <w:pPr>
+              <w:tabs>
+                <w:tab w:val="center" w:pos="4326"/>
+                <w:tab w:val="left" w:pos="6795"/>
+              </w:tabs>
+              <w:jc w:val="center"/>
+            </w:pPr>
+            <w:r>
+              <w:t xml:space="preserve">2 </w:t>
+            </w:r>
+          </w:p>
+        </w:tc>
+        <w:tc>
+          <w:tcPr>
+            <w:tcW w:w="2217" w:type="dxa"/>
+            <w:vAlign w:val="center"/>
+          </w:tcPr>
+          <w:p>
+            <w:pPr>
+              <w:tabs>
+                <w:tab w:val="center" w:pos="4326"/>
+                <w:tab w:val="left" w:pos="6795"/>
+              </w:tabs>
+              <w:jc w:val="center"/>
+            </w:pPr>
+            <w:r>
+              <w:t>20</w:t>
+            </w:r>
+          </w:p>
+        </w:tc>
+        <w:tc>
+          <w:tcPr>
+            <w:tcW w:w="2217" w:type="dxa"/>
+            <w:vAlign w:val="center"/>
+          </w:tcPr>
+          <w:p>
+            <w:pPr>
+              <w:tabs>
+                <w:tab w:val="center" w:pos="4326"/>
+                <w:tab w:val="left" w:pos="6795"/>
+              </w:tabs>
+              <w:jc w:val="center"/>
+            </w:pPr>
+            <w:r>
+              <w:t>20</w:t>
+            </w:r>
+          </w:p>
+        </w:tc>
+        <w:tc>
+          <w:tcPr>
+            <w:tcW w:w="2218" w:type="dxa"/>
+            <w:vAlign w:val="center"/>
+          </w:tcPr>
+          <w:p>
+            <w:pPr>
+              <w:tabs>
+                <w:tab w:val="center" w:pos="4326"/>
+                <w:tab w:val="left" w:pos="6795"/>
+              </w:tabs>
+              <w:jc w:val="center"/>
+            </w:pPr>
+            <w:r>
+              <w:t>Return 20</w:t>
+            </w:r>
+          </w:p>
+          <w:p>
+            <w:pPr>
+              <w:tabs>
+                <w:tab w:val="center" w:pos="4326"/>
+                <w:tab w:val="left" w:pos="6795"/>
+              </w:tabs>
+              <w:jc w:val="center"/>
+            </w:pPr>
+            <w:r>
+              <w:t>In stock: 0</w:t>
+            </w:r>
+          </w:p>
+        </w:tc>
+      </w:tr>
+      <w:tr>
+        <w:tblPrEx>
+          <w:tblCellMar>
+            <w:top w:w="0" w:type="dxa"/>
+            <w:bottom w:w="0" w:type="dxa"/>
+          </w:tblCellMar>
+        </w:tblPrEx>
+        <w:tc>
+          <w:tcPr>
+            <w:tcW w:w="2217" w:type="dxa"/>
+            <w:vAlign w:val="center"/>
+          </w:tcPr>
+          <w:p>
+            <w:pPr>
+              <w:tabs>
+                <w:tab w:val="center" w:pos="4326"/>
+                <w:tab w:val="left" w:pos="6795"/>
+              </w:tabs>
+              <w:jc w:val="center"/>
+            </w:pPr>
+            <w:r>
+              <w:t>3</w:t>
+            </w:r>
+          </w:p>
+        </w:tc>
+        <w:tc>
+          <w:tcPr>
+            <w:tcW w:w="2217" w:type="dxa"/>
+            <w:vAlign w:val="center"/>
+          </w:tcPr>
+          <w:p>
+            <w:pPr>
+              <w:tabs>
+                <w:tab w:val="center" w:pos="4326"/>
+                <w:tab w:val="left" w:pos="6795"/>
+              </w:tabs>
+              <w:jc w:val="center"/>
+            </w:pPr>
+            <w:r>
+              <w:t>20</w:t>
+            </w:r>
+          </w:p>
+        </w:tc>
+        <w:tc>
+          <w:tcPr>
+            <w:tcW w:w="2217" w:type="dxa"/>
+            <w:vAlign w:val="center"/>
+          </w:tcPr>
+          <w:p>
+            <w:pPr>
+              <w:tabs>
+                <w:tab w:val="center" w:pos="4326"/>
+                <w:tab w:val="left" w:pos="6795"/>
+              </w:tabs>
+              <w:jc w:val="center"/>
+            </w:pPr>
+            <w:r>
+              <w:t>0</w:t>
+            </w:r>
+          </w:p>
+        </w:tc>
+        <w:tc>
+          <w:tcPr>
+            <w:tcW w:w="2218" w:type="dxa"/>
+            <w:vAlign w:val="center"/>
+          </w:tcPr>
+          <w:p>
+            <w:pPr>
+              <w:tabs>
+                <w:tab w:val="center" w:pos="4326"/>
+                <w:tab w:val="left" w:pos="6795"/>
+              </w:tabs>
+              <w:jc w:val="center"/>
+            </w:pPr>
+            <w:r>
+              <w:t xml:space="preserve">Return 0 </w:t>
+            </w:r>
+          </w:p>
+          <w:p>
+            <w:pPr>
+              <w:tabs>
+                <w:tab w:val="center" w:pos="4326"/>
+                <w:tab w:val="left" w:pos="6795"/>
+              </w:tabs>
+              <w:jc w:val="center"/>
+            </w:pPr>
+            <w:r>
+              <w:t>In stock: 20</w:t>
+            </w:r>
+          </w:p>
+        </w:tc>
+      </w:tr>
+      <w:tr>
+        <w:tblPrEx>
+          <w:tblCellMar>
+            <w:top w:w="0" w:type="dxa"/>
+            <w:bottom w:w="0" w:type="dxa"/>
+          </w:tblCellMar>
+        </w:tblPrEx>
+        <w:tc>
+          <w:tcPr>
+            <w:tcW w:w="2217" w:type="dxa"/>
+            <w:vAlign w:val="center"/>
+          </w:tcPr>
+          <w:p>
+            <w:pPr>
+              <w:tabs>
+                <w:tab w:val="center" w:pos="4326"/>
+                <w:tab w:val="left" w:pos="6795"/>
+              </w:tabs>
+              <w:jc w:val="center"/>
+            </w:pPr>
+            <w:r>
+              <w:t xml:space="preserve">4 </w:t>
+            </w:r>
+          </w:p>
+        </w:tc>
+        <w:tc>
+          <w:tcPr>
+            <w:tcW w:w="2217" w:type="dxa"/>
+            <w:vAlign w:val="center"/>
+          </w:tcPr>
+          <w:p>
+            <w:pPr>
+              <w:tabs>
+                <w:tab w:val="center" w:pos="4326"/>
+                <w:tab w:val="left" w:pos="6795"/>
+              </w:tabs>
+              <w:jc w:val="center"/>
+            </w:pPr>
+            <w:r>
+              <w:t xml:space="preserve">20 </w:t>
+            </w:r>
+          </w:p>
+        </w:tc>
+        <w:tc>
+          <w:tcPr>
+            <w:tcW w:w="2217" w:type="dxa"/>
+            <w:vAlign w:val="center"/>
+          </w:tcPr>
+          <w:p>
+            <w:pPr>
+              <w:tabs>
+                <w:tab w:val="center" w:pos="4326"/>
+                <w:tab w:val="left" w:pos="6795"/>
+              </w:tabs>
+              <w:jc w:val="center"/>
+            </w:pPr>
+            <w:r>
+              <w:t>21</w:t>
+            </w:r>
+          </w:p>
+        </w:tc>
+        <w:tc>
+          <w:tcPr>
+            <w:tcW w:w="2218" w:type="dxa"/>
+            <w:vAlign w:val="center"/>
+          </w:tcPr>
+          <w:p>
+            <w:pPr>
+              <w:tabs>
+                <w:tab w:val="center" w:pos="4326"/>
+                <w:tab w:val="left" w:pos="6795"/>
+              </w:tabs>
+              <w:jc w:val="center"/>
+            </w:pPr>
+            <w:r>
+              <w:t>Return 0</w:t>
+            </w:r>
+          </w:p>
+          <w:p>
+            <w:pPr>
+              <w:tabs>
+                <w:tab w:val="center" w:pos="4326"/>
+                <w:tab w:val="left" w:pos="6795"/>
+              </w:tabs>
+              <w:jc w:val="center"/>
+            </w:pPr>
+            <w:r>
+              <w:t>In stock: 20</w:t>
+            </w:r>
+          </w:p>
+        </w:tc>
+      </w:tr>
+      <w:tr>
+        <w:tblPrEx>
+          <w:tblCellMar>
+            <w:top w:w="0" w:type="dxa"/>
+            <w:bottom w:w="0" w:type="dxa"/>
+          </w:tblCellMar>
+        </w:tblPrEx>
+        <w:tc>
+          <w:tcPr>
+            <w:tcW w:w="2217" w:type="dxa"/>
+            <w:vAlign w:val="center"/>
+          </w:tcPr>
+          <w:p>
+            <w:pPr>
+              <w:tabs>
+                <w:tab w:val="center" w:pos="4326"/>
+                <w:tab w:val="left" w:pos="6795"/>
+              </w:tabs>
+              <w:jc w:val="center"/>
+            </w:pPr>
+            <w:r>
+              <w:t>5</w:t>
+            </w:r>
+          </w:p>
+        </w:tc>
+        <w:tc>
+          <w:tcPr>
+            <w:tcW w:w="2217" w:type="dxa"/>
+            <w:vAlign w:val="center"/>
+          </w:tcPr>
+          <w:p>
+            <w:pPr>
+              <w:tabs>
+                <w:tab w:val="center" w:pos="4326"/>
+                <w:tab w:val="left" w:pos="6795"/>
+              </w:tabs>
+              <w:jc w:val="center"/>
+            </w:pPr>
+            <w:r>
+              <w:t xml:space="preserve">20 </w:t>
+            </w:r>
+          </w:p>
+        </w:tc>
+        <w:tc>
+          <w:tcPr>
+            <w:tcW w:w="2217" w:type="dxa"/>
+            <w:vAlign w:val="center"/>
+          </w:tcPr>
+          <w:p>
+            <w:pPr>
+              <w:tabs>
+                <w:tab w:val="center" w:pos="4326"/>
+                <w:tab w:val="left" w:pos="6795"/>
+              </w:tabs>
+              <w:jc w:val="center"/>
+            </w:pPr>
+            <w:r>
+              <w:t>-1</w:t>
+            </w:r>
+          </w:p>
+        </w:tc>
+        <w:tc>
+          <w:tcPr>
+            <w:tcW w:w="2218" w:type="dxa"/>
+            <w:vAlign w:val="center"/>
+          </w:tcPr>
+          <w:p>
+            <w:pPr>
+              <w:tabs>
+                <w:tab w:val="center" w:pos="4326"/>
+                <w:tab w:val="left" w:pos="6795"/>
+              </w:tabs>
+              <w:jc w:val="center"/>
+            </w:pPr>
+            <w:r>
+              <w:t>Return 0</w:t>
+            </w:r>
+          </w:p>
+          <w:p>
+            <w:pPr>
+              <w:tabs>
+                <w:tab w:val="center" w:pos="4326"/>
+                <w:tab w:val="left" w:pos="6795"/>
+              </w:tabs>
+              <w:jc w:val="center"/>
+            </w:pPr>
+            <w:r>
+              <w:t>In stock: 20</w:t>
+            </w:r>
+          </w:p>
+        </w:tc>
+      </w:tr>
+      <w:tr>
+        <w:tblPrEx>
+          <w:tblCellMar>
+            <w:top w:w="0" w:type="dxa"/>
+            <w:bottom w:w="0" w:type="dxa"/>
+          </w:tblCellMar>
+        </w:tblPrEx>
+        <w:trPr>
+          <w:trHeight w:val="307"/>
+        </w:trPr>
+        <w:tc>
+          <w:tcPr>
+            <w:tcW w:w="2217" w:type="dxa"/>
+            <w:vAlign w:val="center"/>
+          </w:tcPr>
+          <w:p>
+            <w:pPr>
+              <w:tabs>
+                <w:tab w:val="center" w:pos="4326"/>
+                <w:tab w:val="left" w:pos="6795"/>
+              </w:tabs>
+              <w:jc w:val="center"/>
+            </w:pPr>
+            <w:r>
+              <w:t>6</w:t>
+            </w:r>
+          </w:p>
+        </w:tc>
+        <w:tc>
+          <w:tcPr>
+            <w:tcW w:w="2217" w:type="dxa"/>
+            <w:vAlign w:val="center"/>
+          </w:tcPr>
+          <w:p>
+            <w:pPr>
+              <w:tabs>
+                <w:tab w:val="center" w:pos="4326"/>
+                <w:tab w:val="left" w:pos="6795"/>
+              </w:tabs>
+              <w:jc w:val="center"/>
+            </w:pPr>
+            <w:r>
+              <w:t>0</w:t>
+            </w:r>
+          </w:p>
+        </w:tc>
+        <w:tc>
+          <w:tcPr>
+            <w:tcW w:w="2217" w:type="dxa"/>
+            <w:vAlign w:val="center"/>
+          </w:tcPr>
+          <w:p>
+            <w:pPr>
+              <w:tabs>
+                <w:tab w:val="center" w:pos="4326"/>
+                <w:tab w:val="left" w:pos="6795"/>
+              </w:tabs>
+              <w:jc w:val="center"/>
+            </w:pPr>
+            <w:r>
+              <w:t>1</w:t>
+            </w:r>
+          </w:p>
+        </w:tc>
+        <w:tc>
+          <w:tcPr>
+            <w:tcW w:w="2218" w:type="dxa"/>
+            <w:vAlign w:val="center"/>
+          </w:tcPr>
+          <w:p>
+            <w:pPr>
+              <w:tabs>
+                <w:tab w:val="center" w:pos="4326"/>
+                <w:tab w:val="left" w:pos="6795"/>
+              </w:tabs>
+              <w:jc w:val="center"/>
+            </w:pPr>
+            <w:r>
+              <w:t>Return 0</w:t>
+            </w:r>
+          </w:p>
+          <w:p>
+            <w:pPr>
+              <w:tabs>
+                <w:tab w:val="center" w:pos="4326"/>
+                <w:tab w:val="left" w:pos="6795"/>
+              </w:tabs>
+              <w:jc w:val="center"/>
+            </w:pPr>
+            <w:r>
+              <w:t>In stock: 0</w:t>
+            </w:r>
+          </w:p>
+        </w:tc>
+      </w:tr>
+    </w:tbl>
+    <w:p>
+      <w:pPr>
+        <w:tabs>
+          <w:tab w:val="center" w:pos="4326"/>
+          <w:tab w:val="left" w:pos="6795"/>
+        </w:tabs>
+      </w:pPr>
+    </w:p>
+    <w:p>
+      <w:pPr>
+        <w:tabs>
+          <w:tab w:val="center" w:pos="4326"/>
+          <w:tab w:val="left" w:pos="6795"/>
+        </w:tabs>
+      </w:pPr>
+      <w:r>
+        <w:t xml:space="preserve">For a customer to accept the system, it is important that the requirements are measurable. That also helps the developer to know when they are met. It is achieved by using measurability criteria. </w:t>
+      </w:r>
+    </w:p>
+    <w:p>
+      <w:pPr>
+        <w:tabs>
+          <w:tab w:val="center" w:pos="4326"/>
+          <w:tab w:val="left" w:pos="6795"/>
+        </w:tabs>
+      </w:pPr>
+      <w:r>
+        <w:t xml:space="preserve">Acceptance Criteria for Create Sale: </w:t>
+      </w:r>
+    </w:p>
+    <w:p>
+      <w:pPr>
+        <w:widowControl w:val="0"/>
+        <w:numPr>
+          <w:ilvl w:val="0"/>
+          <w:numId w:val="12"/>
+        </w:numPr>
+        <w:tabs>
+          <w:tab w:val="center" w:pos="4326"/>
+          <w:tab w:val="left" w:pos="6795"/>
+        </w:tabs>
+        <w:spacing w:after="200" w:line="276" w:lineRule="auto"/>
+      </w:pPr>
+      <w:r>
+        <w:t>Pre-conditions: Employee is logged in, Customer and Item are registered in the system</w:t>
+      </w:r>
+    </w:p>
+    <w:p>
+      <w:pPr>
+        <w:widowControl w:val="0"/>
+        <w:numPr>
+          <w:ilvl w:val="0"/>
+          <w:numId w:val="13"/>
+        </w:numPr>
+        <w:tabs>
+          <w:tab w:val="center" w:pos="4326"/>
+          <w:tab w:val="left" w:pos="6795"/>
+        </w:tabs>
+        <w:spacing w:after="200" w:line="276" w:lineRule="auto"/>
+      </w:pPr>
+      <w:r>
+        <w:t xml:space="preserve">Must hold the information: </w:t>
+      </w:r>
+      <w:proofErr w:type="spellStart"/>
+      <w:r>
+        <w:t>saleNr</w:t>
+      </w:r>
+      <w:proofErr w:type="spellEnd"/>
+      <w:r>
+        <w:t xml:space="preserve">, discount, </w:t>
+      </w:r>
+      <w:proofErr w:type="spellStart"/>
+      <w:r>
+        <w:t>dateCreated</w:t>
+      </w:r>
+      <w:proofErr w:type="spellEnd"/>
+      <w:r>
+        <w:t xml:space="preserve">, </w:t>
+      </w:r>
+      <w:proofErr w:type="spellStart"/>
+      <w:r>
+        <w:t>isPacked</w:t>
+      </w:r>
+      <w:proofErr w:type="spellEnd"/>
+      <w:r>
+        <w:t xml:space="preserve">, </w:t>
+      </w:r>
+      <w:proofErr w:type="spellStart"/>
+      <w:r>
+        <w:t>datePacked</w:t>
+      </w:r>
+      <w:proofErr w:type="spellEnd"/>
+      <w:r>
+        <w:t xml:space="preserve">, </w:t>
+      </w:r>
+      <w:proofErr w:type="spellStart"/>
+      <w:r>
+        <w:t>isSent</w:t>
+      </w:r>
+      <w:proofErr w:type="spellEnd"/>
+      <w:r>
+        <w:t xml:space="preserve">, </w:t>
+      </w:r>
+      <w:proofErr w:type="spellStart"/>
+      <w:r>
+        <w:t>dateSent</w:t>
+      </w:r>
+      <w:proofErr w:type="spellEnd"/>
+      <w:r>
+        <w:t xml:space="preserve">, </w:t>
+      </w:r>
+      <w:proofErr w:type="spellStart"/>
+      <w:r>
+        <w:t>isPaid</w:t>
+      </w:r>
+      <w:proofErr w:type="spellEnd"/>
+      <w:r>
+        <w:t xml:space="preserve">, </w:t>
+      </w:r>
+      <w:proofErr w:type="spellStart"/>
+      <w:r>
+        <w:t>datePaid</w:t>
+      </w:r>
+      <w:proofErr w:type="spellEnd"/>
+      <w:r>
+        <w:t xml:space="preserve">, employee, customer, </w:t>
+      </w:r>
+      <w:proofErr w:type="spellStart"/>
+      <w:r>
+        <w:t>saleLines</w:t>
+      </w:r>
+      <w:proofErr w:type="spellEnd"/>
+    </w:p>
+    <w:p>
+      <w:pPr>
+        <w:widowControl w:val="0"/>
+        <w:numPr>
+          <w:ilvl w:val="0"/>
+          <w:numId w:val="13"/>
+        </w:numPr>
+        <w:tabs>
+          <w:tab w:val="center" w:pos="4326"/>
+          <w:tab w:val="left" w:pos="6795"/>
+        </w:tabs>
+        <w:spacing w:after="200" w:line="276" w:lineRule="auto"/>
+      </w:pPr>
+      <w:proofErr w:type="spellStart"/>
+      <w:r>
+        <w:t>saleNr</w:t>
+      </w:r>
+      <w:proofErr w:type="spellEnd"/>
+      <w:r>
+        <w:t xml:space="preserve">, discount, </w:t>
+      </w:r>
+      <w:proofErr w:type="spellStart"/>
+      <w:r>
+        <w:t>dateCreated</w:t>
+      </w:r>
+      <w:proofErr w:type="spellEnd"/>
+      <w:r>
+        <w:t xml:space="preserve">, </w:t>
+      </w:r>
+      <w:proofErr w:type="spellStart"/>
+      <w:r>
+        <w:t>isPaid</w:t>
+      </w:r>
+      <w:proofErr w:type="spellEnd"/>
+      <w:r>
+        <w:t xml:space="preserve"> employee, customer and </w:t>
+      </w:r>
+      <w:proofErr w:type="spellStart"/>
+      <w:r>
+        <w:t>saleLines</w:t>
+      </w:r>
+      <w:proofErr w:type="spellEnd"/>
+      <w:r>
+        <w:t xml:space="preserve"> have to be filled in as a minimum </w:t>
+      </w:r>
+    </w:p>
+    <w:p>
+      <w:pPr>
+        <w:widowControl w:val="0"/>
+        <w:numPr>
+          <w:ilvl w:val="0"/>
+          <w:numId w:val="13"/>
+        </w:numPr>
+        <w:tabs>
+          <w:tab w:val="center" w:pos="4326"/>
+          <w:tab w:val="left" w:pos="6795"/>
+        </w:tabs>
+        <w:spacing w:after="200" w:line="276" w:lineRule="auto"/>
+      </w:pPr>
+      <w:proofErr w:type="spellStart"/>
+      <w:proofErr w:type="gramStart"/>
+      <w:r>
+        <w:t>saleNr</w:t>
+      </w:r>
+      <w:proofErr w:type="spellEnd"/>
+      <w:proofErr w:type="gramEnd"/>
+      <w:r>
+        <w:t xml:space="preserve"> </w:t>
+      </w:r>
+      <w:proofErr w:type="spellStart"/>
+      <w:r>
+        <w:t>can not</w:t>
+      </w:r>
+      <w:proofErr w:type="spellEnd"/>
+      <w:r>
+        <w:t xml:space="preserve"> no more than 32 characters. </w:t>
+      </w:r>
+    </w:p>
+    <w:p>
+      <w:pPr>
+        <w:spacing w:after="200" w:line="276" w:lineRule="auto"/>
+      </w:pPr>
+    </w:p>
+    <w:p>
+      <w:pPr>
+        <w:spacing w:after="200" w:line="276" w:lineRule="auto"/>
+        <w:rPr>
+          <w:b/>
+        </w:rPr>
+      </w:pPr>
+      <w:bookmarkStart w:id="144" w:name="_Toc420939934"/>
+      <w:bookmarkStart w:id="145" w:name="_Toc420940024"/>
+      <w:bookmarkStart w:id="146" w:name="_Toc420940273"/>
+      <w:bookmarkStart w:id="147" w:name="_Toc420940319"/>
+      <w:r>
+        <w:br w:type="page"/>
+      </w:r>
+    </w:p>
+    <w:p>
+      <w:pPr>
+        <w:pStyle w:val="Heading1"/>
+      </w:pPr>
+      <w:r>
+        <w:lastRenderedPageBreak/>
+        <w:t xml:space="preserve">- Risk </w:t>
+      </w:r>
+      <w:r>
+        <w:t>A</w:t>
+      </w:r>
+      <w:r>
+        <w:t>nalysis -</w:t>
       </w:r>
       <w:bookmarkEnd w:id="144"/>
       <w:bookmarkEnd w:id="145"/>
       <w:bookmarkEnd w:id="146"/>
       <w:bookmarkEnd w:id="147"/>
-    </w:p>
-    <w:p>
-      <w:pPr>
-        <w:pStyle w:val="Heading2"/>
-      </w:pPr>
-    </w:p>
-    <w:p>
-      <w:pPr>
-        <w:widowControl w:val="0"/>
-        <w:numPr>
-          <w:ilvl w:val="0"/>
-          <w:numId w:val="10"/>
-        </w:numPr>
-        <w:spacing w:after="200" w:line="276" w:lineRule="auto"/>
-      </w:pPr>
-      <w:r>
-        <w:t>Robustness - the IT system should be able to handle multi users without complains, evading deadlocks. If a failure occurs, it should restart in less than a minute. Also it shouldn’t corrupt any data. (Changes made should be abandoned if the action wasn’t finished.)</w:t>
-      </w:r>
-    </w:p>
-    <w:p>
-      <w:pPr>
-        <w:widowControl w:val="0"/>
-        <w:numPr>
-          <w:ilvl w:val="0"/>
-          <w:numId w:val="10"/>
-        </w:numPr>
-        <w:spacing w:after="200" w:line="276" w:lineRule="auto"/>
-      </w:pPr>
-      <w:r>
-        <w:t>Reliability - the percentage of uptime should be around 98%. If the server is not working, the system should try to reconnect every minute. (A local copy should be created so the data would be accessible even when the server is down.)</w:t>
-      </w:r>
-    </w:p>
-    <w:p>
-      <w:pPr>
-        <w:widowControl w:val="0"/>
-        <w:numPr>
-          <w:ilvl w:val="0"/>
-          <w:numId w:val="10"/>
-        </w:numPr>
-        <w:spacing w:after="200" w:line="276" w:lineRule="auto"/>
-      </w:pPr>
-      <w:r>
-        <w:t>Ease of Use - employees should take no more than two hours to learn the new software. (Each type of employee (Warehouse worker, cashier and manage have different access to the system which makes their use much simpler and the user interface not overcrowded with unneeded information.)</w:t>
-      </w:r>
-    </w:p>
-    <w:p>
-      <w:pPr>
-        <w:widowControl w:val="0"/>
-        <w:numPr>
-          <w:ilvl w:val="0"/>
-          <w:numId w:val="10"/>
-        </w:numPr>
-        <w:spacing w:after="200" w:line="276" w:lineRule="auto"/>
-      </w:pPr>
-      <w:r>
-        <w:t>Security - password protection for all three types of employees.</w:t>
-      </w:r>
-    </w:p>
-    <w:p>
-      <w:pPr>
-        <w:spacing w:after="200" w:line="276" w:lineRule="auto"/>
-      </w:pPr>
-      <w:r>
-        <w:br w:type="page"/>
-      </w:r>
-    </w:p>
-    <w:p>
-      <w:pPr>
-        <w:pStyle w:val="Heading1"/>
-      </w:pPr>
-      <w:bookmarkStart w:id="148" w:name="_Toc420939934"/>
-      <w:bookmarkStart w:id="149" w:name="_Toc420940024"/>
-      <w:bookmarkStart w:id="150" w:name="_Toc420940273"/>
-      <w:bookmarkStart w:id="151" w:name="_Toc420940319"/>
-      <w:r>
-        <w:lastRenderedPageBreak/>
-        <w:t xml:space="preserve">- Risk </w:t>
-      </w:r>
-      <w:r>
-        <w:t>A</w:t>
-      </w:r>
-      <w:r>
-        <w:t>nalysis -</w:t>
-      </w:r>
-      <w:bookmarkEnd w:id="148"/>
-      <w:bookmarkEnd w:id="149"/>
-      <w:bookmarkEnd w:id="150"/>
-      <w:bookmarkEnd w:id="151"/>
     </w:p>
     <w:p>
       <w:pPr>
@@ -10120,18 +12590,18 @@
       <w:pPr>
         <w:pStyle w:val="Heading1"/>
       </w:pPr>
-      <w:bookmarkStart w:id="152" w:name="_Toc420939935"/>
-      <w:bookmarkStart w:id="153" w:name="_Toc420940025"/>
-      <w:bookmarkStart w:id="154" w:name="_Toc420940274"/>
-      <w:bookmarkStart w:id="155" w:name="_Toc420940320"/>
+      <w:bookmarkStart w:id="148" w:name="_Toc420939935"/>
+      <w:bookmarkStart w:id="149" w:name="_Toc420940025"/>
+      <w:bookmarkStart w:id="150" w:name="_Toc420940274"/>
+      <w:bookmarkStart w:id="151" w:name="_Toc420940320"/>
       <w:r>
         <w:lastRenderedPageBreak/>
         <w:t>- Process -</w:t>
       </w:r>
-      <w:bookmarkEnd w:id="152"/>
-      <w:bookmarkEnd w:id="153"/>
-      <w:bookmarkEnd w:id="154"/>
-      <w:bookmarkEnd w:id="155"/>
+      <w:bookmarkEnd w:id="148"/>
+      <w:bookmarkEnd w:id="149"/>
+      <w:bookmarkEnd w:id="150"/>
+      <w:bookmarkEnd w:id="151"/>
     </w:p>
     <w:p>
       <w:pPr>
@@ -10322,6 +12792,198 @@
           </wp:inline>
         </w:drawing>
       </w:r>
+    </w:p>
+    <w:p>
+      <w:pPr>
+        <w:spacing w:after="200" w:line="276" w:lineRule="auto"/>
+        <w:rPr>
+          <w:b/>
+        </w:rPr>
+      </w:pPr>
+      <w:r>
+        <w:br w:type="page"/>
+      </w:r>
+    </w:p>
+    <w:p>
+      <w:pPr>
+        <w:pStyle w:val="Heading2"/>
+      </w:pPr>
+      <w:bookmarkStart w:id="152" w:name="_Toc420939933"/>
+      <w:bookmarkStart w:id="153" w:name="_Toc420940023"/>
+      <w:bookmarkStart w:id="154" w:name="_Toc420940272"/>
+      <w:bookmarkStart w:id="155" w:name="_Toc420940318"/>
+      <w:r>
+        <w:lastRenderedPageBreak/>
+        <w:t>Quality Criteria</w:t>
+      </w:r>
+      <w:bookmarkEnd w:id="152"/>
+      <w:bookmarkEnd w:id="153"/>
+      <w:bookmarkEnd w:id="154"/>
+      <w:bookmarkEnd w:id="155"/>
+    </w:p>
+    <w:p>
+      <w:pPr>
+        <w:pStyle w:val="Heading2"/>
+      </w:pPr>
+      <w:r>
+        <w:br/>
+      </w:r>
+      <w:r>
+        <w:br/>
+      </w:r>
+    </w:p>
+    <w:p>
+      <w:pPr>
+        <w:widowControl w:val="0"/>
+        <w:numPr>
+          <w:ilvl w:val="0"/>
+          <w:numId w:val="10"/>
+        </w:numPr>
+        <w:spacing w:after="200" w:line="276" w:lineRule="auto"/>
+      </w:pPr>
+      <w:r>
+        <w:t>Robustness - the IT system should be able to handle multi users without complains, evading deadlocks. If a failure occurs, it should restart in less than a minute. Also it shouldn’t corrupt any data. (Changes made should be abandoned if the action wasn’t finished.)</w:t>
+      </w:r>
+    </w:p>
+    <w:p>
+      <w:pPr>
+        <w:widowControl w:val="0"/>
+        <w:numPr>
+          <w:ilvl w:val="0"/>
+          <w:numId w:val="10"/>
+        </w:numPr>
+        <w:spacing w:after="200" w:line="276" w:lineRule="auto"/>
+      </w:pPr>
+      <w:r>
+        <w:t>Reliability - the percentage of uptime should be around 98%. If the server is not working, the system should try to reconnect every minute. (A local copy should be created so the data would be accessible even when the server is down.)</w:t>
+      </w:r>
+    </w:p>
+    <w:p>
+      <w:pPr>
+        <w:widowControl w:val="0"/>
+        <w:numPr>
+          <w:ilvl w:val="0"/>
+          <w:numId w:val="10"/>
+        </w:numPr>
+        <w:spacing w:after="200" w:line="276" w:lineRule="auto"/>
+      </w:pPr>
+      <w:r>
+        <w:t>Ease of Use - employees should take no more than two hours to learn the new software. (Each type of employee (Warehouse worker, cashier and manage have different access to the system which makes their use much simpler and the user interface not overcrowded with unneeded information.)</w:t>
+      </w:r>
+    </w:p>
+    <w:p>
+      <w:pPr>
+        <w:widowControl w:val="0"/>
+        <w:numPr>
+          <w:ilvl w:val="0"/>
+          <w:numId w:val="10"/>
+        </w:numPr>
+        <w:spacing w:after="200" w:line="276" w:lineRule="auto"/>
+      </w:pPr>
+      <w:r>
+        <w:t>Security - password protection for all three types of employees.</w:t>
+      </w:r>
+    </w:p>
+    <w:p>
+      <w:pPr>
+        <w:pStyle w:val="Heading2"/>
+      </w:pPr>
+    </w:p>
+    <w:p>
+      <w:pPr>
+        <w:pStyle w:val="Heading2"/>
+      </w:pPr>
+      <w:r>
+        <w:t>Quality requirements</w:t>
+      </w:r>
+    </w:p>
+    <w:p/>
+    <w:p/>
+    <w:p>
+      <w:pPr>
+        <w:tabs>
+          <w:tab w:val="center" w:pos="4326"/>
+          <w:tab w:val="left" w:pos="6795"/>
+        </w:tabs>
+      </w:pPr>
+      <w:r>
+        <w:t xml:space="preserve">Quality requirements can be classified into five main categories: features, usability reliability, performance, </w:t>
+      </w:r>
+      <w:proofErr w:type="gramStart"/>
+      <w:r>
+        <w:t>supportability(</w:t>
+      </w:r>
+      <w:proofErr w:type="spellStart"/>
+      <w:proofErr w:type="gramEnd"/>
+      <w:r>
+        <w:t>Larman</w:t>
+      </w:r>
+      <w:proofErr w:type="spellEnd"/>
+      <w:r>
+        <w:t xml:space="preserve"> ch.5, p. 57). In short it is called FURPS.  However, not all of them can be implemented with limited time and resources. Below are the ones that were chosen for this specific project. </w:t>
+      </w:r>
+    </w:p>
+    <w:p>
+      <w:r>
+        <w:t xml:space="preserve">Quality criteria: </w:t>
+      </w:r>
+    </w:p>
+    <w:p>
+      <w:pPr>
+        <w:widowControl w:val="0"/>
+        <w:numPr>
+          <w:ilvl w:val="0"/>
+          <w:numId w:val="10"/>
+        </w:numPr>
+        <w:spacing w:after="200" w:line="276" w:lineRule="auto"/>
+      </w:pPr>
+      <w:r>
+        <w:t>Robustness - the IT system should be able to handle multi users without complains, evading deadlocks. If a failure occurs, it should restart in less than a minute. Also it shouldn’t corrupt any data. (Changes made should be abandoned if the action wasn’t finished.)</w:t>
+      </w:r>
+    </w:p>
+    <w:p>
+      <w:pPr>
+        <w:widowControl w:val="0"/>
+        <w:numPr>
+          <w:ilvl w:val="0"/>
+          <w:numId w:val="10"/>
+        </w:numPr>
+        <w:spacing w:after="200" w:line="276" w:lineRule="auto"/>
+      </w:pPr>
+      <w:r>
+        <w:t xml:space="preserve">Reliability - the percentage of uptime should be around 98%. If the database is not working, the system should try to reconnect every minute. </w:t>
+      </w:r>
+    </w:p>
+    <w:p>
+      <w:pPr>
+        <w:widowControl w:val="0"/>
+        <w:numPr>
+          <w:ilvl w:val="0"/>
+          <w:numId w:val="10"/>
+        </w:numPr>
+        <w:spacing w:after="200" w:line="276" w:lineRule="auto"/>
+      </w:pPr>
+      <w:r>
+        <w:t>Ease of Use - employees should take no more than two hours to learn the new software. (Each type of employee (Warehouse worker, cashier and manage have different access to the system which makes their use much simpler and the user interface not overcrowded with unneeded information.)</w:t>
+      </w:r>
+    </w:p>
+    <w:p>
+      <w:pPr>
+        <w:widowControl w:val="0"/>
+        <w:numPr>
+          <w:ilvl w:val="0"/>
+          <w:numId w:val="10"/>
+        </w:numPr>
+        <w:spacing w:after="200" w:line="276" w:lineRule="auto"/>
+      </w:pPr>
+      <w:r>
+        <w:t>Security - password protection for all three types of employees.</w:t>
+      </w:r>
+    </w:p>
+    <w:p>
+      <w:pPr>
+        <w:pStyle w:val="Heading2"/>
+      </w:pPr>
       <w:r>
         <w:br w:type="page"/>
       </w:r>
@@ -11633,7 +14295,7 @@
             <w:bCs/>
             <w:noProof/>
           </w:rPr>
-          <w:t>16</w:t>
+          <w:t>28</w:t>
         </w:r>
         <w:r>
           <w:rPr>
@@ -12442,6 +15104,26 @@
     </w:lvl>
   </w:abstractNum>
   <w:abstractNum w:abstractNumId="7">
+    <w:nsid w:val="5534D67F"/>
+    <w:multiLevelType w:val="singleLevel"/>
+    <w:tmpl w:val="5534D67F"/>
+    <w:lvl w:ilvl="0">
+      <w:start w:val="1"/>
+      <w:numFmt w:val="bullet"/>
+      <w:lvlText w:val=""/>
+      <w:lvlJc w:val="left"/>
+      <w:pPr>
+        <w:tabs>
+          <w:tab w:val="left" w:pos="420"/>
+        </w:tabs>
+        <w:ind w:left="420" w:hanging="420"/>
+      </w:pPr>
+      <w:rPr>
+        <w:rFonts w:ascii="Wingdings" w:hAnsi="Wingdings" w:hint="default"/>
+      </w:rPr>
+    </w:lvl>
+  </w:abstractNum>
+  <w:abstractNum w:abstractNumId="8">
     <w:nsid w:val="55488757"/>
     <w:multiLevelType w:val="singleLevel"/>
     <w:tmpl w:val="55488757"/>
@@ -12453,7 +15135,47 @@
       <w:lvlJc w:val="left"/>
     </w:lvl>
   </w:abstractNum>
-  <w:abstractNum w:abstractNumId="8">
+  <w:abstractNum w:abstractNumId="9">
+    <w:nsid w:val="556CB8BF"/>
+    <w:multiLevelType w:val="singleLevel"/>
+    <w:tmpl w:val="556CB8BF"/>
+    <w:lvl w:ilvl="0">
+      <w:start w:val="1"/>
+      <w:numFmt w:val="bullet"/>
+      <w:lvlText w:val=""/>
+      <w:lvlJc w:val="left"/>
+      <w:pPr>
+        <w:tabs>
+          <w:tab w:val="left" w:pos="420"/>
+        </w:tabs>
+        <w:ind w:left="420" w:hanging="420"/>
+      </w:pPr>
+      <w:rPr>
+        <w:rFonts w:ascii="Wingdings" w:hAnsi="Wingdings" w:hint="default"/>
+      </w:rPr>
+    </w:lvl>
+  </w:abstractNum>
+  <w:abstractNum w:abstractNumId="10">
+    <w:nsid w:val="556CBCC0"/>
+    <w:multiLevelType w:val="singleLevel"/>
+    <w:tmpl w:val="556CBCC0"/>
+    <w:lvl w:ilvl="0">
+      <w:start w:val="1"/>
+      <w:numFmt w:val="bullet"/>
+      <w:lvlText w:val=""/>
+      <w:lvlJc w:val="left"/>
+      <w:pPr>
+        <w:tabs>
+          <w:tab w:val="left" w:pos="420"/>
+        </w:tabs>
+        <w:ind w:left="420" w:hanging="420"/>
+      </w:pPr>
+      <w:rPr>
+        <w:rFonts w:ascii="Wingdings" w:hAnsi="Wingdings" w:hint="default"/>
+      </w:rPr>
+    </w:lvl>
+  </w:abstractNum>
+  <w:abstractNum w:abstractNumId="11">
     <w:nsid w:val="61D035F7"/>
     <w:multiLevelType w:val="hybridMultilevel"/>
     <w:tmpl w:val="4C00048A"/>
@@ -12566,7 +15288,7 @@
       </w:rPr>
     </w:lvl>
   </w:abstractNum>
-  <w:abstractNum w:abstractNumId="9">
+  <w:abstractNum w:abstractNumId="12">
     <w:nsid w:val="6D4674CB"/>
     <w:multiLevelType w:val="hybridMultilevel"/>
     <w:tmpl w:val="7A4088E6"/>
@@ -12686,7 +15408,7 @@
     <w:abstractNumId w:val="4"/>
   </w:num>
   <w:num w:numId="3">
-    <w:abstractNumId w:val="9"/>
+    <w:abstractNumId w:val="12"/>
   </w:num>
   <w:num w:numId="4">
     <w:abstractNumId w:val="2"/>
@@ -12695,10 +15417,10 @@
     <w:abstractNumId w:val="5"/>
   </w:num>
   <w:num w:numId="6">
-    <w:abstractNumId w:val="8"/>
+    <w:abstractNumId w:val="11"/>
   </w:num>
   <w:num w:numId="7">
-    <w:abstractNumId w:val="7"/>
+    <w:abstractNumId w:val="8"/>
   </w:num>
   <w:num w:numId="8">
     <w:abstractNumId w:val="0"/>
@@ -12708,6 +15430,15 @@
   </w:num>
   <w:num w:numId="10">
     <w:abstractNumId w:val="6"/>
+  </w:num>
+  <w:num w:numId="11">
+    <w:abstractNumId w:val="7"/>
+  </w:num>
+  <w:num w:numId="12">
+    <w:abstractNumId w:val="10"/>
+  </w:num>
+  <w:num w:numId="13">
+    <w:abstractNumId w:val="9"/>
   </w:num>
 </w:numbering>
 </file>
@@ -14230,7 +16961,7 @@
 </file>
 
 <file path=customXml/itemProps1.xml><?xml version="1.0" encoding="utf-8"?>
-<ds:datastoreItem xmlns:ds="http://schemas.openxmlformats.org/officeDocument/2006/customXml" ds:itemID="{02F55244-B07C-408E-B678-785AD7412894}">
+<ds:datastoreItem xmlns:ds="http://schemas.openxmlformats.org/officeDocument/2006/customXml" ds:itemID="{7AE0B511-5DEA-40C5-99DF-8762722FD66B}">
   <ds:schemaRefs>
     <ds:schemaRef ds:uri="http://schemas.openxmlformats.org/officeDocument/2006/bibliography"/>
   </ds:schemaRefs>

</xml_diff>